<commit_message>
elk stack is deployment
</commit_message>
<xml_diff>
--- a/jenkins_monitoring_kpg.docx
+++ b/jenkins_monitoring_kpg.docx
@@ -920,8 +920,8 @@
         <w:rPr/>
         <w:t xml:space="preserve"> </w:t>
       </w:r>
-      <w:bookmarkStart w:id="0" w:name="span-212-157"/>
-      <w:bookmarkStart w:id="1" w:name="headline-211-157"/>
+      <w:bookmarkStart w:id="0" w:name="headline-211-157"/>
+      <w:bookmarkStart w:id="1" w:name="span-212-157"/>
       <w:bookmarkEnd w:id="0"/>
       <w:bookmarkEnd w:id="1"/>
       <w:r>
@@ -3167,12 +3167,15 @@
         <w:rPr/>
       </w:pPr>
       <w:r>
-        <w:rPr/>
+        <w:rPr>
+          <w:highlight w:val="green"/>
+        </w:rPr>
         <w:t xml:space="preserve">Installing Logstash on Kubernetes </w:t>
       </w:r>
       <w:r>
         <w:rPr>
           <w:rStyle w:val="InternetLink"/>
+          <w:highlight w:val="green"/>
         </w:rPr>
         <w:t>https://alexander.holbreich.org/logstash-kubernetes/</w:t>
       </w:r>
@@ -3431,45 +3434,371 @@
         </w:rPr>
         <w:t xml:space="preserve">Monitor Jenkins Application Logs using ELK Stack </w:t>
       </w:r>
+      <w:r>
+        <w:rPr>
+          <w:rStyle w:val="InternetLink"/>
+          <w:highlight w:val="green"/>
+        </w:rPr>
+        <w:t>https://souravatta.medium.com/monitor-jenkins-build-logs-using-elk-stack-697e13b78cb1</w:t>
+      </w:r>
+    </w:p>
+    <w:p>
+      <w:pPr>
+        <w:pStyle w:val="ListParagraph"/>
+        <w:numPr>
+          <w:ilvl w:val="0"/>
+          <w:numId w:val="2"/>
+        </w:numPr>
+        <w:rPr/>
+      </w:pPr>
+      <w:r>
+        <w:rPr/>
+        <w:t xml:space="preserve">Jenkins Build Monitoring with the ELK Stack and Logz.io </w:t>
+      </w:r>
+      <w:r>
+        <w:rPr>
+          <w:rStyle w:val="InternetLink"/>
+        </w:rPr>
+        <w:t>https://logz.io/blog/jenkins-build-monitoring/</w:t>
+      </w:r>
+    </w:p>
+    <w:p>
+      <w:pPr>
+        <w:pStyle w:val="ListParagraph"/>
+        <w:numPr>
+          <w:ilvl w:val="0"/>
+          <w:numId w:val="2"/>
+        </w:numPr>
+        <w:rPr/>
+      </w:pPr>
+      <w:r>
+        <w:rPr/>
+        <w:t xml:space="preserve">Monitor Jenkins Application Logs using ELK Stack </w:t>
+      </w:r>
+      <w:r>
+        <w:rPr>
+          <w:rStyle w:val="InternetLink"/>
+        </w:rPr>
+        <w:t>https://souravatta.medium.com/monitor-jenkins-build-logs-using-elk-stack-697e13b78cb1</w:t>
+      </w:r>
+    </w:p>
+    <w:p>
+      <w:pPr>
+        <w:pStyle w:val="ListParagraph"/>
+        <w:numPr>
+          <w:ilvl w:val="0"/>
+          <w:numId w:val="2"/>
+        </w:numPr>
+        <w:rPr/>
+      </w:pPr>
       <w:hyperlink r:id="rId66">
         <w:r>
           <w:rPr>
             <w:rStyle w:val="InternetLink"/>
-            <w:highlight w:val="green"/>
-          </w:rPr>
-          <w:t>https://souravatta.medium.com/monitor-jenkins-build-logs-using-elk-stack-697e13b78cb1</w:t>
-        </w:r>
-      </w:hyperlink>
-    </w:p>
-    <w:p>
-      <w:pPr>
-        <w:pStyle w:val="ListParagraph"/>
-        <w:numPr>
-          <w:ilvl w:val="0"/>
-          <w:numId w:val="2"/>
-        </w:numPr>
-        <w:rPr/>
-      </w:pPr>
-      <w:r>
-        <w:rPr/>
-        <w:t xml:space="preserve">Jenkins Build Monitoring with the ELK Stack and Logz.io </w:t>
-      </w:r>
+          </w:rPr>
+          <w:t>https://stackoverflow.com/questions/46627979/what-is-the-default-user-and-password-for-elasticsearch</w:t>
+        </w:r>
+      </w:hyperlink>
+    </w:p>
+    <w:p>
+      <w:pPr>
+        <w:pStyle w:val="ListParagraph"/>
+        <w:numPr>
+          <w:ilvl w:val="0"/>
+          <w:numId w:val="2"/>
+        </w:numPr>
+        <w:rPr/>
+      </w:pPr>
       <w:hyperlink r:id="rId68">
         <w:r>
           <w:rPr>
             <w:rStyle w:val="InternetLink"/>
           </w:rPr>
-          <w:t>https://logz.io/blog/jenkins-build-monitoring/</w:t>
-        </w:r>
-      </w:hyperlink>
-    </w:p>
-    <w:p>
-      <w:pPr>
-        <w:pStyle w:val="ListParagraph"/>
-        <w:numPr>
-          <w:ilvl w:val="0"/>
-          <w:numId w:val="2"/>
-        </w:numPr>
+          <w:t>https://www.elastic.co/guide/en/kibana/7.16/index-patterns.html</w:t>
+        </w:r>
+      </w:hyperlink>
+    </w:p>
+    <w:p>
+      <w:pPr>
+        <w:pStyle w:val="ListParagraph"/>
+        <w:numPr>
+          <w:ilvl w:val="0"/>
+          <w:numId w:val="2"/>
+        </w:numPr>
+        <w:rPr/>
+      </w:pPr>
+      <w:hyperlink r:id="rId70">
+        <w:r>
+          <w:rPr>
+            <w:rStyle w:val="InternetLink"/>
+          </w:rPr>
+          <w:t>https://stackoverflow.com/questions/36319816/jenkins-logstash-plugin-unable-to-post-to-elasticsearch</w:t>
+        </w:r>
+      </w:hyperlink>
+    </w:p>
+    <w:p>
+      <w:pPr>
+        <w:pStyle w:val="ListParagraph"/>
+        <w:numPr>
+          <w:ilvl w:val="0"/>
+          <w:numId w:val="2"/>
+        </w:numPr>
+        <w:rPr/>
+      </w:pPr>
+      <w:r>
+        <w:fldChar w:fldCharType="begin"/>
+      </w:r>
+      <w:r>
+        <w:rPr>
+          <w:rStyle w:val="InternetLink"/>
+        </w:rPr>
+        <w:instrText> HYPERLINK "https://plugins.jenkins.io/logstash/" \l "LogstashPlugin-IndexersCurrentlySupported"</w:instrText>
+      </w:r>
+      <w:r>
+        <w:rPr>
+          <w:rStyle w:val="InternetLink"/>
+        </w:rPr>
+        <w:fldChar w:fldCharType="separate"/>
+      </w:r>
+      <w:hyperlink r:id="rId71">
+        <w:r>
+          <w:rPr>
+            <w:rStyle w:val="InternetLink"/>
+          </w:rPr>
+          <w:t>https://plugins.jenkins.io/logstash/#LogstashPlugin-IndexersCurrentlySupported</w:t>
+        </w:r>
+      </w:hyperlink>
+      <w:r>
+        <w:rPr>
+          <w:rStyle w:val="InternetLink"/>
+        </w:rPr>
+        <w:fldChar w:fldCharType="end"/>
+      </w:r>
+    </w:p>
+    <w:p>
+      <w:pPr>
+        <w:pStyle w:val="ListParagraph"/>
+        <w:numPr>
+          <w:ilvl w:val="0"/>
+          <w:numId w:val="2"/>
+        </w:numPr>
+        <w:rPr/>
+      </w:pPr>
+      <w:hyperlink r:id="rId73">
+        <w:r>
+          <w:rPr>
+            <w:rStyle w:val="InternetLink"/>
+          </w:rPr>
+          <w:t>https://stackoverflow.com/questions/30036426/logstash-plugin-for-jenkins</w:t>
+        </w:r>
+      </w:hyperlink>
+    </w:p>
+    <w:p>
+      <w:pPr>
+        <w:pStyle w:val="ListParagraph"/>
+        <w:numPr>
+          <w:ilvl w:val="0"/>
+          <w:numId w:val="2"/>
+        </w:numPr>
+        <w:rPr/>
+      </w:pPr>
+      <w:hyperlink r:id="rId75">
+        <w:r>
+          <w:rPr>
+            <w:rStyle w:val="InternetLink"/>
+          </w:rPr>
+          <w:t>https://stackoverflow.com/questions/50095473/using-elk-to-get-jenkins-build-data-from-logs</w:t>
+        </w:r>
+      </w:hyperlink>
+    </w:p>
+    <w:p>
+      <w:pPr>
+        <w:pStyle w:val="ListParagraph"/>
+        <w:numPr>
+          <w:ilvl w:val="0"/>
+          <w:numId w:val="2"/>
+        </w:numPr>
+        <w:rPr/>
+      </w:pPr>
+      <w:hyperlink r:id="rId77">
+        <w:r>
+          <w:rPr>
+            <w:rStyle w:val="InternetLink"/>
+          </w:rPr>
+          <w:t>https://blogs.sap.com/2019/04/26/streaming-the-log-data-from-jenkins-pipeline-to-the-elastic-search-and-visualization-in-the-kibana-dashboard/</w:t>
+        </w:r>
+      </w:hyperlink>
+    </w:p>
+    <w:p>
+      <w:pPr>
+        <w:pStyle w:val="ListParagraph"/>
+        <w:numPr>
+          <w:ilvl w:val="0"/>
+          <w:numId w:val="2"/>
+        </w:numPr>
+        <w:rPr/>
+      </w:pPr>
+      <w:r>
+        <w:rPr>
+          <w:highlight w:val="darkGreen"/>
+        </w:rPr>
+        <w:t xml:space="preserve">Streaming the log data from Jenkins pipeline to the Elastic search and Visualization in the Kibana dashboard </w:t>
+      </w:r>
+      <w:hyperlink r:id="rId79">
+        <w:r>
+          <w:rPr>
+            <w:rStyle w:val="InternetLink"/>
+            <w:highlight w:val="darkGreen"/>
+          </w:rPr>
+          <w:t>https://blogs.sap.com/2019/04/26/streaming-the-log-data-from-jenkins-pipeline-to-the-elastic-search-and-visualization-in-the-kibana-dashboard/</w:t>
+        </w:r>
+      </w:hyperlink>
+    </w:p>
+    <w:p>
+      <w:pPr>
+        <w:pStyle w:val="ListParagraph"/>
+        <w:widowControl/>
+        <w:numPr>
+          <w:ilvl w:val="0"/>
+          <w:numId w:val="2"/>
+        </w:numPr>
+        <w:suppressAutoHyphens w:val="true"/>
+        <w:overflowPunct w:val="false"/>
+        <w:bidi w:val="0"/>
+        <w:spacing w:lineRule="auto" w:line="259" w:before="0" w:after="160"/>
+        <w:ind w:left="449" w:right="0" w:hanging="0"/>
+        <w:contextualSpacing/>
+        <w:jc w:val="left"/>
+        <w:rPr/>
+      </w:pPr>
+      <w:hyperlink r:id="rId81">
+        <w:r>
+          <w:rPr>
+            <w:rStyle w:val="InternetLink"/>
+          </w:rPr>
+          <w:t>https://discuss.elastic.co/t/logstash-failed-to-send-logs-to-elasticsearch/151039</w:t>
+        </w:r>
+      </w:hyperlink>
+    </w:p>
+    <w:p>
+      <w:pPr>
+        <w:pStyle w:val="ListParagraph"/>
+        <w:widowControl/>
+        <w:numPr>
+          <w:ilvl w:val="0"/>
+          <w:numId w:val="2"/>
+        </w:numPr>
+        <w:suppressAutoHyphens w:val="true"/>
+        <w:overflowPunct w:val="false"/>
+        <w:bidi w:val="0"/>
+        <w:spacing w:lineRule="auto" w:line="259" w:before="0" w:after="160"/>
+        <w:ind w:left="449" w:right="0" w:hanging="0"/>
+        <w:contextualSpacing/>
+        <w:jc w:val="left"/>
+        <w:rPr/>
+      </w:pPr>
+      <w:hyperlink r:id="rId83">
+        <w:r>
+          <w:rPr>
+            <w:rStyle w:val="InternetLink"/>
+          </w:rPr>
+          <w:t>https://stackoverflow.com/questions/36319816/jenkins-logstash-plugin-unable-to-post-to-elasticsearch</w:t>
+        </w:r>
+      </w:hyperlink>
+    </w:p>
+    <w:p>
+      <w:pPr>
+        <w:pStyle w:val="ListParagraph"/>
+        <w:widowControl/>
+        <w:numPr>
+          <w:ilvl w:val="0"/>
+          <w:numId w:val="2"/>
+        </w:numPr>
+        <w:suppressAutoHyphens w:val="true"/>
+        <w:overflowPunct w:val="false"/>
+        <w:bidi w:val="0"/>
+        <w:spacing w:lineRule="auto" w:line="259" w:before="0" w:after="160"/>
+        <w:ind w:left="449" w:right="0" w:hanging="0"/>
+        <w:contextualSpacing/>
+        <w:jc w:val="left"/>
+        <w:rPr/>
+      </w:pPr>
+      <w:hyperlink r:id="rId85">
+        <w:r>
+          <w:rPr>
+            <w:rStyle w:val="InternetLink"/>
+          </w:rPr>
+          <w:t>https://lalit-soni.medium.com/how-to-analyse-jenkins-build-logs-with-elasticsearch-logstash-and-kibana-elk-stack-ad372429858d</w:t>
+        </w:r>
+      </w:hyperlink>
+    </w:p>
+    <w:p>
+      <w:pPr>
+        <w:pStyle w:val="ListParagraph"/>
+        <w:widowControl/>
+        <w:numPr>
+          <w:ilvl w:val="0"/>
+          <w:numId w:val="2"/>
+        </w:numPr>
+        <w:suppressAutoHyphens w:val="true"/>
+        <w:overflowPunct w:val="false"/>
+        <w:bidi w:val="0"/>
+        <w:spacing w:lineRule="auto" w:line="259" w:before="0" w:after="160"/>
+        <w:ind w:left="449" w:right="0" w:hanging="0"/>
+        <w:contextualSpacing/>
+        <w:jc w:val="left"/>
+        <w:rPr/>
+      </w:pPr>
+      <w:hyperlink r:id="rId87">
+        <w:r>
+          <w:rPr>
+            <w:rStyle w:val="InternetLink"/>
+          </w:rPr>
+          <w:t>https://raghwendra-sonu.medium.com/integrate-jenkins-with-github-project-and-feed-the-build-logs-into-elasticsearch-with-logstash-6a50d484bb9d</w:t>
+        </w:r>
+      </w:hyperlink>
+    </w:p>
+    <w:p>
+      <w:pPr>
+        <w:pStyle w:val="ListParagraph"/>
+        <w:widowControl/>
+        <w:numPr>
+          <w:ilvl w:val="0"/>
+          <w:numId w:val="2"/>
+        </w:numPr>
+        <w:suppressAutoHyphens w:val="true"/>
+        <w:overflowPunct w:val="false"/>
+        <w:bidi w:val="0"/>
+        <w:spacing w:lineRule="auto" w:line="259" w:before="0" w:after="160"/>
+        <w:ind w:left="449" w:right="0" w:hanging="0"/>
+        <w:contextualSpacing/>
+        <w:jc w:val="left"/>
+        <w:rPr/>
+      </w:pPr>
+      <w:hyperlink r:id="rId89">
+        <w:r>
+          <w:rPr>
+            <w:rStyle w:val="InternetLink"/>
+          </w:rPr>
+          <w:t>https://stackoverflow.com/questions/54625664/metricbeat-data-is-not-read-by-logstash</w:t>
+        </w:r>
+      </w:hyperlink>
+    </w:p>
+    <w:p>
+      <w:pPr>
+        <w:pStyle w:val="ListParagraph"/>
+        <w:widowControl/>
+        <w:numPr>
+          <w:ilvl w:val="0"/>
+          <w:numId w:val="2"/>
+        </w:numPr>
+        <w:suppressAutoHyphens w:val="true"/>
+        <w:overflowPunct w:val="false"/>
+        <w:bidi w:val="0"/>
+        <w:spacing w:lineRule="auto" w:line="259" w:before="0" w:after="160"/>
+        <w:ind w:left="449" w:right="0" w:hanging="0"/>
+        <w:contextualSpacing/>
+        <w:jc w:val="left"/>
         <w:rPr/>
       </w:pPr>
       <w:r>
@@ -3575,7 +3904,7 @@
         </w:rPr>
         <w:t xml:space="preserve">How to connect local kubernetes minikube cluster to jenkins pipeline </w:t>
       </w:r>
-      <w:hyperlink r:id="rId69">
+      <w:hyperlink r:id="rId90">
         <w:r>
           <w:rPr>
             <w:rStyle w:val="InternetLink"/>
@@ -3599,7 +3928,7 @@
         </w:rPr>
         <w:t xml:space="preserve">Deploy Prometheus &amp; Grafana on Kubernetes Cluster </w:t>
       </w:r>
-      <w:hyperlink r:id="rId70">
+      <w:hyperlink r:id="rId91">
         <w:r>
           <w:rPr>
             <w:rStyle w:val="InternetLink"/>
@@ -3623,7 +3952,7 @@
         </w:rPr>
         <w:t xml:space="preserve">Gathering Metrics from Kubernetes with Prometheus and Grafana </w:t>
       </w:r>
-      <w:hyperlink r:id="rId71">
+      <w:hyperlink r:id="rId92">
         <w:r>
           <w:rPr>
             <w:rStyle w:val="InternetLink"/>
@@ -3647,7 +3976,7 @@
         </w:rPr>
         <w:t xml:space="preserve">Prometheus and Grafana installation </w:t>
       </w:r>
-      <w:hyperlink r:id="rId72">
+      <w:hyperlink r:id="rId93">
         <w:r>
           <w:rPr>
             <w:rStyle w:val="InternetLink"/>
@@ -3771,6 +4100,40 @@
           <w:ilvl w:val="0"/>
           <w:numId w:val="4"/>
         </w:numPr>
+        <w:rPr/>
+      </w:pPr>
+      <w:r>
+        <w:rPr/>
+        <w:t xml:space="preserve">Kubernetes Persistent Volumes: How to List and Copy Files and Directories </w:t>
+      </w:r>
+      <w:r>
+        <w:rPr>
+          <w:rStyle w:val="InternetLink"/>
+        </w:rPr>
+        <w:t>https://blog.pilosus.org/posts/2019/05/24/k8s-volumes-list-copy/</w:t>
+      </w:r>
+    </w:p>
+    <w:p>
+      <w:pPr>
+        <w:pStyle w:val="ListParagraph"/>
+        <w:numPr>
+          <w:ilvl w:val="0"/>
+          <w:numId w:val="4"/>
+        </w:numPr>
+        <w:rPr/>
+      </w:pPr>
+      <w:r>
+        <w:rPr/>
+      </w:r>
+    </w:p>
+    <w:p>
+      <w:pPr>
+        <w:pStyle w:val="ListParagraph"/>
+        <w:numPr>
+          <w:ilvl w:val="0"/>
+          <w:numId w:val="0"/>
+        </w:numPr>
+        <w:ind w:left="1440" w:right="0" w:hanging="0"/>
         <w:rPr>
           <w:rStyle w:val="Entrytitle"/>
         </w:rPr>
@@ -3859,7 +4222,7 @@
         <w:rPr/>
         <w:t xml:space="preserve">Scaling Jenkins with Kubernetes </w:t>
       </w:r>
-      <w:hyperlink r:id="rId73">
+      <w:hyperlink r:id="rId94">
         <w:r>
           <w:rPr>
             <w:rStyle w:val="InternetLink"/>
@@ -3877,7 +4240,7 @@
         <w:rPr/>
         <w:t xml:space="preserve">4. Kubernetes cluster pods as Jenkins Build Agents </w:t>
       </w:r>
-      <w:hyperlink r:id="rId74">
+      <w:hyperlink r:id="rId95">
         <w:r>
           <w:rPr>
             <w:rStyle w:val="InternetLink"/>
@@ -3909,7 +4272,7 @@
         <w:rPr/>
         <w:t xml:space="preserve">5. Load testing with Jenkins </w:t>
       </w:r>
-      <w:hyperlink r:id="rId75">
+      <w:hyperlink r:id="rId96">
         <w:r>
           <w:rPr>
             <w:rStyle w:val="InternetLink"/>
@@ -4945,7 +5308,7 @@
     <w:pPr>
       <w:widowControl/>
       <w:suppressAutoHyphens w:val="true"/>
-      <w:overflowPunct w:val="true"/>
+      <w:overflowPunct w:val="false"/>
       <w:bidi w:val="0"/>
       <w:spacing w:lineRule="auto" w:line="259" w:before="0" w:after="160"/>
       <w:jc w:val="left"/>

</xml_diff>

<commit_message>
errors in elk stack is fixed. Jenkins metricbeats logs is deployment
</commit_message>
<xml_diff>
--- a/jenkins_monitoring_kpg.docx
+++ b/jenkins_monitoring_kpg.docx
@@ -920,8 +920,8 @@
         <w:rPr/>
         <w:t xml:space="preserve"> </w:t>
       </w:r>
-      <w:bookmarkStart w:id="0" w:name="headline-211-157"/>
-      <w:bookmarkStart w:id="1" w:name="span-212-157"/>
+      <w:bookmarkStart w:id="0" w:name="span-212-157"/>
+      <w:bookmarkStart w:id="1" w:name="headline-211-157"/>
       <w:bookmarkEnd w:id="0"/>
       <w:bookmarkEnd w:id="1"/>
       <w:r>
@@ -3469,72 +3469,61 @@
           <w:ilvl w:val="0"/>
           <w:numId w:val="2"/>
         </w:numPr>
-        <w:rPr/>
-      </w:pPr>
-      <w:r>
-        <w:rPr/>
-        <w:t xml:space="preserve">Monitor Jenkins Application Logs using ELK Stack </w:t>
-      </w:r>
-      <w:r>
-        <w:rPr>
-          <w:rStyle w:val="InternetLink"/>
-        </w:rPr>
-        <w:t>https://souravatta.medium.com/monitor-jenkins-build-logs-using-elk-stack-697e13b78cb1</w:t>
-      </w:r>
-    </w:p>
-    <w:p>
-      <w:pPr>
-        <w:pStyle w:val="ListParagraph"/>
-        <w:numPr>
-          <w:ilvl w:val="0"/>
-          <w:numId w:val="2"/>
-        </w:numPr>
-        <w:rPr/>
-      </w:pPr>
-      <w:hyperlink r:id="rId66">
-        <w:r>
-          <w:rPr>
-            <w:rStyle w:val="InternetLink"/>
-          </w:rPr>
-          <w:t>https://stackoverflow.com/questions/46627979/what-is-the-default-user-and-password-for-elasticsearch</w:t>
-        </w:r>
-      </w:hyperlink>
-    </w:p>
-    <w:p>
-      <w:pPr>
-        <w:pStyle w:val="ListParagraph"/>
-        <w:numPr>
-          <w:ilvl w:val="0"/>
-          <w:numId w:val="2"/>
-        </w:numPr>
-        <w:rPr/>
-      </w:pPr>
-      <w:hyperlink r:id="rId68">
-        <w:r>
-          <w:rPr>
-            <w:rStyle w:val="InternetLink"/>
-          </w:rPr>
-          <w:t>https://www.elastic.co/guide/en/kibana/7.16/index-patterns.html</w:t>
-        </w:r>
-      </w:hyperlink>
-    </w:p>
-    <w:p>
-      <w:pPr>
-        <w:pStyle w:val="ListParagraph"/>
-        <w:numPr>
-          <w:ilvl w:val="0"/>
-          <w:numId w:val="2"/>
-        </w:numPr>
-        <w:rPr/>
-      </w:pPr>
-      <w:hyperlink r:id="rId70">
-        <w:r>
-          <w:rPr>
-            <w:rStyle w:val="InternetLink"/>
-          </w:rPr>
-          <w:t>https://stackoverflow.com/questions/36319816/jenkins-logstash-plugin-unable-to-post-to-elasticsearch</w:t>
-        </w:r>
-      </w:hyperlink>
+        <w:rPr>
+          <w:rStyle w:val="InternetLink"/>
+        </w:rPr>
+      </w:pPr>
+      <w:r>
+        <w:rPr/>
+      </w:r>
+    </w:p>
+    <w:p>
+      <w:pPr>
+        <w:pStyle w:val="ListParagraph"/>
+        <w:numPr>
+          <w:ilvl w:val="0"/>
+          <w:numId w:val="2"/>
+        </w:numPr>
+        <w:rPr/>
+      </w:pPr>
+      <w:r>
+        <w:rPr>
+          <w:rStyle w:val="InternetLink"/>
+        </w:rPr>
+        <w:t>https://stackoverflow.com/questions/46627979/what-is-the-default-user-and-password-for-elasticsearch</w:t>
+      </w:r>
+    </w:p>
+    <w:p>
+      <w:pPr>
+        <w:pStyle w:val="ListParagraph"/>
+        <w:numPr>
+          <w:ilvl w:val="0"/>
+          <w:numId w:val="2"/>
+        </w:numPr>
+        <w:rPr/>
+      </w:pPr>
+      <w:r>
+        <w:rPr>
+          <w:rStyle w:val="InternetLink"/>
+        </w:rPr>
+        <w:t>https://www.elastic.co/guide/en/kibana/7.16/index-patterns.html</w:t>
+      </w:r>
+    </w:p>
+    <w:p>
+      <w:pPr>
+        <w:pStyle w:val="ListParagraph"/>
+        <w:numPr>
+          <w:ilvl w:val="0"/>
+          <w:numId w:val="2"/>
+        </w:numPr>
+        <w:rPr/>
+      </w:pPr>
+      <w:r>
+        <w:rPr>
+          <w:rStyle w:val="InternetLink"/>
+        </w:rPr>
+        <w:t>https://stackoverflow.com/questions/36319816/jenkins-logstash-plugin-unable-to-post-to-elasticsearch</w:t>
+      </w:r>
     </w:p>
     <w:p>
       <w:pPr>
@@ -3560,14 +3549,12 @@
         </w:rPr>
         <w:fldChar w:fldCharType="separate"/>
       </w:r>
-      <w:hyperlink r:id="rId71">
-        <w:r>
-          <w:rPr>
-            <w:rStyle w:val="InternetLink"/>
-          </w:rPr>
-          <w:t>https://plugins.jenkins.io/logstash/#LogstashPlugin-IndexersCurrentlySupported</w:t>
-        </w:r>
-      </w:hyperlink>
+      <w:r>
+        <w:rPr>
+          <w:rStyle w:val="InternetLink"/>
+        </w:rPr>
+        <w:t>https://plugins.jenkins.io/logstash/#LogstashPlugin-IndexersCurrentlySupported</w:t>
+      </w:r>
       <w:r>
         <w:rPr>
           <w:rStyle w:val="InternetLink"/>
@@ -3584,50 +3571,44 @@
         </w:numPr>
         <w:rPr/>
       </w:pPr>
-      <w:hyperlink r:id="rId73">
-        <w:r>
-          <w:rPr>
-            <w:rStyle w:val="InternetLink"/>
-          </w:rPr>
-          <w:t>https://stackoverflow.com/questions/30036426/logstash-plugin-for-jenkins</w:t>
-        </w:r>
-      </w:hyperlink>
-    </w:p>
-    <w:p>
-      <w:pPr>
-        <w:pStyle w:val="ListParagraph"/>
-        <w:numPr>
-          <w:ilvl w:val="0"/>
-          <w:numId w:val="2"/>
-        </w:numPr>
-        <w:rPr/>
-      </w:pPr>
-      <w:hyperlink r:id="rId75">
-        <w:r>
-          <w:rPr>
-            <w:rStyle w:val="InternetLink"/>
-          </w:rPr>
-          <w:t>https://stackoverflow.com/questions/50095473/using-elk-to-get-jenkins-build-data-from-logs</w:t>
-        </w:r>
-      </w:hyperlink>
-    </w:p>
-    <w:p>
-      <w:pPr>
-        <w:pStyle w:val="ListParagraph"/>
-        <w:numPr>
-          <w:ilvl w:val="0"/>
-          <w:numId w:val="2"/>
-        </w:numPr>
-        <w:rPr/>
-      </w:pPr>
-      <w:hyperlink r:id="rId77">
-        <w:r>
-          <w:rPr>
-            <w:rStyle w:val="InternetLink"/>
-          </w:rPr>
-          <w:t>https://blogs.sap.com/2019/04/26/streaming-the-log-data-from-jenkins-pipeline-to-the-elastic-search-and-visualization-in-the-kibana-dashboard/</w:t>
-        </w:r>
-      </w:hyperlink>
+      <w:r>
+        <w:rPr>
+          <w:rStyle w:val="InternetLink"/>
+        </w:rPr>
+        <w:t>https://stackoverflow.com/questions/30036426/logstash-plugin-for-jenkins</w:t>
+      </w:r>
+    </w:p>
+    <w:p>
+      <w:pPr>
+        <w:pStyle w:val="ListParagraph"/>
+        <w:numPr>
+          <w:ilvl w:val="0"/>
+          <w:numId w:val="2"/>
+        </w:numPr>
+        <w:rPr/>
+      </w:pPr>
+      <w:r>
+        <w:rPr>
+          <w:rStyle w:val="InternetLink"/>
+        </w:rPr>
+        <w:t>https://stackoverflow.com/questions/50095473/using-elk-to-get-jenkins-build-data-from-logs</w:t>
+      </w:r>
+    </w:p>
+    <w:p>
+      <w:pPr>
+        <w:pStyle w:val="ListParagraph"/>
+        <w:numPr>
+          <w:ilvl w:val="0"/>
+          <w:numId w:val="2"/>
+        </w:numPr>
+        <w:rPr/>
+      </w:pPr>
+      <w:r>
+        <w:rPr>
+          <w:rStyle w:val="InternetLink"/>
+        </w:rPr>
+        <w:t>https://blogs.sap.com/2019/04/26/streaming-the-log-data-from-jenkins-pipeline-to-the-elastic-search-and-visualization-in-the-kibana-dashboard/</w:t>
+      </w:r>
     </w:p>
     <w:p>
       <w:pPr>
@@ -3644,15 +3625,13 @@
         </w:rPr>
         <w:t xml:space="preserve">Streaming the log data from Jenkins pipeline to the Elastic search and Visualization in the Kibana dashboard </w:t>
       </w:r>
-      <w:hyperlink r:id="rId79">
-        <w:r>
-          <w:rPr>
-            <w:rStyle w:val="InternetLink"/>
-            <w:highlight w:val="darkGreen"/>
-          </w:rPr>
-          <w:t>https://blogs.sap.com/2019/04/26/streaming-the-log-data-from-jenkins-pipeline-to-the-elastic-search-and-visualization-in-the-kibana-dashboard/</w:t>
-        </w:r>
-      </w:hyperlink>
+      <w:r>
+        <w:rPr>
+          <w:rStyle w:val="InternetLink"/>
+          <w:highlight w:val="darkGreen"/>
+        </w:rPr>
+        <w:t>https://blogs.sap.com/2019/04/26/streaming-the-log-data-from-jenkins-pipeline-to-the-elastic-search-and-visualization-in-the-kibana-dashboard/</w:t>
+      </w:r>
     </w:p>
     <w:p>
       <w:pPr>
@@ -3663,7 +3642,7 @@
           <w:numId w:val="2"/>
         </w:numPr>
         <w:suppressAutoHyphens w:val="true"/>
-        <w:overflowPunct w:val="false"/>
+        <w:overflowPunct w:val="true"/>
         <w:bidi w:val="0"/>
         <w:spacing w:lineRule="auto" w:line="259" w:before="0" w:after="160"/>
         <w:ind w:left="449" w:right="0" w:hanging="0"/>
@@ -3671,14 +3650,12 @@
         <w:jc w:val="left"/>
         <w:rPr/>
       </w:pPr>
-      <w:hyperlink r:id="rId81">
-        <w:r>
-          <w:rPr>
-            <w:rStyle w:val="InternetLink"/>
-          </w:rPr>
-          <w:t>https://discuss.elastic.co/t/logstash-failed-to-send-logs-to-elasticsearch/151039</w:t>
-        </w:r>
-      </w:hyperlink>
+      <w:r>
+        <w:rPr>
+          <w:rStyle w:val="InternetLink"/>
+        </w:rPr>
+        <w:t>https://discuss.elastic.co/t/logstash-failed-to-send-logs-to-elasticsearch/151039</w:t>
+      </w:r>
     </w:p>
     <w:p>
       <w:pPr>
@@ -3689,7 +3666,7 @@
           <w:numId w:val="2"/>
         </w:numPr>
         <w:suppressAutoHyphens w:val="true"/>
-        <w:overflowPunct w:val="false"/>
+        <w:overflowPunct w:val="true"/>
         <w:bidi w:val="0"/>
         <w:spacing w:lineRule="auto" w:line="259" w:before="0" w:after="160"/>
         <w:ind w:left="449" w:right="0" w:hanging="0"/>
@@ -3697,14 +3674,12 @@
         <w:jc w:val="left"/>
         <w:rPr/>
       </w:pPr>
-      <w:hyperlink r:id="rId83">
-        <w:r>
-          <w:rPr>
-            <w:rStyle w:val="InternetLink"/>
-          </w:rPr>
-          <w:t>https://stackoverflow.com/questions/36319816/jenkins-logstash-plugin-unable-to-post-to-elasticsearch</w:t>
-        </w:r>
-      </w:hyperlink>
+      <w:r>
+        <w:rPr>
+          <w:rStyle w:val="InternetLink"/>
+        </w:rPr>
+        <w:t>https://stackoverflow.com/questions/36319816/jenkins-logstash-plugin-unable-to-post-to-elasticsearch</w:t>
+      </w:r>
     </w:p>
     <w:p>
       <w:pPr>
@@ -3715,7 +3690,7 @@
           <w:numId w:val="2"/>
         </w:numPr>
         <w:suppressAutoHyphens w:val="true"/>
-        <w:overflowPunct w:val="false"/>
+        <w:overflowPunct w:val="true"/>
         <w:bidi w:val="0"/>
         <w:spacing w:lineRule="auto" w:line="259" w:before="0" w:after="160"/>
         <w:ind w:left="449" w:right="0" w:hanging="0"/>
@@ -3723,14 +3698,12 @@
         <w:jc w:val="left"/>
         <w:rPr/>
       </w:pPr>
-      <w:hyperlink r:id="rId85">
-        <w:r>
-          <w:rPr>
-            <w:rStyle w:val="InternetLink"/>
-          </w:rPr>
-          <w:t>https://lalit-soni.medium.com/how-to-analyse-jenkins-build-logs-with-elasticsearch-logstash-and-kibana-elk-stack-ad372429858d</w:t>
-        </w:r>
-      </w:hyperlink>
+      <w:r>
+        <w:rPr>
+          <w:rStyle w:val="InternetLink"/>
+        </w:rPr>
+        <w:t>https://lalit-soni.medium.com/how-to-analyse-jenkins-build-logs-with-elasticsearch-logstash-and-kibana-elk-stack-ad372429858d</w:t>
+      </w:r>
     </w:p>
     <w:p>
       <w:pPr>
@@ -3741,7 +3714,7 @@
           <w:numId w:val="2"/>
         </w:numPr>
         <w:suppressAutoHyphens w:val="true"/>
-        <w:overflowPunct w:val="false"/>
+        <w:overflowPunct w:val="true"/>
         <w:bidi w:val="0"/>
         <w:spacing w:lineRule="auto" w:line="259" w:before="0" w:after="160"/>
         <w:ind w:left="449" w:right="0" w:hanging="0"/>
@@ -3749,14 +3722,12 @@
         <w:jc w:val="left"/>
         <w:rPr/>
       </w:pPr>
-      <w:hyperlink r:id="rId87">
-        <w:r>
-          <w:rPr>
-            <w:rStyle w:val="InternetLink"/>
-          </w:rPr>
-          <w:t>https://raghwendra-sonu.medium.com/integrate-jenkins-with-github-project-and-feed-the-build-logs-into-elasticsearch-with-logstash-6a50d484bb9d</w:t>
-        </w:r>
-      </w:hyperlink>
+      <w:r>
+        <w:rPr>
+          <w:rStyle w:val="InternetLink"/>
+        </w:rPr>
+        <w:t>https://raghwendra-sonu.medium.com/integrate-jenkins-with-github-project-and-feed-the-build-logs-into-elasticsearch-with-logstash-6a50d484bb9d</w:t>
+      </w:r>
     </w:p>
     <w:p>
       <w:pPr>
@@ -3767,7 +3738,7 @@
           <w:numId w:val="2"/>
         </w:numPr>
         <w:suppressAutoHyphens w:val="true"/>
-        <w:overflowPunct w:val="false"/>
+        <w:overflowPunct w:val="true"/>
         <w:bidi w:val="0"/>
         <w:spacing w:lineRule="auto" w:line="259" w:before="0" w:after="160"/>
         <w:ind w:left="449" w:right="0" w:hanging="0"/>
@@ -3775,14 +3746,12 @@
         <w:jc w:val="left"/>
         <w:rPr/>
       </w:pPr>
-      <w:hyperlink r:id="rId89">
-        <w:r>
-          <w:rPr>
-            <w:rStyle w:val="InternetLink"/>
-          </w:rPr>
-          <w:t>https://stackoverflow.com/questions/54625664/metricbeat-data-is-not-read-by-logstash</w:t>
-        </w:r>
-      </w:hyperlink>
+      <w:r>
+        <w:rPr>
+          <w:rStyle w:val="InternetLink"/>
+        </w:rPr>
+        <w:t>https://stackoverflow.com/questions/54625664/metricbeat-data-is-not-read-by-logstash</w:t>
+      </w:r>
     </w:p>
     <w:p>
       <w:pPr>
@@ -3793,7 +3762,7 @@
           <w:numId w:val="2"/>
         </w:numPr>
         <w:suppressAutoHyphens w:val="true"/>
-        <w:overflowPunct w:val="false"/>
+        <w:overflowPunct w:val="true"/>
         <w:bidi w:val="0"/>
         <w:spacing w:lineRule="auto" w:line="259" w:before="0" w:after="160"/>
         <w:ind w:left="449" w:right="0" w:hanging="0"/>
@@ -3803,6 +3772,92 @@
       </w:pPr>
       <w:r>
         <w:rPr/>
+        <w:t xml:space="preserve">Jenkins Log Monitoring With ELK </w:t>
+      </w:r>
+      <w:hyperlink r:id="rId66">
+        <w:r>
+          <w:rPr>
+            <w:rStyle w:val="InternetLink"/>
+          </w:rPr>
+          <w:t>https://devsday.ru/blog/details/19180</w:t>
+        </w:r>
+      </w:hyperlink>
+    </w:p>
+    <w:p>
+      <w:pPr>
+        <w:pStyle w:val="ListParagraph"/>
+        <w:widowControl/>
+        <w:numPr>
+          <w:ilvl w:val="0"/>
+          <w:numId w:val="2"/>
+        </w:numPr>
+        <w:suppressAutoHyphens w:val="true"/>
+        <w:overflowPunct w:val="true"/>
+        <w:bidi w:val="0"/>
+        <w:spacing w:lineRule="auto" w:line="259" w:before="0" w:after="160"/>
+        <w:ind w:left="449" w:right="0" w:hanging="0"/>
+        <w:contextualSpacing/>
+        <w:jc w:val="left"/>
+        <w:rPr/>
+      </w:pPr>
+      <w:hyperlink r:id="rId68">
+        <w:r>
+          <w:rPr>
+            <w:rStyle w:val="InternetLink"/>
+          </w:rPr>
+          <w:t>https://coralogix.com/blog/elasticsearch-logstash-kibana-on-kubernetes/</w:t>
+        </w:r>
+      </w:hyperlink>
+    </w:p>
+    <w:p>
+      <w:pPr>
+        <w:pStyle w:val="ListParagraph"/>
+        <w:widowControl/>
+        <w:numPr>
+          <w:ilvl w:val="0"/>
+          <w:numId w:val="2"/>
+        </w:numPr>
+        <w:suppressAutoHyphens w:val="true"/>
+        <w:overflowPunct w:val="true"/>
+        <w:bidi w:val="0"/>
+        <w:spacing w:lineRule="auto" w:line="259" w:before="0" w:after="160"/>
+        <w:ind w:left="449" w:right="0" w:hanging="0"/>
+        <w:contextualSpacing/>
+        <w:jc w:val="left"/>
+        <w:rPr/>
+      </w:pPr>
+      <w:r>
+        <w:rPr/>
+        <w:t xml:space="preserve">Parse and forward jenkins build logs to logstash/ elastricsearch </w:t>
+      </w:r>
+      <w:hyperlink r:id="rId70">
+        <w:r>
+          <w:rPr>
+            <w:rStyle w:val="InternetLink"/>
+          </w:rPr>
+          <w:t>https://stackoverflow.com/questions/57679445/parse-and-forward-jenkins-build-logs-to-logstash-elastricsearch</w:t>
+        </w:r>
+      </w:hyperlink>
+    </w:p>
+    <w:p>
+      <w:pPr>
+        <w:pStyle w:val="ListParagraph"/>
+        <w:widowControl/>
+        <w:numPr>
+          <w:ilvl w:val="0"/>
+          <w:numId w:val="2"/>
+        </w:numPr>
+        <w:suppressAutoHyphens w:val="true"/>
+        <w:overflowPunct w:val="true"/>
+        <w:bidi w:val="0"/>
+        <w:spacing w:lineRule="auto" w:line="259" w:before="0" w:after="160"/>
+        <w:ind w:left="449" w:right="0" w:hanging="0"/>
+        <w:contextualSpacing/>
+        <w:jc w:val="left"/>
+        <w:rPr/>
+      </w:pPr>
+      <w:r>
+        <w:rPr/>
       </w:r>
     </w:p>
     <w:p>
@@ -3823,6 +3878,7 @@
           <w:b/>
           <w:bCs/>
         </w:rPr>
+        <w:t>https://devsday.ru/blog/details/19180</w:t>
       </w:r>
     </w:p>
     <w:p>
@@ -3904,7 +3960,7 @@
         </w:rPr>
         <w:t xml:space="preserve">How to connect local kubernetes minikube cluster to jenkins pipeline </w:t>
       </w:r>
-      <w:hyperlink r:id="rId90">
+      <w:hyperlink r:id="rId71">
         <w:r>
           <w:rPr>
             <w:rStyle w:val="InternetLink"/>
@@ -3928,7 +3984,7 @@
         </w:rPr>
         <w:t xml:space="preserve">Deploy Prometheus &amp; Grafana on Kubernetes Cluster </w:t>
       </w:r>
-      <w:hyperlink r:id="rId91">
+      <w:hyperlink r:id="rId72">
         <w:r>
           <w:rPr>
             <w:rStyle w:val="InternetLink"/>
@@ -3952,7 +4008,7 @@
         </w:rPr>
         <w:t xml:space="preserve">Gathering Metrics from Kubernetes with Prometheus and Grafana </w:t>
       </w:r>
-      <w:hyperlink r:id="rId92">
+      <w:hyperlink r:id="rId73">
         <w:r>
           <w:rPr>
             <w:rStyle w:val="InternetLink"/>
@@ -3976,7 +4032,7 @@
         </w:rPr>
         <w:t xml:space="preserve">Prometheus and Grafana installation </w:t>
       </w:r>
-      <w:hyperlink r:id="rId93">
+      <w:hyperlink r:id="rId74">
         <w:r>
           <w:rPr>
             <w:rStyle w:val="InternetLink"/>
@@ -4222,7 +4278,7 @@
         <w:rPr/>
         <w:t xml:space="preserve">Scaling Jenkins with Kubernetes </w:t>
       </w:r>
-      <w:hyperlink r:id="rId94">
+      <w:hyperlink r:id="rId75">
         <w:r>
           <w:rPr>
             <w:rStyle w:val="InternetLink"/>
@@ -4240,7 +4296,7 @@
         <w:rPr/>
         <w:t xml:space="preserve">4. Kubernetes cluster pods as Jenkins Build Agents </w:t>
       </w:r>
-      <w:hyperlink r:id="rId95">
+      <w:hyperlink r:id="rId76">
         <w:r>
           <w:rPr>
             <w:rStyle w:val="InternetLink"/>
@@ -4272,7 +4328,7 @@
         <w:rPr/>
         <w:t xml:space="preserve">5. Load testing with Jenkins </w:t>
       </w:r>
-      <w:hyperlink r:id="rId96">
+      <w:hyperlink r:id="rId77">
         <w:r>
           <w:rPr>
             <w:rStyle w:val="InternetLink"/>
@@ -5308,7 +5364,7 @@
     <w:pPr>
       <w:widowControl/>
       <w:suppressAutoHyphens w:val="true"/>
-      <w:overflowPunct w:val="false"/>
+      <w:overflowPunct w:val="true"/>
       <w:bidi w:val="0"/>
       <w:spacing w:lineRule="auto" w:line="259" w:before="0" w:after="160"/>
       <w:jc w:val="left"/>

</xml_diff>

<commit_message>
k6 deployment is added
</commit_message>
<xml_diff>
--- a/jenkins_monitoring_kpg.docx
+++ b/jenkins_monitoring_kpg.docx
@@ -920,8 +920,8 @@
         <w:rPr/>
         <w:t xml:space="preserve"> </w:t>
       </w:r>
-      <w:bookmarkStart w:id="0" w:name="span-212-157"/>
-      <w:bookmarkStart w:id="1" w:name="headline-211-157"/>
+      <w:bookmarkStart w:id="0" w:name="headline-211-157"/>
+      <w:bookmarkStart w:id="1" w:name="span-212-157"/>
       <w:bookmarkEnd w:id="0"/>
       <w:bookmarkEnd w:id="1"/>
       <w:r>
@@ -1219,6 +1219,26 @@
           <w:rStyle w:val="InternetLink"/>
         </w:rPr>
         <w:t>https://github.com/idegtiarenko/habr-demo-ci-cd</w:t>
+      </w:r>
+    </w:p>
+    <w:p>
+      <w:pPr>
+        <w:pStyle w:val="ListParagraph"/>
+        <w:numPr>
+          <w:ilvl w:val="0"/>
+          <w:numId w:val="1"/>
+        </w:numPr>
+        <w:rPr/>
+      </w:pPr>
+      <w:r>
+        <w:rPr/>
+        <w:t xml:space="preserve">How to Setup Jenkins Build Agents on Kubernetes Pods </w:t>
+      </w:r>
+      <w:r>
+        <w:rPr>
+          <w:rStyle w:val="InternetLink"/>
+        </w:rPr>
+        <w:t>https://devopscube.com/jenkins-build-agents-kubernetes/</w:t>
       </w:r>
     </w:p>
     <w:p>
@@ -3642,7 +3662,7 @@
           <w:numId w:val="2"/>
         </w:numPr>
         <w:suppressAutoHyphens w:val="true"/>
-        <w:overflowPunct w:val="true"/>
+        <w:overflowPunct w:val="false"/>
         <w:bidi w:val="0"/>
         <w:spacing w:lineRule="auto" w:line="259" w:before="0" w:after="160"/>
         <w:ind w:left="449" w:right="0" w:hanging="0"/>
@@ -3666,7 +3686,7 @@
           <w:numId w:val="2"/>
         </w:numPr>
         <w:suppressAutoHyphens w:val="true"/>
-        <w:overflowPunct w:val="true"/>
+        <w:overflowPunct w:val="false"/>
         <w:bidi w:val="0"/>
         <w:spacing w:lineRule="auto" w:line="259" w:before="0" w:after="160"/>
         <w:ind w:left="449" w:right="0" w:hanging="0"/>
@@ -3690,7 +3710,7 @@
           <w:numId w:val="2"/>
         </w:numPr>
         <w:suppressAutoHyphens w:val="true"/>
-        <w:overflowPunct w:val="true"/>
+        <w:overflowPunct w:val="false"/>
         <w:bidi w:val="0"/>
         <w:spacing w:lineRule="auto" w:line="259" w:before="0" w:after="160"/>
         <w:ind w:left="449" w:right="0" w:hanging="0"/>
@@ -3714,7 +3734,7 @@
           <w:numId w:val="2"/>
         </w:numPr>
         <w:suppressAutoHyphens w:val="true"/>
-        <w:overflowPunct w:val="true"/>
+        <w:overflowPunct w:val="false"/>
         <w:bidi w:val="0"/>
         <w:spacing w:lineRule="auto" w:line="259" w:before="0" w:after="160"/>
         <w:ind w:left="449" w:right="0" w:hanging="0"/>
@@ -3738,7 +3758,7 @@
           <w:numId w:val="2"/>
         </w:numPr>
         <w:suppressAutoHyphens w:val="true"/>
-        <w:overflowPunct w:val="true"/>
+        <w:overflowPunct w:val="false"/>
         <w:bidi w:val="0"/>
         <w:spacing w:lineRule="auto" w:line="259" w:before="0" w:after="160"/>
         <w:ind w:left="449" w:right="0" w:hanging="0"/>
@@ -3762,7 +3782,7 @@
           <w:numId w:val="2"/>
         </w:numPr>
         <w:suppressAutoHyphens w:val="true"/>
-        <w:overflowPunct w:val="true"/>
+        <w:overflowPunct w:val="false"/>
         <w:bidi w:val="0"/>
         <w:spacing w:lineRule="auto" w:line="259" w:before="0" w:after="160"/>
         <w:ind w:left="449" w:right="0" w:hanging="0"/>
@@ -3774,14 +3794,12 @@
         <w:rPr/>
         <w:t xml:space="preserve">Jenkins Log Monitoring With ELK </w:t>
       </w:r>
-      <w:hyperlink r:id="rId66">
-        <w:r>
-          <w:rPr>
-            <w:rStyle w:val="InternetLink"/>
-          </w:rPr>
-          <w:t>https://devsday.ru/blog/details/19180</w:t>
-        </w:r>
-      </w:hyperlink>
+      <w:r>
+        <w:rPr>
+          <w:rStyle w:val="InternetLink"/>
+        </w:rPr>
+        <w:t>https://devsday.ru/blog/details/19180</w:t>
+      </w:r>
     </w:p>
     <w:p>
       <w:pPr>
@@ -3792,7 +3810,7 @@
           <w:numId w:val="2"/>
         </w:numPr>
         <w:suppressAutoHyphens w:val="true"/>
-        <w:overflowPunct w:val="true"/>
+        <w:overflowPunct w:val="false"/>
         <w:bidi w:val="0"/>
         <w:spacing w:lineRule="auto" w:line="259" w:before="0" w:after="160"/>
         <w:ind w:left="449" w:right="0" w:hanging="0"/>
@@ -3800,14 +3818,12 @@
         <w:jc w:val="left"/>
         <w:rPr/>
       </w:pPr>
-      <w:hyperlink r:id="rId68">
-        <w:r>
-          <w:rPr>
-            <w:rStyle w:val="InternetLink"/>
-          </w:rPr>
-          <w:t>https://coralogix.com/blog/elasticsearch-logstash-kibana-on-kubernetes/</w:t>
-        </w:r>
-      </w:hyperlink>
+      <w:r>
+        <w:rPr>
+          <w:rStyle w:val="InternetLink"/>
+        </w:rPr>
+        <w:t>https://coralogix.com/blog/elasticsearch-logstash-kibana-on-kubernetes/</w:t>
+      </w:r>
     </w:p>
     <w:p>
       <w:pPr>
@@ -3818,7 +3834,7 @@
           <w:numId w:val="2"/>
         </w:numPr>
         <w:suppressAutoHyphens w:val="true"/>
-        <w:overflowPunct w:val="true"/>
+        <w:overflowPunct w:val="false"/>
         <w:bidi w:val="0"/>
         <w:spacing w:lineRule="auto" w:line="259" w:before="0" w:after="160"/>
         <w:ind w:left="449" w:right="0" w:hanging="0"/>
@@ -3830,14 +3846,12 @@
         <w:rPr/>
         <w:t xml:space="preserve">Parse and forward jenkins build logs to logstash/ elastricsearch </w:t>
       </w:r>
-      <w:hyperlink r:id="rId70">
-        <w:r>
-          <w:rPr>
-            <w:rStyle w:val="InternetLink"/>
-          </w:rPr>
-          <w:t>https://stackoverflow.com/questions/57679445/parse-and-forward-jenkins-build-logs-to-logstash-elastricsearch</w:t>
-        </w:r>
-      </w:hyperlink>
+      <w:r>
+        <w:rPr>
+          <w:rStyle w:val="InternetLink"/>
+        </w:rPr>
+        <w:t>https://stackoverflow.com/questions/57679445/parse-and-forward-jenkins-build-logs-to-logstash-elastricsearch</w:t>
+      </w:r>
     </w:p>
     <w:p>
       <w:pPr>
@@ -3848,7 +3862,7 @@
           <w:numId w:val="2"/>
         </w:numPr>
         <w:suppressAutoHyphens w:val="true"/>
-        <w:overflowPunct w:val="true"/>
+        <w:overflowPunct w:val="false"/>
         <w:bidi w:val="0"/>
         <w:spacing w:lineRule="auto" w:line="259" w:before="0" w:after="160"/>
         <w:ind w:left="449" w:right="0" w:hanging="0"/>
@@ -3960,7 +3974,7 @@
         </w:rPr>
         <w:t xml:space="preserve">How to connect local kubernetes minikube cluster to jenkins pipeline </w:t>
       </w:r>
-      <w:hyperlink r:id="rId71">
+      <w:hyperlink r:id="rId65">
         <w:r>
           <w:rPr>
             <w:rStyle w:val="InternetLink"/>
@@ -3984,7 +3998,7 @@
         </w:rPr>
         <w:t xml:space="preserve">Deploy Prometheus &amp; Grafana on Kubernetes Cluster </w:t>
       </w:r>
-      <w:hyperlink r:id="rId72">
+      <w:hyperlink r:id="rId66">
         <w:r>
           <w:rPr>
             <w:rStyle w:val="InternetLink"/>
@@ -4008,7 +4022,7 @@
         </w:rPr>
         <w:t xml:space="preserve">Gathering Metrics from Kubernetes with Prometheus and Grafana </w:t>
       </w:r>
-      <w:hyperlink r:id="rId73">
+      <w:hyperlink r:id="rId67">
         <w:r>
           <w:rPr>
             <w:rStyle w:val="InternetLink"/>
@@ -4032,7 +4046,7 @@
         </w:rPr>
         <w:t xml:space="preserve">Prometheus and Grafana installation </w:t>
       </w:r>
-      <w:hyperlink r:id="rId74">
+      <w:hyperlink r:id="rId68">
         <w:r>
           <w:rPr>
             <w:rStyle w:val="InternetLink"/>
@@ -4278,7 +4292,7 @@
         <w:rPr/>
         <w:t xml:space="preserve">Scaling Jenkins with Kubernetes </w:t>
       </w:r>
-      <w:hyperlink r:id="rId75">
+      <w:hyperlink r:id="rId69">
         <w:r>
           <w:rPr>
             <w:rStyle w:val="InternetLink"/>
@@ -4296,7 +4310,7 @@
         <w:rPr/>
         <w:t xml:space="preserve">4. Kubernetes cluster pods as Jenkins Build Agents </w:t>
       </w:r>
-      <w:hyperlink r:id="rId76">
+      <w:hyperlink r:id="rId70">
         <w:r>
           <w:rPr>
             <w:rStyle w:val="InternetLink"/>
@@ -4328,7 +4342,7 @@
         <w:rPr/>
         <w:t xml:space="preserve">5. Load testing with Jenkins </w:t>
       </w:r>
-      <w:hyperlink r:id="rId77">
+      <w:hyperlink r:id="rId71">
         <w:r>
           <w:rPr>
             <w:rStyle w:val="InternetLink"/>
@@ -4457,19 +4471,343 @@
     <w:p>
       <w:pPr>
         <w:pStyle w:val="Normal"/>
-        <w:rPr/>
-      </w:pPr>
-      <w:r>
-        <w:rPr/>
-      </w:r>
-    </w:p>
-    <w:p>
-      <w:pPr>
-        <w:pStyle w:val="Normal"/>
-        <w:rPr/>
-      </w:pPr>
-      <w:r>
-        <w:rPr/>
+        <w:rPr>
+          <w:rStyle w:val="InternetLink"/>
+        </w:rPr>
+      </w:pPr>
+      <w:r>
+        <w:rPr/>
+      </w:r>
+    </w:p>
+    <w:p>
+      <w:pPr>
+        <w:pStyle w:val="Normal"/>
+        <w:rPr/>
+      </w:pPr>
+      <w:r>
+        <w:rPr>
+          <w:rStyle w:val="InternetLink"/>
+          <w:color w:val="000000"/>
+          <w:u w:val="none"/>
+        </w:rPr>
+        <w:t>12. How to add performance testing to CI/CD pipelines using k6 and GitHub Actions https://www.youtube.com/watch?v=GzR2Z25-Yqo</w:t>
+      </w:r>
+    </w:p>
+    <w:p>
+      <w:pPr>
+        <w:pStyle w:val="Normal"/>
+        <w:rPr/>
+      </w:pPr>
+      <w:r>
+        <w:rPr>
+          <w:rStyle w:val="InternetLink"/>
+          <w:color w:val="000000"/>
+          <w:u w:val="none"/>
+        </w:rPr>
+        <w:t>13. Running distributed k6 tests on Kubernetes https://k6.io/blog/running-distributed-tests-on-k8s/</w:t>
+      </w:r>
+    </w:p>
+    <w:p>
+      <w:pPr>
+        <w:pStyle w:val="Normal"/>
+        <w:rPr/>
+      </w:pPr>
+      <w:r>
+        <w:rPr>
+          <w:rStyle w:val="InternetLink"/>
+          <w:color w:val="000000"/>
+          <w:u w:val="none"/>
+        </w:rPr>
+        <w:t xml:space="preserve">14. </w:t>
+      </w:r>
+      <w:r>
+        <w:rPr/>
+        <w:t xml:space="preserve">How to Autoscale Kubernetes Pods with Keda - Testing with k6 </w:t>
+      </w:r>
+      <w:r>
+        <w:rPr>
+          <w:rStyle w:val="InternetLink"/>
+        </w:rPr>
+        <w:t>https://dev.to/k6/how-to-autoscale-kubernetes-pods-with-keda-testing-with-k6-4nl9</w:t>
+      </w:r>
+    </w:p>
+    <w:p>
+      <w:pPr>
+        <w:pStyle w:val="Normal"/>
+        <w:rPr/>
+      </w:pPr>
+      <w:r>
+        <w:rPr/>
+        <w:t xml:space="preserve">15. Integrating NewRelic with K6 in kubernetes cluster </w:t>
+      </w:r>
+      <w:r>
+        <w:rPr>
+          <w:rStyle w:val="InternetLink"/>
+        </w:rPr>
+        <w:t>https://medium.com/capillary-tech/integrating-newrelic-with-k6-in-kubernetes-cluster-483c381daba9</w:t>
+      </w:r>
+    </w:p>
+    <w:p>
+      <w:pPr>
+        <w:pStyle w:val="Normal"/>
+        <w:rPr/>
+      </w:pPr>
+      <w:r>
+        <w:rPr/>
+        <w:t xml:space="preserve">16. </w:t>
+      </w:r>
+      <w:r>
+        <w:rPr>
+          <w:highlight w:val="green"/>
+        </w:rPr>
+        <w:t xml:space="preserve">Performance Test in Jenkins – Run Dynamic Pod Executors in Kubernetes Parallelly </w:t>
+      </w:r>
+      <w:r>
+        <w:rPr>
+          <w:rStyle w:val="InternetLink"/>
+          <w:highlight w:val="green"/>
+        </w:rPr>
+        <w:t>https://engineering.linecorp.com/en/blog/performance-test-in-jenkins-run-dynamic-pod-executors-in-kubernetes-parallelly/</w:t>
+      </w:r>
+    </w:p>
+    <w:p>
+      <w:pPr>
+        <w:pStyle w:val="Normal"/>
+        <w:rPr/>
+      </w:pPr>
+      <w:r>
+        <w:rPr/>
+        <w:t xml:space="preserve">17. Jenkins on Kubernetes Load Testing </w:t>
+      </w:r>
+      <w:r>
+        <w:rPr>
+          <w:rStyle w:val="InternetLink"/>
+        </w:rPr>
+        <w:t>https://stackoverflow.com/questions/49809520/jenkins-on-kubernetes-load-testing</w:t>
+      </w:r>
+    </w:p>
+    <w:p>
+      <w:pPr>
+        <w:pStyle w:val="Normal"/>
+        <w:rPr/>
+      </w:pPr>
+      <w:r>
+        <w:rPr/>
+        <w:t xml:space="preserve">18. k6-to-junit </w:t>
+      </w:r>
+      <w:r>
+        <w:rPr>
+          <w:rStyle w:val="InternetLink"/>
+        </w:rPr>
+        <w:t>https://github.com/Mattihew/k6-to-junit</w:t>
+      </w:r>
+    </w:p>
+    <w:p>
+      <w:pPr>
+        <w:pStyle w:val="Normal"/>
+        <w:rPr/>
+      </w:pPr>
+      <w:r>
+        <w:rPr/>
+        <w:t xml:space="preserve">19. </w:t>
+      </w:r>
+      <w:r>
+        <w:rPr>
+          <w:rStyle w:val="InternetLink"/>
+          <w:highlight w:val="green"/>
+        </w:rPr>
+        <w:t>https://github.com/grafana/awesome-k6/blob/main/README.md</w:t>
+      </w:r>
+    </w:p>
+    <w:p>
+      <w:pPr>
+        <w:pStyle w:val="Normal"/>
+        <w:rPr/>
+      </w:pPr>
+      <w:r>
+        <w:rPr>
+          <w:highlight w:val="green"/>
+        </w:rPr>
+        <w:t xml:space="preserve">20. </w:t>
+      </w:r>
+      <w:r>
+        <w:rPr>
+          <w:rStyle w:val="InternetLink"/>
+        </w:rPr>
+        <w:t>https://stackoverflow.com/questions/63191180/running-parallel-kubernetes-jobs-in-jenkins-pipeline</w:t>
+      </w:r>
+    </w:p>
+    <w:p>
+      <w:pPr>
+        <w:pStyle w:val="Normal"/>
+        <w:rPr/>
+      </w:pPr>
+      <w:r>
+        <w:rPr/>
+        <w:t xml:space="preserve">21 6 Kubernetes Testing Tools to Use in Your DevSecOps Pipelines </w:t>
+      </w:r>
+      <w:r>
+        <w:rPr>
+          <w:rStyle w:val="InternetLink"/>
+        </w:rPr>
+        <w:t>https://thechief.io/c/editorial/6-kubernetes-testing-tools-use-your-devsecops-pipelines/</w:t>
+      </w:r>
+    </w:p>
+    <w:p>
+      <w:pPr>
+        <w:pStyle w:val="Normal"/>
+        <w:rPr/>
+      </w:pPr>
+      <w:r>
+        <w:rPr/>
+        <w:t xml:space="preserve">22. </w:t>
+      </w:r>
+      <w:r>
+        <w:rPr>
+          <w:rStyle w:val="InternetLink"/>
+        </w:rPr>
+        <w:t>https://grafana.com/grafana/dashboards/2587</w:t>
+      </w:r>
+    </w:p>
+    <w:p>
+      <w:pPr>
+        <w:pStyle w:val="Normal"/>
+        <w:rPr/>
+      </w:pPr>
+      <w:r>
+        <w:rPr/>
+        <w:t xml:space="preserve">23 </w:t>
+      </w:r>
+      <w:r>
+        <w:rPr>
+          <w:rStyle w:val="InternetLink"/>
+        </w:rPr>
+        <w:t>https://github.com/elastic/kibana/issues/12562</w:t>
+      </w:r>
+    </w:p>
+    <w:p>
+      <w:pPr>
+        <w:pStyle w:val="Normal"/>
+        <w:rPr/>
+      </w:pPr>
+      <w:r>
+        <w:rPr/>
+        <w:t>24.</w:t>
+      </w:r>
+      <w:r>
+        <w:rPr>
+          <w:highlight w:val="green"/>
+        </w:rPr>
+        <w:t xml:space="preserve"> </w:t>
+      </w:r>
+      <w:r>
+        <w:rPr>
+          <w:rStyle w:val="InternetLink"/>
+          <w:highlight w:val="green"/>
+        </w:rPr>
+        <w:t>https://k6.io/docs/results-visualization/prometheus/</w:t>
+      </w:r>
+    </w:p>
+    <w:p>
+      <w:pPr>
+        <w:pStyle w:val="Normal"/>
+        <w:rPr/>
+      </w:pPr>
+      <w:r>
+        <w:rPr/>
+        <w:t xml:space="preserve">25. </w:t>
+      </w:r>
+      <w:r>
+        <w:rPr>
+          <w:rStyle w:val="InternetLink"/>
+        </w:rPr>
+        <w:t>https://k6.io/docs/results-visualization/csv/</w:t>
+      </w:r>
+    </w:p>
+    <w:p>
+      <w:pPr>
+        <w:pStyle w:val="Normal"/>
+        <w:rPr/>
+      </w:pPr>
+      <w:r>
+        <w:rPr/>
+        <w:t xml:space="preserve">26. </w:t>
+      </w:r>
+      <w:r>
+        <w:rPr>
+          <w:rStyle w:val="InternetLink"/>
+          <w:highlight w:val="green"/>
+        </w:rPr>
+        <w:t>https://github.com/grafana/k6/blob/master/Dockerfile</w:t>
+      </w:r>
+    </w:p>
+    <w:p>
+      <w:pPr>
+        <w:pStyle w:val="Normal"/>
+        <w:rPr/>
+      </w:pPr>
+      <w:r>
+        <w:rPr/>
+        <w:t xml:space="preserve">27. </w:t>
+      </w:r>
+      <w:hyperlink r:id="rId73">
+        <w:r>
+          <w:rPr>
+            <w:rStyle w:val="InternetLink"/>
+          </w:rPr>
+          <w:t>https://k6.io/blog/getting-started-with-performance-testing-in-ci-cd-using-k6/</w:t>
+        </w:r>
+      </w:hyperlink>
+    </w:p>
+    <w:p>
+      <w:pPr>
+        <w:pStyle w:val="Normal"/>
+        <w:rPr/>
+      </w:pPr>
+      <w:r>
+        <w:rPr>
+          <w:rStyle w:val="InternetLink"/>
+          <w:color w:val="000000"/>
+          <w:u w:val="none"/>
+        </w:rPr>
+        <w:t xml:space="preserve">28. 21. Detailed steps in deploying K6 on Kubernetes </w:t>
+      </w:r>
+      <w:hyperlink r:id="rId75">
+        <w:r>
+          <w:rPr>
+            <w:rStyle w:val="InternetLink"/>
+            <w:color w:val="000000"/>
+            <w:u w:val="none"/>
+          </w:rPr>
+          <w:t>https://programmerall.com/article/31832021067/</w:t>
+        </w:r>
+      </w:hyperlink>
+    </w:p>
+    <w:p>
+      <w:pPr>
+        <w:pStyle w:val="Normal"/>
+        <w:rPr>
+          <w:rStyle w:val="InternetLink"/>
+          <w:color w:val="000000"/>
+          <w:u w:val="none"/>
+        </w:rPr>
+      </w:pPr>
+      <w:r>
+        <w:rPr/>
+      </w:r>
+    </w:p>
+    <w:p>
+      <w:pPr>
+        <w:pStyle w:val="Normal"/>
+        <w:rPr/>
+      </w:pPr>
+      <w:r>
+        <w:rPr>
+          <w:rStyle w:val="InternetLink"/>
+          <w:color w:val="000000"/>
+          <w:u w:val="none"/>
+        </w:rPr>
+        <w:t xml:space="preserve">    </w:t>
       </w:r>
     </w:p>
     <w:p>
@@ -4689,6 +5027,1569 @@
           <w:rStyle w:val="InternetLink"/>
         </w:rPr>
         <w:t>https://medium.com/codex/my-jenkins-story-writing-a-jenkins-shared-library-f255c036c4e7</w:t>
+      </w:r>
+    </w:p>
+    <w:p>
+      <w:pPr>
+        <w:pStyle w:val="Normal"/>
+        <w:rPr/>
+      </w:pPr>
+      <w:r>
+        <w:rPr/>
+      </w:r>
+    </w:p>
+    <w:p>
+      <w:pPr>
+        <w:pStyle w:val="Normal"/>
+        <w:rPr/>
+      </w:pPr>
+      <w:r>
+        <w:rPr/>
+      </w:r>
+    </w:p>
+    <w:p>
+      <w:pPr>
+        <w:pStyle w:val="Normal"/>
+        <w:rPr/>
+      </w:pPr>
+      <w:r>
+        <w:rPr/>
+      </w:r>
+    </w:p>
+    <w:p>
+      <w:pPr>
+        <w:pStyle w:val="Normal"/>
+        <w:rPr/>
+      </w:pPr>
+      <w:r>
+        <w:rPr/>
+      </w:r>
+    </w:p>
+    <w:p>
+      <w:pPr>
+        <w:pStyle w:val="Normal"/>
+        <w:rPr/>
+      </w:pPr>
+      <w:r>
+        <w:rPr/>
+      </w:r>
+    </w:p>
+    <w:p>
+      <w:pPr>
+        <w:pStyle w:val="Normal"/>
+        <w:rPr/>
+      </w:pPr>
+      <w:r>
+        <w:rPr/>
+      </w:r>
+    </w:p>
+    <w:p>
+      <w:pPr>
+        <w:pStyle w:val="Normal"/>
+        <w:rPr/>
+      </w:pPr>
+      <w:r>
+        <w:rPr/>
+      </w:r>
+    </w:p>
+    <w:p>
+      <w:pPr>
+        <w:pStyle w:val="Heading1"/>
+        <w:jc w:val="center"/>
+        <w:rPr/>
+      </w:pPr>
+      <w:r>
+        <w:rPr/>
+        <w:t>Jenkins kubernetes pod</w:t>
+      </w:r>
+    </w:p>
+    <w:p>
+      <w:pPr>
+        <w:pStyle w:val="Normal"/>
+        <w:rPr/>
+      </w:pPr>
+      <w:r>
+        <w:rPr/>
+      </w:r>
+    </w:p>
+    <w:p>
+      <w:pPr>
+        <w:pStyle w:val="Normal"/>
+        <w:rPr/>
+      </w:pPr>
+      <w:r>
+        <w:rPr/>
+        <w:t xml:space="preserve">Minikube – configure Jenkins Kubernetes plugin </w:t>
+      </w:r>
+      <w:r>
+        <w:rPr>
+          <w:rStyle w:val="InternetLink"/>
+        </w:rPr>
+        <w:t>https://geekdudes.wordpress.com/2020/01/03/minikube-configure-jenkins-kubernetes-plugin/</w:t>
+      </w:r>
+    </w:p>
+    <w:p>
+      <w:pPr>
+        <w:pStyle w:val="Normal"/>
+        <w:rPr/>
+      </w:pPr>
+      <w:r>
+        <w:rPr/>
+        <w:t xml:space="preserve">Kubernetes Jenkins plugin - slaves always offline </w:t>
+      </w:r>
+      <w:r>
+        <w:rPr>
+          <w:rStyle w:val="InternetLink"/>
+        </w:rPr>
+        <w:t>https://coderedirect.com/questions/576818/kubernetes-jenkins-plugin-slaves-always-offline</w:t>
+      </w:r>
+    </w:p>
+    <w:p>
+      <w:pPr>
+        <w:pStyle w:val="Normal"/>
+        <w:rPr/>
+      </w:pPr>
+      <w:r>
+        <w:rPr>
+          <w:rStyle w:val="InternetLink"/>
+        </w:rPr>
+        <w:t>https://github.com/blendle/kubernetes-plugin/blob/master/examples/declarative.groovy</w:t>
+      </w:r>
+    </w:p>
+    <w:p>
+      <w:pPr>
+        <w:pStyle w:val="Normal"/>
+        <w:rPr/>
+      </w:pPr>
+      <w:r>
+        <w:rPr/>
+        <w:t xml:space="preserve">How to Setup Jenkins Build Agents on Kubernetes Pods </w:t>
+      </w:r>
+      <w:r>
+        <w:rPr>
+          <w:rStyle w:val="InternetLink"/>
+        </w:rPr>
+        <w:t>https://devopscube.com/jenkins-build-agents-kubernetes/</w:t>
+      </w:r>
+    </w:p>
+    <w:p>
+      <w:pPr>
+        <w:pStyle w:val="Normal"/>
+        <w:rPr/>
+      </w:pPr>
+      <w:r>
+        <w:rPr>
+          <w:rStyle w:val="InternetLink"/>
+        </w:rPr>
+        <w:t>https://github.com/jenkinsci/kubernetes-plugin/blob/master/examples/kaniko-declarative.groovy</w:t>
+      </w:r>
+    </w:p>
+    <w:p>
+      <w:pPr>
+        <w:pStyle w:val="Normal"/>
+        <w:rPr/>
+      </w:pPr>
+      <w:r>
+        <w:rPr>
+          <w:highlight w:val="green"/>
+        </w:rPr>
+        <w:t xml:space="preserve">Kubernetes Jenkins plugin - slaves always offline </w:t>
+      </w:r>
+      <w:r>
+        <w:rPr>
+          <w:rStyle w:val="InternetLink"/>
+          <w:highlight w:val="green"/>
+        </w:rPr>
+        <w:t>https://stackoverflow.com/questions/38486848/kubernetes-jenkins-plugin-slaves-always-offline</w:t>
+      </w:r>
+    </w:p>
+    <w:p>
+      <w:pPr>
+        <w:pStyle w:val="Normal"/>
+        <w:rPr/>
+      </w:pPr>
+      <w:r>
+        <w:rPr/>
+      </w:r>
+    </w:p>
+    <w:p>
+      <w:pPr>
+        <w:pStyle w:val="Normal"/>
+        <w:rPr/>
+      </w:pPr>
+      <w:r>
+        <w:rPr/>
+        <w:t xml:space="preserve">Pods terminated immediately from Jenkins to Kubernetes cluster </w:t>
+      </w:r>
+      <w:r>
+        <w:rPr>
+          <w:rStyle w:val="InternetLink"/>
+        </w:rPr>
+        <w:t>https://stackoverflow.com/questions/63097836/pods-terminated-immediately-from-jenkins-to-kubernetes-cluster</w:t>
+      </w:r>
+    </w:p>
+    <w:p>
+      <w:pPr>
+        <w:pStyle w:val="Normal"/>
+        <w:rPr/>
+      </w:pPr>
+      <w:r>
+        <w:rPr/>
+      </w:r>
+    </w:p>
+    <w:p>
+      <w:pPr>
+        <w:pStyle w:val="Normal"/>
+        <w:rPr/>
+      </w:pPr>
+      <w:r>
+        <w:rPr/>
+        <w:t xml:space="preserve">Jenkins World 2017: Scaling Jenkins with Kubernetes </w:t>
+      </w:r>
+      <w:r>
+        <w:rPr>
+          <w:rStyle w:val="InternetLink"/>
+        </w:rPr>
+        <w:t>https://www.youtube.com/watch?v=DCkzdsffeh0</w:t>
+      </w:r>
+    </w:p>
+    <w:p>
+      <w:pPr>
+        <w:pStyle w:val="Normal"/>
+        <w:rPr/>
+      </w:pPr>
+      <w:r>
+        <w:rPr>
+          <w:rStyle w:val="InternetLink"/>
+        </w:rPr>
+        <w:t>https://github.com/RazvanSebastian/Kubernetes_Cluster/blob/master/3_jenkins_setup/account-service.yaml</w:t>
+      </w:r>
+    </w:p>
+    <w:p>
+      <w:pPr>
+        <w:pStyle w:val="Normal"/>
+        <w:rPr/>
+      </w:pPr>
+      <w:r>
+        <w:rPr/>
+      </w:r>
+    </w:p>
+    <w:p>
+      <w:pPr>
+        <w:pStyle w:val="Normal"/>
+        <w:rPr/>
+      </w:pPr>
+      <w:r>
+        <w:rPr/>
+      </w:r>
+    </w:p>
+    <w:p>
+      <w:pPr>
+        <w:pStyle w:val="Normal"/>
+        <w:rPr/>
+      </w:pPr>
+      <w:r>
+        <w:rPr/>
+      </w:r>
+    </w:p>
+    <w:p>
+      <w:pPr>
+        <w:pStyle w:val="Normal"/>
+        <w:rPr/>
+      </w:pPr>
+      <w:r>
+        <w:rPr/>
+        <w:t>Created Pod: kubernetes jenkins/k6s-load-test-16-n4vj5-s81g4-6vj4z</w:t>
+      </w:r>
+    </w:p>
+    <w:p>
+      <w:pPr>
+        <w:pStyle w:val="Normal"/>
+        <w:rPr/>
+      </w:pPr>
+      <w:r>
+        <w:rPr/>
+      </w:r>
+    </w:p>
+    <w:p>
+      <w:pPr>
+        <w:pStyle w:val="Normal"/>
+        <w:rPr/>
+      </w:pPr>
+      <w:r>
+        <w:rPr/>
+        <w:t>Created Pod: kubernetes jenkins/k6s-load-test-16-n4vj5-s81g4-j9kmx</w:t>
+      </w:r>
+    </w:p>
+    <w:p>
+      <w:pPr>
+        <w:pStyle w:val="Normal"/>
+        <w:rPr/>
+      </w:pPr>
+      <w:r>
+        <w:rPr/>
+      </w:r>
+    </w:p>
+    <w:p>
+      <w:pPr>
+        <w:pStyle w:val="Normal"/>
+        <w:rPr/>
+      </w:pPr>
+      <w:r>
+        <w:rPr/>
+        <w:t>Still waiting to schedule task</w:t>
+      </w:r>
+    </w:p>
+    <w:p>
+      <w:pPr>
+        <w:pStyle w:val="Normal"/>
+        <w:rPr/>
+      </w:pPr>
+      <w:r>
+        <w:rPr/>
+        <w:t>‘</w:t>
+      </w:r>
+      <w:r>
+        <w:rPr/>
+        <w:t>Jenkins’ doesn’t have label ‘k6s-load-test_16-n4vj5’</w:t>
+      </w:r>
+    </w:p>
+    <w:p>
+      <w:pPr>
+        <w:pStyle w:val="Normal"/>
+        <w:rPr/>
+      </w:pPr>
+      <w:r>
+        <w:rPr/>
+        <w:t>Created Pod: kubernetes jenkins/k6s-load-test-16-n4vj5-s81g4-11ldp</w:t>
+      </w:r>
+    </w:p>
+    <w:p>
+      <w:pPr>
+        <w:pStyle w:val="Normal"/>
+        <w:rPr/>
+      </w:pPr>
+      <w:r>
+        <w:rPr/>
+      </w:r>
+    </w:p>
+    <w:p>
+      <w:pPr>
+        <w:pStyle w:val="Normal"/>
+        <w:rPr/>
+      </w:pPr>
+      <w:r>
+        <w:rPr/>
+        <w:t>Created Pod: kubernetes jenkins/k6s-load-test-16-n4vj5-s81g4-9x99h</w:t>
+      </w:r>
+    </w:p>
+    <w:p>
+      <w:pPr>
+        <w:pStyle w:val="Normal"/>
+        <w:rPr/>
+      </w:pPr>
+      <w:r>
+        <w:rPr/>
+      </w:r>
+    </w:p>
+    <w:p>
+      <w:pPr>
+        <w:pStyle w:val="Normal"/>
+        <w:rPr/>
+      </w:pPr>
+      <w:r>
+        <w:rPr/>
+        <w:t>Created Pod: kubernetes jenkins/k6s-load-test-16-n4vj5-s81g4-62wbd</w:t>
+      </w:r>
+    </w:p>
+    <w:p>
+      <w:pPr>
+        <w:pStyle w:val="Normal"/>
+        <w:rPr/>
+      </w:pPr>
+      <w:r>
+        <w:rPr/>
+      </w:r>
+    </w:p>
+    <w:p>
+      <w:pPr>
+        <w:pStyle w:val="Normal"/>
+        <w:rPr/>
+      </w:pPr>
+      <w:r>
+        <w:rPr/>
+        <w:t>Created Pod: kubernetes jenkins/k6s-load-test-16-n4vj5-s81g4-nl3tt</w:t>
+      </w:r>
+    </w:p>
+    <w:p>
+      <w:pPr>
+        <w:pStyle w:val="Normal"/>
+        <w:rPr/>
+      </w:pPr>
+      <w:r>
+        <w:rPr/>
+      </w:r>
+    </w:p>
+    <w:p>
+      <w:pPr>
+        <w:pStyle w:val="Normal"/>
+        <w:rPr/>
+      </w:pPr>
+      <w:r>
+        <w:rPr/>
+        <w:t>Created Pod: kubernetes jenkins/k6s-load-test-16-n4vj5-s81g4-jhv43</w:t>
+      </w:r>
+    </w:p>
+    <w:p>
+      <w:pPr>
+        <w:pStyle w:val="Normal"/>
+        <w:rPr/>
+      </w:pPr>
+      <w:r>
+        <w:rPr/>
+      </w:r>
+    </w:p>
+    <w:p>
+      <w:pPr>
+        <w:pStyle w:val="Normal"/>
+        <w:rPr/>
+      </w:pPr>
+      <w:r>
+        <w:rPr/>
+        <w:t>Created Pod: kubernetes jenkins/k6s-load-test-16-n4vj5-s81g4-414n4</w:t>
+      </w:r>
+    </w:p>
+    <w:p>
+      <w:pPr>
+        <w:pStyle w:val="Normal"/>
+        <w:rPr/>
+      </w:pPr>
+      <w:r>
+        <w:rPr/>
+      </w:r>
+    </w:p>
+    <w:p>
+      <w:pPr>
+        <w:pStyle w:val="Normal"/>
+        <w:rPr/>
+      </w:pPr>
+      <w:r>
+        <w:rPr/>
+        <w:t>Created Pod: kubernetes jenkins/k6s-load-test-16-n4vj5-s81g4-rk193</w:t>
+      </w:r>
+    </w:p>
+    <w:p>
+      <w:pPr>
+        <w:pStyle w:val="Normal"/>
+        <w:rPr/>
+      </w:pPr>
+      <w:r>
+        <w:rPr/>
+      </w:r>
+    </w:p>
+    <w:p>
+      <w:pPr>
+        <w:pStyle w:val="Normal"/>
+        <w:rPr/>
+      </w:pPr>
+      <w:r>
+        <w:rPr/>
+        <w:t>Created Pod: kubernetes jenkins/k6s-load-test-16-n4vj5-s81g4-k58bv</w:t>
+      </w:r>
+    </w:p>
+    <w:p>
+      <w:pPr>
+        <w:pStyle w:val="Normal"/>
+        <w:rPr/>
+      </w:pPr>
+      <w:r>
+        <w:rPr/>
+      </w:r>
+    </w:p>
+    <w:p>
+      <w:pPr>
+        <w:pStyle w:val="Normal"/>
+        <w:rPr/>
+      </w:pPr>
+      <w:r>
+        <w:rPr/>
+        <w:t>Created Pod: kubernetes jenkins/k6s-load-test-16-n4vj5-s81g4-p6zpp</w:t>
+      </w:r>
+    </w:p>
+    <w:p>
+      <w:pPr>
+        <w:pStyle w:val="Normal"/>
+        <w:rPr/>
+      </w:pPr>
+      <w:r>
+        <w:rPr/>
+      </w:r>
+    </w:p>
+    <w:p>
+      <w:pPr>
+        <w:pStyle w:val="Normal"/>
+        <w:rPr/>
+      </w:pPr>
+      <w:r>
+        <w:rPr/>
+        <w:t>Created Pod: kubernetes jenkins/k6s-load-test-16-n4vj5-s81g4-3xj7q</w:t>
+      </w:r>
+    </w:p>
+    <w:p>
+      <w:pPr>
+        <w:pStyle w:val="Normal"/>
+        <w:rPr/>
+      </w:pPr>
+      <w:r>
+        <w:rPr/>
+      </w:r>
+    </w:p>
+    <w:p>
+      <w:pPr>
+        <w:pStyle w:val="Normal"/>
+        <w:rPr/>
+      </w:pPr>
+      <w:r>
+        <w:rPr/>
+        <w:t>Created Pod: kubernetes jenkins/k6s-load-test-16-n4vj5-s81g4-zl19t</w:t>
+      </w:r>
+    </w:p>
+    <w:p>
+      <w:pPr>
+        <w:pStyle w:val="Normal"/>
+        <w:rPr/>
+      </w:pPr>
+      <w:r>
+        <w:rPr/>
+      </w:r>
+    </w:p>
+    <w:p>
+      <w:pPr>
+        <w:pStyle w:val="Normal"/>
+        <w:rPr/>
+      </w:pPr>
+      <w:r>
+        <w:rPr/>
+        <w:t>Created Pod: kubernetes jenkins/k6s-load-test-16-n4vj5-s81g4-xpdh2</w:t>
+      </w:r>
+    </w:p>
+    <w:p>
+      <w:pPr>
+        <w:pStyle w:val="Normal"/>
+        <w:rPr/>
+      </w:pPr>
+      <w:r>
+        <w:rPr/>
+      </w:r>
+    </w:p>
+    <w:p>
+      <w:pPr>
+        <w:pStyle w:val="Normal"/>
+        <w:rPr/>
+      </w:pPr>
+      <w:r>
+        <w:rPr/>
+        <w:t>Created Pod: kubernetes jenkins/k6s-load-test-16-n4vj5-s81g4-8vcrz</w:t>
+      </w:r>
+    </w:p>
+    <w:p>
+      <w:pPr>
+        <w:pStyle w:val="Normal"/>
+        <w:rPr/>
+      </w:pPr>
+      <w:r>
+        <w:rPr/>
+      </w:r>
+    </w:p>
+    <w:p>
+      <w:pPr>
+        <w:pStyle w:val="Normal"/>
+        <w:rPr/>
+      </w:pPr>
+      <w:r>
+        <w:rPr/>
+        <w:t>Created Pod: kubernetes jenkins/k6s-load-test-16-n4vj5-s81g4-xsdcb</w:t>
+      </w:r>
+    </w:p>
+    <w:p>
+      <w:pPr>
+        <w:pStyle w:val="Normal"/>
+        <w:rPr/>
+      </w:pPr>
+      <w:r>
+        <w:rPr/>
+      </w:r>
+    </w:p>
+    <w:p>
+      <w:pPr>
+        <w:pStyle w:val="Normal"/>
+        <w:rPr/>
+      </w:pPr>
+      <w:r>
+        <w:rPr/>
+        <w:t>Created Pod: kubernetes jenkins/k6s-load-test-16-n4vj5-s81g4-zcz52</w:t>
+      </w:r>
+    </w:p>
+    <w:p>
+      <w:pPr>
+        <w:pStyle w:val="Normal"/>
+        <w:rPr/>
+      </w:pPr>
+      <w:r>
+        <w:rPr/>
+      </w:r>
+    </w:p>
+    <w:p>
+      <w:pPr>
+        <w:pStyle w:val="Normal"/>
+        <w:rPr/>
+      </w:pPr>
+      <w:r>
+        <w:rPr/>
+        <w:t>Created Pod: kubernetes jenkins/k6s-load-test-16-n4vj5-s81g4-qcbr6</w:t>
+      </w:r>
+    </w:p>
+    <w:p>
+      <w:pPr>
+        <w:pStyle w:val="Normal"/>
+        <w:rPr/>
+      </w:pPr>
+      <w:r>
+        <w:rPr/>
+      </w:r>
+    </w:p>
+    <w:p>
+      <w:pPr>
+        <w:pStyle w:val="Normal"/>
+        <w:rPr/>
+      </w:pPr>
+      <w:r>
+        <w:rPr/>
+        <w:t>Created Pod: kubernetes jenkins/k6s-load-test-16-n4vj5-s81g4-4hv2v</w:t>
+      </w:r>
+    </w:p>
+    <w:p>
+      <w:pPr>
+        <w:pStyle w:val="Normal"/>
+        <w:rPr/>
+      </w:pPr>
+      <w:r>
+        <w:rPr/>
+      </w:r>
+    </w:p>
+    <w:p>
+      <w:pPr>
+        <w:pStyle w:val="Normal"/>
+        <w:rPr/>
+      </w:pPr>
+      <w:r>
+        <w:rPr/>
+        <w:t>Created Pod: kubernetes jenkins/k6s-load-test-16-n4vj5-s81g4-j0cjn</w:t>
+      </w:r>
+    </w:p>
+    <w:p>
+      <w:pPr>
+        <w:pStyle w:val="Normal"/>
+        <w:rPr/>
+      </w:pPr>
+      <w:r>
+        <w:rPr/>
+      </w:r>
+    </w:p>
+    <w:p>
+      <w:pPr>
+        <w:pStyle w:val="Normal"/>
+        <w:rPr/>
+      </w:pPr>
+      <w:r>
+        <w:rPr/>
+        <w:t>Created Pod: kubernetes jenkins/k6s-load-test-16-n4vj5-s81g4-cdkx0</w:t>
+      </w:r>
+    </w:p>
+    <w:p>
+      <w:pPr>
+        <w:pStyle w:val="Normal"/>
+        <w:rPr/>
+      </w:pPr>
+      <w:r>
+        <w:rPr/>
+      </w:r>
+    </w:p>
+    <w:p>
+      <w:pPr>
+        <w:pStyle w:val="Normal"/>
+        <w:rPr/>
+      </w:pPr>
+      <w:r>
+        <w:rPr/>
+        <w:t>Created Pod: kubernetes jenkins/k6s-load-test-16-n4vj5-s81g4-q9b82</w:t>
+      </w:r>
+    </w:p>
+    <w:p>
+      <w:pPr>
+        <w:pStyle w:val="Normal"/>
+        <w:rPr/>
+      </w:pPr>
+      <w:r>
+        <w:rPr/>
+      </w:r>
+    </w:p>
+    <w:p>
+      <w:pPr>
+        <w:pStyle w:val="Normal"/>
+        <w:rPr/>
+      </w:pPr>
+      <w:r>
+        <w:rPr/>
+        <w:t>Created Pod: kubernetes jenkins/k6s-load-test-16-n4vj5-s81g4-lh5w2</w:t>
+      </w:r>
+    </w:p>
+    <w:p>
+      <w:pPr>
+        <w:pStyle w:val="Normal"/>
+        <w:rPr/>
+      </w:pPr>
+      <w:r>
+        <w:rPr/>
+      </w:r>
+    </w:p>
+    <w:p>
+      <w:pPr>
+        <w:pStyle w:val="Normal"/>
+        <w:rPr/>
+      </w:pPr>
+      <w:r>
+        <w:rPr/>
+        <w:t>Created Pod: kubernetes jenkins/k6s-load-test-16-n4vj5-s81g4-5h8hn</w:t>
+      </w:r>
+    </w:p>
+    <w:p>
+      <w:pPr>
+        <w:pStyle w:val="Normal"/>
+        <w:rPr/>
+      </w:pPr>
+      <w:r>
+        <w:rPr/>
+      </w:r>
+    </w:p>
+    <w:p>
+      <w:pPr>
+        <w:pStyle w:val="Normal"/>
+        <w:rPr/>
+      </w:pPr>
+      <w:r>
+        <w:rPr/>
+        <w:t>Created Pod: kubernetes jenkins/k6s-load-test-16-n4vj5-s81g4-6g93q</w:t>
+      </w:r>
+    </w:p>
+    <w:p>
+      <w:pPr>
+        <w:pStyle w:val="Normal"/>
+        <w:rPr/>
+      </w:pPr>
+      <w:r>
+        <w:rPr/>
+      </w:r>
+    </w:p>
+    <w:p>
+      <w:pPr>
+        <w:pStyle w:val="Normal"/>
+        <w:rPr/>
+      </w:pPr>
+      <w:r>
+        <w:rPr/>
+        <w:t>Created Pod: kubernetes jenkins/k6s-load-test-16-n4vj5-s81g4-r0bj2</w:t>
+      </w:r>
+    </w:p>
+    <w:p>
+      <w:pPr>
+        <w:pStyle w:val="Normal"/>
+        <w:rPr/>
+      </w:pPr>
+      <w:r>
+        <w:rPr/>
+      </w:r>
+    </w:p>
+    <w:p>
+      <w:pPr>
+        <w:pStyle w:val="Normal"/>
+        <w:rPr/>
+      </w:pPr>
+      <w:r>
+        <w:rPr/>
+        <w:t>Created Pod: kubernetes jenkins/k6s-load-test-16-n4vj5-s81g4-m5j15</w:t>
+      </w:r>
+    </w:p>
+    <w:p>
+      <w:pPr>
+        <w:pStyle w:val="Normal"/>
+        <w:rPr/>
+      </w:pPr>
+      <w:r>
+        <w:rPr/>
+      </w:r>
+    </w:p>
+    <w:p>
+      <w:pPr>
+        <w:pStyle w:val="Normal"/>
+        <w:rPr/>
+      </w:pPr>
+      <w:r>
+        <w:rPr/>
+        <w:t>Created Pod: kubernetes jenkins/k6s-load-test-16-n4vj5-s81g4-bhbh5</w:t>
+      </w:r>
+    </w:p>
+    <w:p>
+      <w:pPr>
+        <w:pStyle w:val="Normal"/>
+        <w:rPr/>
+      </w:pPr>
+      <w:r>
+        <w:rPr/>
+      </w:r>
+    </w:p>
+    <w:p>
+      <w:pPr>
+        <w:pStyle w:val="Normal"/>
+        <w:rPr/>
+      </w:pPr>
+      <w:r>
+        <w:rPr/>
+        <w:t>Created Pod: kubernetes jenkins/k6s-load-test-16-n4vj5-s81g4-l8rb9</w:t>
+      </w:r>
+    </w:p>
+    <w:p>
+      <w:pPr>
+        <w:pStyle w:val="Normal"/>
+        <w:rPr/>
+      </w:pPr>
+      <w:r>
+        <w:rPr/>
+      </w:r>
+    </w:p>
+    <w:p>
+      <w:pPr>
+        <w:pStyle w:val="Normal"/>
+        <w:rPr/>
+      </w:pPr>
+      <w:r>
+        <w:rPr/>
+        <w:t>Created Pod: kubernetes jenkins/k6s-load-test-16-n4vj5-s81g4-p2hb3</w:t>
+      </w:r>
+    </w:p>
+    <w:p>
+      <w:pPr>
+        <w:pStyle w:val="Normal"/>
+        <w:rPr/>
+      </w:pPr>
+      <w:r>
+        <w:rPr/>
+      </w:r>
+    </w:p>
+    <w:p>
+      <w:pPr>
+        <w:pStyle w:val="Normal"/>
+        <w:rPr/>
+      </w:pPr>
+      <w:r>
+        <w:rPr/>
+        <w:t>Created Pod: kubernetes jenkins/k6s-load-test-16-n4vj5-s81g4-2d2r9</w:t>
+      </w:r>
+    </w:p>
+    <w:p>
+      <w:pPr>
+        <w:pStyle w:val="Normal"/>
+        <w:rPr/>
+      </w:pPr>
+      <w:r>
+        <w:rPr/>
+      </w:r>
+    </w:p>
+    <w:p>
+      <w:pPr>
+        <w:pStyle w:val="Normal"/>
+        <w:rPr/>
+      </w:pPr>
+      <w:r>
+        <w:rPr/>
+        <w:t>Created Pod: kubernetes jenkins/k6s-load-test-16-n4vj5-s81g4-pplcm</w:t>
+      </w:r>
+    </w:p>
+    <w:p>
+      <w:pPr>
+        <w:pStyle w:val="Normal"/>
+        <w:rPr/>
+      </w:pPr>
+      <w:r>
+        <w:rPr/>
+      </w:r>
+    </w:p>
+    <w:p>
+      <w:pPr>
+        <w:pStyle w:val="Normal"/>
+        <w:rPr/>
+      </w:pPr>
+      <w:r>
+        <w:rPr/>
+        <w:t>Created Pod: kubernetes jenkins/k6s-load-test-16-n4vj5-s81g4-cx46f</w:t>
+      </w:r>
+    </w:p>
+    <w:p>
+      <w:pPr>
+        <w:pStyle w:val="Normal"/>
+        <w:rPr/>
+      </w:pPr>
+      <w:r>
+        <w:rPr/>
+      </w:r>
+    </w:p>
+    <w:p>
+      <w:pPr>
+        <w:pStyle w:val="Normal"/>
+        <w:rPr/>
+      </w:pPr>
+      <w:r>
+        <w:rPr/>
+        <w:t>Created Pod: kubernetes jenkins/k6s-load-test-16-n4vj5-s81g4-cwzd0</w:t>
+      </w:r>
+    </w:p>
+    <w:p>
+      <w:pPr>
+        <w:pStyle w:val="Normal"/>
+        <w:rPr/>
+      </w:pPr>
+      <w:r>
+        <w:rPr/>
+      </w:r>
+    </w:p>
+    <w:p>
+      <w:pPr>
+        <w:pStyle w:val="Normal"/>
+        <w:rPr/>
+      </w:pPr>
+      <w:r>
+        <w:rPr/>
+        <w:t>Created Pod: kubernetes jenkins/k6s-load-test-16-n4vj5-s81g4-qdk7n</w:t>
+      </w:r>
+    </w:p>
+    <w:p>
+      <w:pPr>
+        <w:pStyle w:val="Normal"/>
+        <w:rPr/>
+      </w:pPr>
+      <w:r>
+        <w:rPr/>
+      </w:r>
+    </w:p>
+    <w:p>
+      <w:pPr>
+        <w:pStyle w:val="Normal"/>
+        <w:rPr/>
+      </w:pPr>
+      <w:r>
+        <w:rPr/>
+        <w:t>Created Pod: kubernetes jenkins/k6s-load-test-16-n4vj5-s81g4-lx8dk</w:t>
+      </w:r>
+    </w:p>
+    <w:p>
+      <w:pPr>
+        <w:pStyle w:val="Normal"/>
+        <w:rPr/>
+      </w:pPr>
+      <w:r>
+        <w:rPr/>
+      </w:r>
+    </w:p>
+    <w:p>
+      <w:pPr>
+        <w:pStyle w:val="Normal"/>
+        <w:rPr/>
+      </w:pPr>
+      <w:r>
+        <w:rPr/>
+        <w:t>Created Pod: kubernetes jenkins/k6s-load-test-16-n4vj5-s81g4-l28bm</w:t>
+      </w:r>
+    </w:p>
+    <w:p>
+      <w:pPr>
+        <w:pStyle w:val="Normal"/>
+        <w:rPr/>
+      </w:pPr>
+      <w:r>
+        <w:rPr/>
+      </w:r>
+    </w:p>
+    <w:p>
+      <w:pPr>
+        <w:pStyle w:val="Normal"/>
+        <w:rPr/>
+      </w:pPr>
+      <w:r>
+        <w:rPr/>
+        <w:t>Created Pod: kubernetes jenkins/k6s-load-test-16-n4vj5-s81g4-92p80</w:t>
+      </w:r>
+    </w:p>
+    <w:p>
+      <w:pPr>
+        <w:pStyle w:val="Normal"/>
+        <w:rPr/>
+      </w:pPr>
+      <w:r>
+        <w:rPr/>
+      </w:r>
+    </w:p>
+    <w:p>
+      <w:pPr>
+        <w:pStyle w:val="Normal"/>
+        <w:rPr/>
+      </w:pPr>
+      <w:r>
+        <w:rPr/>
+        <w:t>Created Pod: kubernetes jenkins/k6s-load-test-16-n4vj5-s81g4-ngxhr</w:t>
+      </w:r>
+    </w:p>
+    <w:p>
+      <w:pPr>
+        <w:pStyle w:val="Normal"/>
+        <w:rPr/>
+      </w:pPr>
+      <w:r>
+        <w:rPr/>
+      </w:r>
+    </w:p>
+    <w:p>
+      <w:pPr>
+        <w:pStyle w:val="Normal"/>
+        <w:rPr/>
+      </w:pPr>
+      <w:r>
+        <w:rPr/>
+        <w:t>Created Pod: kubernetes jenkins/k6s-load-test-16-n4vj5-s81g4-p47hv</w:t>
+      </w:r>
+    </w:p>
+    <w:p>
+      <w:pPr>
+        <w:pStyle w:val="Normal"/>
+        <w:rPr/>
+      </w:pPr>
+      <w:r>
+        <w:rPr/>
+      </w:r>
+    </w:p>
+    <w:p>
+      <w:pPr>
+        <w:pStyle w:val="Normal"/>
+        <w:rPr/>
+      </w:pPr>
+      <w:r>
+        <w:rPr/>
+        <w:t>Created Pod: kubernetes jenkins/k6s-load-test-16-n4vj5-s81g4-0t0nn</w:t>
+      </w:r>
+    </w:p>
+    <w:p>
+      <w:pPr>
+        <w:pStyle w:val="Normal"/>
+        <w:rPr/>
+      </w:pPr>
+      <w:r>
+        <w:rPr/>
+      </w:r>
+    </w:p>
+    <w:p>
+      <w:pPr>
+        <w:pStyle w:val="Normal"/>
+        <w:rPr/>
+      </w:pPr>
+      <w:r>
+        <w:rPr/>
+        <w:t>Created Pod: kubernetes jenkins/k6s-load-test-16-n4vj5-s81g4-nh0bb</w:t>
+      </w:r>
+    </w:p>
+    <w:p>
+      <w:pPr>
+        <w:pStyle w:val="Normal"/>
+        <w:rPr/>
+      </w:pPr>
+      <w:r>
+        <w:rPr/>
+      </w:r>
+    </w:p>
+    <w:p>
+      <w:pPr>
+        <w:pStyle w:val="Normal"/>
+        <w:rPr/>
+      </w:pPr>
+      <w:r>
+        <w:rPr/>
+        <w:t>Created Pod: kubernetes jenkins/k6s-load-test-16-n4vj5-s81g4-mf0q3</w:t>
+      </w:r>
+    </w:p>
+    <w:p>
+      <w:pPr>
+        <w:pStyle w:val="Normal"/>
+        <w:rPr/>
+      </w:pPr>
+      <w:r>
+        <w:rPr/>
+      </w:r>
+    </w:p>
+    <w:p>
+      <w:pPr>
+        <w:pStyle w:val="Normal"/>
+        <w:rPr/>
+      </w:pPr>
+      <w:r>
+        <w:rPr/>
+        <w:t>Created Pod: kubernetes jenkins/k6s-load-test-16-n4vj5-s81g4-8kjr0</w:t>
+      </w:r>
+    </w:p>
+    <w:p>
+      <w:pPr>
+        <w:pStyle w:val="Normal"/>
+        <w:rPr/>
+      </w:pPr>
+      <w:r>
+        <w:rPr/>
+      </w:r>
+    </w:p>
+    <w:p>
+      <w:pPr>
+        <w:pStyle w:val="Normal"/>
+        <w:rPr/>
+      </w:pPr>
+      <w:r>
+        <w:rPr/>
+        <w:t>Created Pod: kubernetes jenkins/k6s-load-test-16-n4vj5-s81g4-k8lhm</w:t>
+      </w:r>
+    </w:p>
+    <w:p>
+      <w:pPr>
+        <w:pStyle w:val="Normal"/>
+        <w:rPr/>
+      </w:pPr>
+      <w:r>
+        <w:rPr/>
+      </w:r>
+    </w:p>
+    <w:p>
+      <w:pPr>
+        <w:pStyle w:val="Normal"/>
+        <w:rPr/>
+      </w:pPr>
+      <w:r>
+        <w:rPr/>
+        <w:t>Created Pod: kubernetes jenkins/k6s-load-test-16-n4vj5-s81g4-d5wbq</w:t>
+      </w:r>
+    </w:p>
+    <w:p>
+      <w:pPr>
+        <w:pStyle w:val="Normal"/>
+        <w:rPr/>
+      </w:pPr>
+      <w:r>
+        <w:rPr/>
+      </w:r>
+    </w:p>
+    <w:p>
+      <w:pPr>
+        <w:pStyle w:val="Normal"/>
+        <w:rPr/>
+      </w:pPr>
+      <w:r>
+        <w:rPr/>
+        <w:t>Created Pod: kubernetes jenkins/k6s-load-test-16-n4vj5-s81g4-ccxp9</w:t>
+      </w:r>
+    </w:p>
+    <w:p>
+      <w:pPr>
+        <w:pStyle w:val="Normal"/>
+        <w:rPr/>
+      </w:pPr>
+      <w:r>
+        <w:rPr/>
+      </w:r>
+    </w:p>
+    <w:p>
+      <w:pPr>
+        <w:pStyle w:val="Normal"/>
+        <w:rPr/>
+      </w:pPr>
+      <w:r>
+        <w:rPr/>
+        <w:t>Created Pod: kubernetes jenkins/k6s-load-test-16-n4vj5-s81g4-k9h7b</w:t>
+      </w:r>
+    </w:p>
+    <w:p>
+      <w:pPr>
+        <w:pStyle w:val="Normal"/>
+        <w:rPr/>
+      </w:pPr>
+      <w:r>
+        <w:rPr/>
+      </w:r>
+    </w:p>
+    <w:p>
+      <w:pPr>
+        <w:pStyle w:val="Normal"/>
+        <w:rPr/>
+      </w:pPr>
+      <w:r>
+        <w:rPr/>
+        <w:t>Created Pod: kubernetes jenkins/k6s-load-test-16-n4vj5-s81g4-2jkdc</w:t>
+      </w:r>
+    </w:p>
+    <w:p>
+      <w:pPr>
+        <w:pStyle w:val="Normal"/>
+        <w:rPr/>
+      </w:pPr>
+      <w:r>
+        <w:rPr/>
+      </w:r>
+    </w:p>
+    <w:p>
+      <w:pPr>
+        <w:pStyle w:val="Normal"/>
+        <w:rPr/>
+      </w:pPr>
+      <w:r>
+        <w:rPr/>
+        <w:t>Created Pod: kubernetes jenkins/k6s-load-test-16-n4vj5-s81g4-zf2zb</w:t>
+      </w:r>
+    </w:p>
+    <w:p>
+      <w:pPr>
+        <w:pStyle w:val="Normal"/>
+        <w:rPr/>
+      </w:pPr>
+      <w:r>
+        <w:rPr/>
+      </w:r>
+    </w:p>
+    <w:p>
+      <w:pPr>
+        <w:pStyle w:val="Normal"/>
+        <w:rPr/>
+      </w:pPr>
+      <w:r>
+        <w:rPr/>
+        <w:t>Unable to provision agent k6s-load-test-16-n4vj5-s81g4-zf2zb :</w:t>
+      </w:r>
+    </w:p>
+    <w:p>
+      <w:pPr>
+        <w:pStyle w:val="Normal"/>
+        <w:rPr/>
+      </w:pPr>
+      <w:r>
+        <w:rPr/>
+      </w:r>
+    </w:p>
+    <w:p>
+      <w:pPr>
+        <w:pStyle w:val="Normal"/>
+        <w:rPr/>
+      </w:pPr>
+      <w:r>
+        <w:rPr/>
+        <w:t>- jnlp -- terminated (255)</w:t>
+      </w:r>
+    </w:p>
+    <w:p>
+      <w:pPr>
+        <w:pStyle w:val="Normal"/>
+        <w:rPr/>
+      </w:pPr>
+      <w:r>
+        <w:rPr/>
+        <w:t>-----Logs-------------</w:t>
+      </w:r>
+    </w:p>
+    <w:p>
+      <w:pPr>
+        <w:pStyle w:val="Normal"/>
+        <w:rPr/>
+      </w:pPr>
+      <w:r>
+        <w:rPr/>
+        <w:t>Jan 10, 2022 11:21:01 AM hudson.remoting.jnlp.Main createEngine</w:t>
+      </w:r>
+    </w:p>
+    <w:p>
+      <w:pPr>
+        <w:pStyle w:val="Normal"/>
+        <w:rPr/>
+      </w:pPr>
+      <w:r>
+        <w:rPr/>
+        <w:t>INFO: Setting up agent: k6s-load-test-16-n4vj5-s81g4-zf2zb</w:t>
+      </w:r>
+    </w:p>
+    <w:p>
+      <w:pPr>
+        <w:pStyle w:val="Normal"/>
+        <w:rPr/>
+      </w:pPr>
+      <w:r>
+        <w:rPr/>
+        <w:t>Jan 10, 2022 11:21:01 AM hudson.remoting.jnlp.Main$CuiListener &lt;init&gt;</w:t>
+      </w:r>
+    </w:p>
+    <w:p>
+      <w:pPr>
+        <w:pStyle w:val="Normal"/>
+        <w:rPr/>
+      </w:pPr>
+      <w:r>
+        <w:rPr/>
+        <w:t>INFO: Jenkins agent is running in headless mode.</w:t>
+      </w:r>
+    </w:p>
+    <w:p>
+      <w:pPr>
+        <w:pStyle w:val="Normal"/>
+        <w:rPr/>
+      </w:pPr>
+      <w:r>
+        <w:rPr/>
+        <w:t>Jan 10, 2022 11:21:01 AM hudson.remoting.Engine startEngine</w:t>
+      </w:r>
+    </w:p>
+    <w:p>
+      <w:pPr>
+        <w:pStyle w:val="Normal"/>
+        <w:rPr/>
+      </w:pPr>
+      <w:r>
+        <w:rPr/>
+        <w:t>INFO: Using Remoting version: 4.11</w:t>
+      </w:r>
+    </w:p>
+    <w:p>
+      <w:pPr>
+        <w:pStyle w:val="Normal"/>
+        <w:rPr/>
+      </w:pPr>
+      <w:r>
+        <w:rPr/>
+        <w:t>Jan 10, 2022 11:21:01 AM org.jenkinsci.remoting.engine.WorkDirManager initializeWorkDir</w:t>
+      </w:r>
+    </w:p>
+    <w:p>
+      <w:pPr>
+        <w:pStyle w:val="Normal"/>
+        <w:rPr/>
+      </w:pPr>
+      <w:r>
+        <w:rPr/>
+        <w:t>INFO: Using /home/jenkins/agent/remoting as a remoting work directory</w:t>
+      </w:r>
+    </w:p>
+    <w:p>
+      <w:pPr>
+        <w:pStyle w:val="Normal"/>
+        <w:rPr/>
+      </w:pPr>
+      <w:r>
+        <w:rPr/>
+        <w:t>Jan 10, 2022 11:21:01 AM org.jenkinsci.remoting.engine.WorkDirManager setupLogging</w:t>
+      </w:r>
+    </w:p>
+    <w:p>
+      <w:pPr>
+        <w:pStyle w:val="Normal"/>
+        <w:rPr/>
+      </w:pPr>
+      <w:r>
+        <w:rPr/>
+        <w:t>INFO: Both error and output logs will be printed to /home/jenkins/agent/remoting</w:t>
+      </w:r>
+    </w:p>
+    <w:p>
+      <w:pPr>
+        <w:pStyle w:val="Normal"/>
+        <w:rPr/>
+      </w:pPr>
+      <w:r>
+        <w:rPr/>
+        <w:t>Jan 10, 2022 11:21:01 AM hudson.remoting.jnlp.Main$CuiListener status</w:t>
+      </w:r>
+    </w:p>
+    <w:p>
+      <w:pPr>
+        <w:pStyle w:val="Normal"/>
+        <w:rPr/>
+      </w:pPr>
+      <w:r>
+        <w:rPr/>
+        <w:t>INFO: Locating server among [http://192.168.49.2:30000/]</w:t>
+      </w:r>
+    </w:p>
+    <w:p>
+      <w:pPr>
+        <w:pStyle w:val="Normal"/>
+        <w:rPr/>
+      </w:pPr>
+      <w:r>
+        <w:rPr/>
+        <w:t>Jan 10, 2022 11:21:01 AM org.jenkinsci.remoting.engine.JnlpAgentEndpointResolver resolve</w:t>
+      </w:r>
+    </w:p>
+    <w:p>
+      <w:pPr>
+        <w:pStyle w:val="Normal"/>
+        <w:rPr/>
+      </w:pPr>
+      <w:r>
+        <w:rPr/>
+        <w:t>INFO: Remoting server accepts the following protocols: [JNLP4-connect, Ping]</w:t>
+      </w:r>
+    </w:p>
+    <w:p>
+      <w:pPr>
+        <w:pStyle w:val="Normal"/>
+        <w:rPr/>
+      </w:pPr>
+      <w:r>
+        <w:rPr/>
+        <w:t>Jan 10, 2022 11:21:01 AM org.jenkinsci.remoting.engine.JnlpAgentEndpointResolver resolve</w:t>
+      </w:r>
+    </w:p>
+    <w:p>
+      <w:pPr>
+        <w:pStyle w:val="Normal"/>
+        <w:rPr/>
+      </w:pPr>
+      <w:r>
+        <w:rPr/>
+        <w:t>INFO: Remoting TCP connection tunneling is enabled. Skipping the TCP Agent Listener Port availability check</w:t>
+      </w:r>
+    </w:p>
+    <w:p>
+      <w:pPr>
+        <w:pStyle w:val="Normal"/>
+        <w:rPr/>
+      </w:pPr>
+      <w:r>
+        <w:rPr/>
+        <w:t>Jan 10, 2022 11:21:01 AM hudson.remoting.jnlp.Main$CuiListener error</w:t>
+      </w:r>
+    </w:p>
+    <w:p>
+      <w:pPr>
+        <w:pStyle w:val="Normal"/>
+        <w:rPr/>
+      </w:pPr>
+      <w:r>
+        <w:rPr/>
+        <w:t>SEVERE: For input string: "30010/"</w:t>
+      </w:r>
+    </w:p>
+    <w:p>
+      <w:pPr>
+        <w:pStyle w:val="Normal"/>
+        <w:rPr/>
+      </w:pPr>
+      <w:r>
+        <w:rPr/>
+        <w:t>java.lang.NumberFormatException: For input string: "30010/"</w:t>
+      </w:r>
+    </w:p>
+    <w:p>
+      <w:pPr>
+        <w:pStyle w:val="Normal"/>
+        <w:rPr/>
+      </w:pPr>
+      <w:r>
+        <w:rPr/>
+        <w:tab/>
+        <w:t>at java.base/java.lang.NumberFormatException.forInputString(Unknown Source)</w:t>
+      </w:r>
+    </w:p>
+    <w:p>
+      <w:pPr>
+        <w:pStyle w:val="Normal"/>
+        <w:rPr/>
+      </w:pPr>
+      <w:r>
+        <w:rPr/>
+        <w:tab/>
+        <w:t>at java.base/java.lang.Integer.parseInt(Unknown Source)</w:t>
+      </w:r>
+    </w:p>
+    <w:p>
+      <w:pPr>
+        <w:pStyle w:val="Normal"/>
+        <w:rPr/>
+      </w:pPr>
+      <w:r>
+        <w:rPr/>
+        <w:tab/>
+        <w:t>at java.base/java.lang.Integer.parseInt(Unknown Source)</w:t>
+      </w:r>
+    </w:p>
+    <w:p>
+      <w:pPr>
+        <w:pStyle w:val="Normal"/>
+        <w:rPr/>
+      </w:pPr>
+      <w:r>
+        <w:rPr/>
+        <w:tab/>
+        <w:t>at org.jenkinsci.remoting.engine.HostPort.splitHostPort(HostPort.java:33)</w:t>
+      </w:r>
+    </w:p>
+    <w:p>
+      <w:pPr>
+        <w:pStyle w:val="Normal"/>
+        <w:rPr/>
+      </w:pPr>
+      <w:r>
+        <w:rPr/>
+        <w:tab/>
+        <w:t>at org.jenkinsci.remoting.engine.HostPort.&lt;init&gt;(HostPort.java:16)</w:t>
+      </w:r>
+    </w:p>
+    <w:p>
+      <w:pPr>
+        <w:pStyle w:val="Normal"/>
+        <w:rPr/>
+      </w:pPr>
+      <w:r>
+        <w:rPr/>
+        <w:tab/>
+        <w:t>at org.jenkinsci.remoting.engine.JnlpAgentEndpointResolver.resolve(JnlpAgentEndpointResolver.java:333)</w:t>
+      </w:r>
+    </w:p>
+    <w:p>
+      <w:pPr>
+        <w:pStyle w:val="Normal"/>
+        <w:rPr/>
+      </w:pPr>
+      <w:r>
+        <w:rPr/>
+        <w:tab/>
+        <w:t>at hudson.remoting.Engine.innerRun(Engine.java:724)</w:t>
+      </w:r>
+    </w:p>
+    <w:p>
+      <w:pPr>
+        <w:pStyle w:val="Normal"/>
+        <w:rPr/>
+      </w:pPr>
+      <w:r>
+        <w:rPr/>
+        <w:tab/>
+        <w:t>at hudson.remoting.Engine.run(Engine.java:540)</w:t>
+      </w:r>
+    </w:p>
+    <w:p>
+      <w:pPr>
+        <w:pStyle w:val="Normal"/>
+        <w:rPr/>
+      </w:pPr>
+      <w:r>
+        <w:rPr/>
       </w:r>
     </w:p>
     <w:p>
@@ -5364,7 +7265,7 @@
     <w:pPr>
       <w:widowControl/>
       <w:suppressAutoHyphens w:val="true"/>
-      <w:overflowPunct w:val="true"/>
+      <w:overflowPunct w:val="false"/>
       <w:bidi w:val="0"/>
       <w:spacing w:lineRule="auto" w:line="259" w:before="0" w:after="160"/>
       <w:jc w:val="left"/>

</xml_diff>

<commit_message>
k6 deployment, load tests is added to readme
</commit_message>
<xml_diff>
--- a/jenkins_monitoring_kpg.docx
+++ b/jenkins_monitoring_kpg.docx
@@ -34,7 +34,7 @@
         <w:pStyle w:val="ListParagraph"/>
         <w:numPr>
           <w:ilvl w:val="0"/>
-          <w:numId w:val="3"/>
+          <w:numId w:val="4"/>
         </w:numPr>
         <w:rPr/>
       </w:pPr>
@@ -56,7 +56,7 @@
         <w:pStyle w:val="ListParagraph"/>
         <w:numPr>
           <w:ilvl w:val="0"/>
-          <w:numId w:val="3"/>
+          <w:numId w:val="4"/>
         </w:numPr>
         <w:rPr/>
       </w:pPr>
@@ -78,7 +78,7 @@
         <w:pStyle w:val="ListParagraph"/>
         <w:numPr>
           <w:ilvl w:val="0"/>
-          <w:numId w:val="3"/>
+          <w:numId w:val="4"/>
         </w:numPr>
         <w:rPr/>
       </w:pPr>
@@ -100,7 +100,7 @@
         <w:pStyle w:val="ListParagraph"/>
         <w:numPr>
           <w:ilvl w:val="0"/>
-          <w:numId w:val="3"/>
+          <w:numId w:val="4"/>
         </w:numPr>
         <w:rPr/>
       </w:pPr>
@@ -122,7 +122,7 @@
         <w:pStyle w:val="ListParagraph"/>
         <w:numPr>
           <w:ilvl w:val="0"/>
-          <w:numId w:val="3"/>
+          <w:numId w:val="4"/>
         </w:numPr>
         <w:rPr/>
       </w:pPr>
@@ -144,7 +144,7 @@
         <w:pStyle w:val="ListParagraph"/>
         <w:numPr>
           <w:ilvl w:val="0"/>
-          <w:numId w:val="3"/>
+          <w:numId w:val="4"/>
         </w:numPr>
         <w:rPr/>
       </w:pPr>
@@ -166,7 +166,7 @@
         <w:pStyle w:val="ListParagraph"/>
         <w:numPr>
           <w:ilvl w:val="0"/>
-          <w:numId w:val="3"/>
+          <w:numId w:val="4"/>
         </w:numPr>
         <w:rPr/>
       </w:pPr>
@@ -188,7 +188,7 @@
         <w:pStyle w:val="ListParagraph"/>
         <w:numPr>
           <w:ilvl w:val="0"/>
-          <w:numId w:val="3"/>
+          <w:numId w:val="4"/>
         </w:numPr>
         <w:rPr/>
       </w:pPr>
@@ -210,7 +210,7 @@
         <w:pStyle w:val="ListParagraph"/>
         <w:numPr>
           <w:ilvl w:val="0"/>
-          <w:numId w:val="3"/>
+          <w:numId w:val="4"/>
         </w:numPr>
         <w:rPr/>
       </w:pPr>
@@ -232,7 +232,7 @@
         <w:pStyle w:val="ListParagraph"/>
         <w:numPr>
           <w:ilvl w:val="0"/>
-          <w:numId w:val="3"/>
+          <w:numId w:val="4"/>
         </w:numPr>
         <w:rPr/>
       </w:pPr>
@@ -252,7 +252,7 @@
         <w:pStyle w:val="ListParagraph"/>
         <w:numPr>
           <w:ilvl w:val="0"/>
-          <w:numId w:val="3"/>
+          <w:numId w:val="4"/>
         </w:numPr>
         <w:rPr/>
       </w:pPr>
@@ -272,7 +272,7 @@
         <w:pStyle w:val="ListParagraph"/>
         <w:numPr>
           <w:ilvl w:val="0"/>
-          <w:numId w:val="3"/>
+          <w:numId w:val="4"/>
         </w:numPr>
         <w:rPr/>
       </w:pPr>
@@ -292,7 +292,7 @@
         <w:pStyle w:val="ListParagraph"/>
         <w:numPr>
           <w:ilvl w:val="0"/>
-          <w:numId w:val="3"/>
+          <w:numId w:val="4"/>
         </w:numPr>
         <w:rPr/>
       </w:pPr>
@@ -316,7 +316,7 @@
         <w:pStyle w:val="ListParagraph"/>
         <w:numPr>
           <w:ilvl w:val="0"/>
-          <w:numId w:val="1"/>
+          <w:numId w:val="2"/>
         </w:numPr>
         <w:rPr/>
       </w:pPr>
@@ -338,7 +338,7 @@
         <w:pStyle w:val="ListParagraph"/>
         <w:numPr>
           <w:ilvl w:val="0"/>
-          <w:numId w:val="1"/>
+          <w:numId w:val="2"/>
         </w:numPr>
         <w:rPr/>
       </w:pPr>
@@ -360,7 +360,7 @@
         <w:pStyle w:val="ListParagraph"/>
         <w:numPr>
           <w:ilvl w:val="0"/>
-          <w:numId w:val="1"/>
+          <w:numId w:val="2"/>
         </w:numPr>
         <w:rPr/>
       </w:pPr>
@@ -382,7 +382,7 @@
         <w:pStyle w:val="ListParagraph"/>
         <w:numPr>
           <w:ilvl w:val="0"/>
-          <w:numId w:val="1"/>
+          <w:numId w:val="2"/>
         </w:numPr>
         <w:rPr/>
       </w:pPr>
@@ -404,7 +404,7 @@
         <w:pStyle w:val="ListParagraph"/>
         <w:numPr>
           <w:ilvl w:val="0"/>
-          <w:numId w:val="1"/>
+          <w:numId w:val="2"/>
         </w:numPr>
         <w:rPr/>
       </w:pPr>
@@ -426,7 +426,7 @@
         <w:pStyle w:val="ListParagraph"/>
         <w:numPr>
           <w:ilvl w:val="0"/>
-          <w:numId w:val="1"/>
+          <w:numId w:val="2"/>
         </w:numPr>
         <w:rPr/>
       </w:pPr>
@@ -448,7 +448,7 @@
         <w:pStyle w:val="ListParagraph"/>
         <w:numPr>
           <w:ilvl w:val="0"/>
-          <w:numId w:val="1"/>
+          <w:numId w:val="2"/>
         </w:numPr>
         <w:rPr/>
       </w:pPr>
@@ -476,7 +476,7 @@
         <w:pStyle w:val="ListParagraph"/>
         <w:numPr>
           <w:ilvl w:val="0"/>
-          <w:numId w:val="1"/>
+          <w:numId w:val="2"/>
         </w:numPr>
         <w:rPr/>
       </w:pPr>
@@ -504,7 +504,7 @@
         <w:pStyle w:val="ListParagraph"/>
         <w:numPr>
           <w:ilvl w:val="0"/>
-          <w:numId w:val="1"/>
+          <w:numId w:val="2"/>
         </w:numPr>
         <w:rPr/>
       </w:pPr>
@@ -526,7 +526,7 @@
         <w:pStyle w:val="ListParagraph"/>
         <w:numPr>
           <w:ilvl w:val="0"/>
-          <w:numId w:val="1"/>
+          <w:numId w:val="2"/>
         </w:numPr>
         <w:rPr/>
       </w:pPr>
@@ -554,7 +554,7 @@
         <w:pStyle w:val="ListParagraph"/>
         <w:numPr>
           <w:ilvl w:val="0"/>
-          <w:numId w:val="1"/>
+          <w:numId w:val="2"/>
         </w:numPr>
         <w:rPr/>
       </w:pPr>
@@ -582,7 +582,7 @@
         <w:pStyle w:val="ListParagraph"/>
         <w:numPr>
           <w:ilvl w:val="0"/>
-          <w:numId w:val="1"/>
+          <w:numId w:val="2"/>
         </w:numPr>
         <w:rPr/>
       </w:pPr>
@@ -610,7 +610,7 @@
         <w:pStyle w:val="ListParagraph"/>
         <w:numPr>
           <w:ilvl w:val="0"/>
-          <w:numId w:val="1"/>
+          <w:numId w:val="2"/>
         </w:numPr>
         <w:rPr/>
       </w:pPr>
@@ -638,7 +638,7 @@
         <w:pStyle w:val="ListParagraph"/>
         <w:numPr>
           <w:ilvl w:val="0"/>
-          <w:numId w:val="1"/>
+          <w:numId w:val="2"/>
         </w:numPr>
         <w:rPr/>
       </w:pPr>
@@ -664,7 +664,7 @@
         <w:pStyle w:val="ListParagraph"/>
         <w:numPr>
           <w:ilvl w:val="0"/>
-          <w:numId w:val="1"/>
+          <w:numId w:val="2"/>
         </w:numPr>
         <w:rPr/>
       </w:pPr>
@@ -682,7 +682,7 @@
         <w:pStyle w:val="ListParagraph"/>
         <w:numPr>
           <w:ilvl w:val="0"/>
-          <w:numId w:val="1"/>
+          <w:numId w:val="2"/>
         </w:numPr>
         <w:rPr/>
       </w:pPr>
@@ -700,7 +700,7 @@
         <w:pStyle w:val="ListParagraph"/>
         <w:numPr>
           <w:ilvl w:val="0"/>
-          <w:numId w:val="1"/>
+          <w:numId w:val="2"/>
         </w:numPr>
         <w:rPr/>
       </w:pPr>
@@ -728,7 +728,7 @@
         <w:pStyle w:val="ListParagraph"/>
         <w:numPr>
           <w:ilvl w:val="0"/>
-          <w:numId w:val="1"/>
+          <w:numId w:val="2"/>
         </w:numPr>
         <w:rPr/>
       </w:pPr>
@@ -746,7 +746,7 @@
         <w:pStyle w:val="ListParagraph"/>
         <w:numPr>
           <w:ilvl w:val="0"/>
-          <w:numId w:val="1"/>
+          <w:numId w:val="2"/>
         </w:numPr>
         <w:rPr/>
       </w:pPr>
@@ -774,7 +774,7 @@
         <w:pStyle w:val="ListParagraph"/>
         <w:numPr>
           <w:ilvl w:val="0"/>
-          <w:numId w:val="1"/>
+          <w:numId w:val="2"/>
         </w:numPr>
         <w:rPr/>
       </w:pPr>
@@ -802,7 +802,7 @@
         <w:pStyle w:val="ListParagraph"/>
         <w:numPr>
           <w:ilvl w:val="0"/>
-          <w:numId w:val="1"/>
+          <w:numId w:val="2"/>
         </w:numPr>
         <w:rPr/>
       </w:pPr>
@@ -820,7 +820,7 @@
         <w:pStyle w:val="ListParagraph"/>
         <w:numPr>
           <w:ilvl w:val="0"/>
-          <w:numId w:val="1"/>
+          <w:numId w:val="2"/>
         </w:numPr>
         <w:rPr/>
       </w:pPr>
@@ -842,7 +842,7 @@
         <w:pStyle w:val="ListParagraph"/>
         <w:numPr>
           <w:ilvl w:val="0"/>
-          <w:numId w:val="1"/>
+          <w:numId w:val="2"/>
         </w:numPr>
         <w:rPr/>
       </w:pPr>
@@ -864,7 +864,7 @@
         <w:pStyle w:val="ListParagraph"/>
         <w:numPr>
           <w:ilvl w:val="0"/>
-          <w:numId w:val="1"/>
+          <w:numId w:val="2"/>
         </w:numPr>
         <w:rPr/>
       </w:pPr>
@@ -888,7 +888,7 @@
         <w:pStyle w:val="ListParagraph"/>
         <w:numPr>
           <w:ilvl w:val="0"/>
-          <w:numId w:val="1"/>
+          <w:numId w:val="2"/>
         </w:numPr>
         <w:rPr/>
       </w:pPr>
@@ -912,7 +912,7 @@
         <w:pStyle w:val="ListParagraph"/>
         <w:numPr>
           <w:ilvl w:val="0"/>
-          <w:numId w:val="1"/>
+          <w:numId w:val="2"/>
         </w:numPr>
         <w:rPr/>
       </w:pPr>
@@ -955,7 +955,7 @@
         <w:pStyle w:val="ListParagraph"/>
         <w:numPr>
           <w:ilvl w:val="0"/>
-          <w:numId w:val="1"/>
+          <w:numId w:val="2"/>
         </w:numPr>
         <w:rPr/>
       </w:pPr>
@@ -985,7 +985,7 @@
         <w:pStyle w:val="ListParagraph"/>
         <w:numPr>
           <w:ilvl w:val="0"/>
-          <w:numId w:val="1"/>
+          <w:numId w:val="2"/>
         </w:numPr>
         <w:rPr/>
       </w:pPr>
@@ -1011,7 +1011,7 @@
         <w:pStyle w:val="ListParagraph"/>
         <w:numPr>
           <w:ilvl w:val="0"/>
-          <w:numId w:val="1"/>
+          <w:numId w:val="2"/>
         </w:numPr>
         <w:rPr/>
       </w:pPr>
@@ -1037,7 +1037,7 @@
         <w:pStyle w:val="ListParagraph"/>
         <w:numPr>
           <w:ilvl w:val="0"/>
-          <w:numId w:val="1"/>
+          <w:numId w:val="2"/>
         </w:numPr>
         <w:rPr/>
       </w:pPr>
@@ -1075,7 +1075,7 @@
         <w:pStyle w:val="ListParagraph"/>
         <w:numPr>
           <w:ilvl w:val="0"/>
-          <w:numId w:val="1"/>
+          <w:numId w:val="2"/>
         </w:numPr>
         <w:rPr/>
       </w:pPr>
@@ -1101,7 +1101,7 @@
         <w:pStyle w:val="ListParagraph"/>
         <w:numPr>
           <w:ilvl w:val="0"/>
-          <w:numId w:val="1"/>
+          <w:numId w:val="2"/>
         </w:numPr>
         <w:rPr/>
       </w:pPr>
@@ -1127,7 +1127,7 @@
         <w:pStyle w:val="ListParagraph"/>
         <w:numPr>
           <w:ilvl w:val="0"/>
-          <w:numId w:val="1"/>
+          <w:numId w:val="2"/>
         </w:numPr>
         <w:rPr/>
       </w:pPr>
@@ -1168,7 +1168,7 @@
         <w:pStyle w:val="ListParagraph"/>
         <w:numPr>
           <w:ilvl w:val="0"/>
-          <w:numId w:val="1"/>
+          <w:numId w:val="2"/>
         </w:numPr>
         <w:rPr/>
       </w:pPr>
@@ -1194,7 +1194,7 @@
         <w:pStyle w:val="ListParagraph"/>
         <w:numPr>
           <w:ilvl w:val="0"/>
-          <w:numId w:val="1"/>
+          <w:numId w:val="2"/>
         </w:numPr>
         <w:rPr/>
       </w:pPr>
@@ -1210,7 +1210,7 @@
         <w:pStyle w:val="ListParagraph"/>
         <w:numPr>
           <w:ilvl w:val="0"/>
-          <w:numId w:val="1"/>
+          <w:numId w:val="2"/>
         </w:numPr>
         <w:rPr/>
       </w:pPr>
@@ -1226,7 +1226,7 @@
         <w:pStyle w:val="ListParagraph"/>
         <w:numPr>
           <w:ilvl w:val="0"/>
-          <w:numId w:val="1"/>
+          <w:numId w:val="2"/>
         </w:numPr>
         <w:rPr/>
       </w:pPr>
@@ -1246,33 +1246,33 @@
         <w:pStyle w:val="ListParagraph"/>
         <w:numPr>
           <w:ilvl w:val="0"/>
-          <w:numId w:val="1"/>
-        </w:numPr>
-        <w:rPr/>
-      </w:pPr>
-      <w:r>
-        <w:rPr/>
-      </w:r>
-    </w:p>
-    <w:p>
-      <w:pPr>
-        <w:pStyle w:val="ListParagraph"/>
-        <w:numPr>
-          <w:ilvl w:val="0"/>
-          <w:numId w:val="1"/>
-        </w:numPr>
-        <w:rPr/>
-      </w:pPr>
-      <w:r>
-        <w:rPr/>
-      </w:r>
-    </w:p>
-    <w:p>
-      <w:pPr>
-        <w:pStyle w:val="ListParagraph"/>
-        <w:numPr>
-          <w:ilvl w:val="0"/>
-          <w:numId w:val="1"/>
+          <w:numId w:val="2"/>
+        </w:numPr>
+        <w:rPr/>
+      </w:pPr>
+      <w:r>
+        <w:rPr/>
+      </w:r>
+    </w:p>
+    <w:p>
+      <w:pPr>
+        <w:pStyle w:val="ListParagraph"/>
+        <w:numPr>
+          <w:ilvl w:val="0"/>
+          <w:numId w:val="2"/>
+        </w:numPr>
+        <w:rPr/>
+      </w:pPr>
+      <w:r>
+        <w:rPr/>
+      </w:r>
+    </w:p>
+    <w:p>
+      <w:pPr>
+        <w:pStyle w:val="ListParagraph"/>
+        <w:numPr>
+          <w:ilvl w:val="0"/>
+          <w:numId w:val="2"/>
         </w:numPr>
         <w:rPr/>
       </w:pPr>
@@ -1296,7 +1296,7 @@
         <w:pStyle w:val="ListParagraph"/>
         <w:numPr>
           <w:ilvl w:val="0"/>
-          <w:numId w:val="2"/>
+          <w:numId w:val="3"/>
         </w:numPr>
         <w:rPr/>
       </w:pPr>
@@ -1324,7 +1324,7 @@
         <w:pStyle w:val="ListParagraph"/>
         <w:numPr>
           <w:ilvl w:val="0"/>
-          <w:numId w:val="2"/>
+          <w:numId w:val="3"/>
         </w:numPr>
         <w:rPr/>
       </w:pPr>
@@ -1346,7 +1346,7 @@
         <w:pStyle w:val="ListParagraph"/>
         <w:numPr>
           <w:ilvl w:val="0"/>
-          <w:numId w:val="2"/>
+          <w:numId w:val="3"/>
         </w:numPr>
         <w:rPr/>
       </w:pPr>
@@ -1368,7 +1368,7 @@
         <w:pStyle w:val="ListParagraph"/>
         <w:numPr>
           <w:ilvl w:val="0"/>
-          <w:numId w:val="2"/>
+          <w:numId w:val="3"/>
         </w:numPr>
         <w:rPr/>
       </w:pPr>
@@ -1390,7 +1390,7 @@
         <w:pStyle w:val="ListParagraph"/>
         <w:numPr>
           <w:ilvl w:val="0"/>
-          <w:numId w:val="2"/>
+          <w:numId w:val="3"/>
         </w:numPr>
         <w:rPr/>
       </w:pPr>
@@ -1412,7 +1412,7 @@
         <w:pStyle w:val="ListParagraph"/>
         <w:numPr>
           <w:ilvl w:val="0"/>
-          <w:numId w:val="2"/>
+          <w:numId w:val="3"/>
         </w:numPr>
         <w:rPr/>
       </w:pPr>
@@ -1434,7 +1434,7 @@
         <w:pStyle w:val="ListParagraph"/>
         <w:numPr>
           <w:ilvl w:val="0"/>
-          <w:numId w:val="2"/>
+          <w:numId w:val="3"/>
         </w:numPr>
         <w:rPr/>
       </w:pPr>
@@ -1456,7 +1456,7 @@
         <w:pStyle w:val="ListParagraph"/>
         <w:numPr>
           <w:ilvl w:val="0"/>
-          <w:numId w:val="2"/>
+          <w:numId w:val="3"/>
         </w:numPr>
         <w:rPr/>
       </w:pPr>
@@ -1478,7 +1478,7 @@
         <w:pStyle w:val="ListParagraph"/>
         <w:numPr>
           <w:ilvl w:val="0"/>
-          <w:numId w:val="2"/>
+          <w:numId w:val="3"/>
         </w:numPr>
         <w:rPr/>
       </w:pPr>
@@ -1496,7 +1496,7 @@
         <w:pStyle w:val="ListParagraph"/>
         <w:numPr>
           <w:ilvl w:val="0"/>
-          <w:numId w:val="2"/>
+          <w:numId w:val="3"/>
         </w:numPr>
         <w:rPr/>
       </w:pPr>
@@ -1514,7 +1514,7 @@
         <w:pStyle w:val="ListParagraph"/>
         <w:numPr>
           <w:ilvl w:val="0"/>
-          <w:numId w:val="2"/>
+          <w:numId w:val="3"/>
         </w:numPr>
         <w:rPr/>
       </w:pPr>
@@ -1536,7 +1536,7 @@
         <w:pStyle w:val="ListParagraph"/>
         <w:numPr>
           <w:ilvl w:val="0"/>
-          <w:numId w:val="2"/>
+          <w:numId w:val="3"/>
         </w:numPr>
         <w:rPr/>
       </w:pPr>
@@ -1558,7 +1558,7 @@
         <w:pStyle w:val="ListParagraph"/>
         <w:numPr>
           <w:ilvl w:val="0"/>
-          <w:numId w:val="2"/>
+          <w:numId w:val="3"/>
         </w:numPr>
         <w:rPr/>
       </w:pPr>
@@ -1580,7 +1580,7 @@
         <w:pStyle w:val="ListParagraph"/>
         <w:numPr>
           <w:ilvl w:val="0"/>
-          <w:numId w:val="2"/>
+          <w:numId w:val="3"/>
         </w:numPr>
         <w:rPr/>
       </w:pPr>
@@ -1602,7 +1602,7 @@
         <w:pStyle w:val="ListParagraph"/>
         <w:numPr>
           <w:ilvl w:val="0"/>
-          <w:numId w:val="2"/>
+          <w:numId w:val="3"/>
         </w:numPr>
         <w:rPr/>
       </w:pPr>
@@ -1624,7 +1624,7 @@
         <w:pStyle w:val="ListParagraph"/>
         <w:numPr>
           <w:ilvl w:val="0"/>
-          <w:numId w:val="2"/>
+          <w:numId w:val="3"/>
         </w:numPr>
         <w:rPr/>
       </w:pPr>
@@ -1646,7 +1646,7 @@
         <w:pStyle w:val="ListParagraph"/>
         <w:numPr>
           <w:ilvl w:val="0"/>
-          <w:numId w:val="2"/>
+          <w:numId w:val="3"/>
         </w:numPr>
         <w:rPr/>
       </w:pPr>
@@ -1674,7 +1674,7 @@
         <w:pStyle w:val="ListParagraph"/>
         <w:numPr>
           <w:ilvl w:val="0"/>
-          <w:numId w:val="2"/>
+          <w:numId w:val="3"/>
         </w:numPr>
         <w:rPr/>
       </w:pPr>
@@ -1696,7 +1696,7 @@
         <w:pStyle w:val="ListParagraph"/>
         <w:numPr>
           <w:ilvl w:val="0"/>
-          <w:numId w:val="2"/>
+          <w:numId w:val="3"/>
         </w:numPr>
         <w:rPr/>
       </w:pPr>
@@ -1710,7 +1710,7 @@
         <w:pStyle w:val="ListParagraph"/>
         <w:numPr>
           <w:ilvl w:val="0"/>
-          <w:numId w:val="2"/>
+          <w:numId w:val="3"/>
         </w:numPr>
         <w:rPr/>
       </w:pPr>
@@ -1734,20 +1734,20 @@
         <w:pStyle w:val="ListParagraph"/>
         <w:numPr>
           <w:ilvl w:val="0"/>
-          <w:numId w:val="2"/>
-        </w:numPr>
-        <w:rPr/>
-      </w:pPr>
-      <w:r>
-        <w:rPr/>
-      </w:r>
-    </w:p>
-    <w:p>
-      <w:pPr>
-        <w:pStyle w:val="ListParagraph"/>
-        <w:numPr>
-          <w:ilvl w:val="0"/>
-          <w:numId w:val="2"/>
+          <w:numId w:val="3"/>
+        </w:numPr>
+        <w:rPr/>
+      </w:pPr>
+      <w:r>
+        <w:rPr/>
+      </w:r>
+    </w:p>
+    <w:p>
+      <w:pPr>
+        <w:pStyle w:val="ListParagraph"/>
+        <w:numPr>
+          <w:ilvl w:val="0"/>
+          <w:numId w:val="3"/>
         </w:numPr>
         <w:rPr/>
       </w:pPr>
@@ -1771,7 +1771,7 @@
         <w:pStyle w:val="ListParagraph"/>
         <w:numPr>
           <w:ilvl w:val="0"/>
-          <w:numId w:val="2"/>
+          <w:numId w:val="3"/>
         </w:numPr>
         <w:rPr/>
       </w:pPr>
@@ -1795,7 +1795,7 @@
         <w:pStyle w:val="ListParagraph"/>
         <w:numPr>
           <w:ilvl w:val="0"/>
-          <w:numId w:val="2"/>
+          <w:numId w:val="3"/>
         </w:numPr>
         <w:rPr/>
       </w:pPr>
@@ -1819,7 +1819,7 @@
         <w:pStyle w:val="ListParagraph"/>
         <w:numPr>
           <w:ilvl w:val="0"/>
-          <w:numId w:val="2"/>
+          <w:numId w:val="3"/>
         </w:numPr>
         <w:rPr/>
       </w:pPr>
@@ -1839,7 +1839,7 @@
         <w:pStyle w:val="ListParagraph"/>
         <w:numPr>
           <w:ilvl w:val="0"/>
-          <w:numId w:val="2"/>
+          <w:numId w:val="3"/>
         </w:numPr>
         <w:rPr/>
       </w:pPr>
@@ -1863,7 +1863,7 @@
         <w:pStyle w:val="ListParagraph"/>
         <w:numPr>
           <w:ilvl w:val="0"/>
-          <w:numId w:val="2"/>
+          <w:numId w:val="3"/>
         </w:numPr>
         <w:rPr/>
       </w:pPr>
@@ -1887,7 +1887,7 @@
         <w:pStyle w:val="ListParagraph"/>
         <w:numPr>
           <w:ilvl w:val="0"/>
-          <w:numId w:val="2"/>
+          <w:numId w:val="3"/>
         </w:numPr>
         <w:rPr/>
       </w:pPr>
@@ -1911,7 +1911,7 @@
         <w:pStyle w:val="ListParagraph"/>
         <w:numPr>
           <w:ilvl w:val="0"/>
-          <w:numId w:val="2"/>
+          <w:numId w:val="3"/>
         </w:numPr>
         <w:rPr/>
       </w:pPr>
@@ -1935,7 +1935,7 @@
         <w:pStyle w:val="ListParagraph"/>
         <w:numPr>
           <w:ilvl w:val="0"/>
-          <w:numId w:val="2"/>
+          <w:numId w:val="3"/>
         </w:numPr>
         <w:rPr/>
       </w:pPr>
@@ -1979,7 +1979,7 @@
         <w:pStyle w:val="ListParagraph"/>
         <w:numPr>
           <w:ilvl w:val="0"/>
-          <w:numId w:val="2"/>
+          <w:numId w:val="3"/>
         </w:numPr>
         <w:rPr/>
       </w:pPr>
@@ -2004,7 +2004,7 @@
         <w:pStyle w:val="ListParagraph"/>
         <w:numPr>
           <w:ilvl w:val="0"/>
-          <w:numId w:val="2"/>
+          <w:numId w:val="3"/>
         </w:numPr>
         <w:rPr/>
       </w:pPr>
@@ -2028,7 +2028,7 @@
         <w:pStyle w:val="ListParagraph"/>
         <w:numPr>
           <w:ilvl w:val="0"/>
-          <w:numId w:val="2"/>
+          <w:numId w:val="3"/>
         </w:numPr>
         <w:rPr/>
       </w:pPr>
@@ -2052,20 +2052,20 @@
         <w:pStyle w:val="ListParagraph"/>
         <w:numPr>
           <w:ilvl w:val="0"/>
-          <w:numId w:val="2"/>
-        </w:numPr>
-        <w:rPr/>
-      </w:pPr>
-      <w:r>
-        <w:rPr/>
-      </w:r>
-    </w:p>
-    <w:p>
-      <w:pPr>
-        <w:pStyle w:val="ListParagraph"/>
-        <w:numPr>
-          <w:ilvl w:val="0"/>
-          <w:numId w:val="2"/>
+          <w:numId w:val="3"/>
+        </w:numPr>
+        <w:rPr/>
+      </w:pPr>
+      <w:r>
+        <w:rPr/>
+      </w:r>
+    </w:p>
+    <w:p>
+      <w:pPr>
+        <w:pStyle w:val="ListParagraph"/>
+        <w:numPr>
+          <w:ilvl w:val="0"/>
+          <w:numId w:val="3"/>
         </w:numPr>
         <w:rPr/>
       </w:pPr>
@@ -2089,7 +2089,7 @@
         <w:pStyle w:val="ListParagraph"/>
         <w:numPr>
           <w:ilvl w:val="0"/>
-          <w:numId w:val="2"/>
+          <w:numId w:val="3"/>
         </w:numPr>
         <w:rPr/>
       </w:pPr>
@@ -2145,7 +2145,7 @@
         <w:pStyle w:val="ListParagraph"/>
         <w:numPr>
           <w:ilvl w:val="0"/>
-          <w:numId w:val="2"/>
+          <w:numId w:val="3"/>
         </w:numPr>
         <w:rPr/>
       </w:pPr>
@@ -2170,7 +2170,7 @@
         <w:pStyle w:val="ListParagraph"/>
         <w:numPr>
           <w:ilvl w:val="0"/>
-          <w:numId w:val="2"/>
+          <w:numId w:val="3"/>
         </w:numPr>
         <w:rPr/>
       </w:pPr>
@@ -2202,7 +2202,7 @@
         <w:pStyle w:val="ListParagraph"/>
         <w:numPr>
           <w:ilvl w:val="0"/>
-          <w:numId w:val="2"/>
+          <w:numId w:val="3"/>
         </w:numPr>
         <w:rPr/>
       </w:pPr>
@@ -2234,7 +2234,7 @@
         <w:pStyle w:val="ListParagraph"/>
         <w:numPr>
           <w:ilvl w:val="0"/>
-          <w:numId w:val="2"/>
+          <w:numId w:val="3"/>
         </w:numPr>
         <w:rPr/>
       </w:pPr>
@@ -2266,7 +2266,7 @@
         <w:pStyle w:val="ListParagraph"/>
         <w:numPr>
           <w:ilvl w:val="0"/>
-          <w:numId w:val="2"/>
+          <w:numId w:val="3"/>
         </w:numPr>
         <w:rPr/>
       </w:pPr>
@@ -2298,7 +2298,7 @@
         <w:pStyle w:val="ListParagraph"/>
         <w:numPr>
           <w:ilvl w:val="0"/>
-          <w:numId w:val="2"/>
+          <w:numId w:val="3"/>
         </w:numPr>
         <w:rPr/>
       </w:pPr>
@@ -2330,7 +2330,7 @@
         <w:pStyle w:val="ListParagraph"/>
         <w:numPr>
           <w:ilvl w:val="0"/>
-          <w:numId w:val="2"/>
+          <w:numId w:val="3"/>
         </w:numPr>
         <w:rPr/>
       </w:pPr>
@@ -2359,7 +2359,7 @@
         <w:pStyle w:val="ListParagraph"/>
         <w:numPr>
           <w:ilvl w:val="0"/>
-          <w:numId w:val="2"/>
+          <w:numId w:val="3"/>
         </w:numPr>
         <w:rPr/>
       </w:pPr>
@@ -2391,7 +2391,7 @@
         <w:pStyle w:val="ListParagraph"/>
         <w:numPr>
           <w:ilvl w:val="0"/>
-          <w:numId w:val="2"/>
+          <w:numId w:val="3"/>
         </w:numPr>
         <w:rPr/>
       </w:pPr>
@@ -2416,7 +2416,7 @@
         <w:pStyle w:val="ListParagraph"/>
         <w:numPr>
           <w:ilvl w:val="0"/>
-          <w:numId w:val="2"/>
+          <w:numId w:val="3"/>
         </w:numPr>
         <w:rPr/>
       </w:pPr>
@@ -2441,7 +2441,7 @@
         <w:pStyle w:val="ListParagraph"/>
         <w:numPr>
           <w:ilvl w:val="0"/>
-          <w:numId w:val="2"/>
+          <w:numId w:val="3"/>
         </w:numPr>
         <w:rPr/>
       </w:pPr>
@@ -2493,7 +2493,7 @@
         <w:pStyle w:val="ListParagraph"/>
         <w:numPr>
           <w:ilvl w:val="0"/>
-          <w:numId w:val="2"/>
+          <w:numId w:val="3"/>
         </w:numPr>
         <w:rPr/>
       </w:pPr>
@@ -2518,7 +2518,7 @@
         <w:pStyle w:val="ListParagraph"/>
         <w:numPr>
           <w:ilvl w:val="0"/>
-          <w:numId w:val="2"/>
+          <w:numId w:val="3"/>
         </w:numPr>
         <w:rPr/>
       </w:pPr>
@@ -2543,7 +2543,7 @@
         <w:pStyle w:val="ListParagraph"/>
         <w:numPr>
           <w:ilvl w:val="0"/>
-          <w:numId w:val="2"/>
+          <w:numId w:val="3"/>
         </w:numPr>
         <w:rPr/>
       </w:pPr>
@@ -2568,7 +2568,7 @@
         <w:pStyle w:val="ListParagraph"/>
         <w:numPr>
           <w:ilvl w:val="0"/>
-          <w:numId w:val="2"/>
+          <w:numId w:val="3"/>
         </w:numPr>
         <w:rPr/>
       </w:pPr>
@@ -2593,7 +2593,7 @@
         <w:pStyle w:val="ListParagraph"/>
         <w:numPr>
           <w:ilvl w:val="0"/>
-          <w:numId w:val="2"/>
+          <w:numId w:val="3"/>
         </w:numPr>
         <w:rPr/>
       </w:pPr>
@@ -2611,7 +2611,7 @@
         <w:pStyle w:val="ListParagraph"/>
         <w:numPr>
           <w:ilvl w:val="0"/>
-          <w:numId w:val="2"/>
+          <w:numId w:val="3"/>
         </w:numPr>
         <w:rPr/>
       </w:pPr>
@@ -2649,7 +2649,7 @@
         <w:pStyle w:val="ListParagraph"/>
         <w:numPr>
           <w:ilvl w:val="0"/>
-          <w:numId w:val="2"/>
+          <w:numId w:val="3"/>
         </w:numPr>
         <w:rPr/>
       </w:pPr>
@@ -2674,7 +2674,7 @@
         <w:pStyle w:val="ListParagraph"/>
         <w:numPr>
           <w:ilvl w:val="0"/>
-          <w:numId w:val="2"/>
+          <w:numId w:val="3"/>
         </w:numPr>
         <w:rPr/>
       </w:pPr>
@@ -2699,7 +2699,7 @@
         <w:pStyle w:val="ListParagraph"/>
         <w:numPr>
           <w:ilvl w:val="0"/>
-          <w:numId w:val="2"/>
+          <w:numId w:val="3"/>
         </w:numPr>
         <w:rPr/>
       </w:pPr>
@@ -2735,7 +2735,7 @@
         <w:pStyle w:val="ListParagraph"/>
         <w:numPr>
           <w:ilvl w:val="0"/>
-          <w:numId w:val="2"/>
+          <w:numId w:val="3"/>
         </w:numPr>
         <w:rPr/>
       </w:pPr>
@@ -2763,7 +2763,7 @@
         <w:pStyle w:val="ListParagraph"/>
         <w:numPr>
           <w:ilvl w:val="0"/>
-          <w:numId w:val="2"/>
+          <w:numId w:val="3"/>
         </w:numPr>
         <w:rPr/>
       </w:pPr>
@@ -2783,7 +2783,7 @@
         <w:pStyle w:val="ListParagraph"/>
         <w:numPr>
           <w:ilvl w:val="0"/>
-          <w:numId w:val="2"/>
+          <w:numId w:val="3"/>
         </w:numPr>
         <w:rPr/>
       </w:pPr>
@@ -2828,7 +2828,7 @@
         <w:pStyle w:val="ListParagraph"/>
         <w:numPr>
           <w:ilvl w:val="0"/>
-          <w:numId w:val="2"/>
+          <w:numId w:val="3"/>
         </w:numPr>
         <w:rPr/>
       </w:pPr>
@@ -2854,7 +2854,7 @@
         <w:pStyle w:val="ListParagraph"/>
         <w:numPr>
           <w:ilvl w:val="0"/>
-          <w:numId w:val="2"/>
+          <w:numId w:val="3"/>
         </w:numPr>
         <w:rPr/>
       </w:pPr>
@@ -2880,7 +2880,7 @@
         <w:pStyle w:val="ListParagraph"/>
         <w:numPr>
           <w:ilvl w:val="0"/>
-          <w:numId w:val="2"/>
+          <w:numId w:val="3"/>
         </w:numPr>
         <w:rPr/>
       </w:pPr>
@@ -2906,7 +2906,7 @@
         <w:pStyle w:val="ListParagraph"/>
         <w:numPr>
           <w:ilvl w:val="0"/>
-          <w:numId w:val="2"/>
+          <w:numId w:val="3"/>
         </w:numPr>
         <w:rPr/>
       </w:pPr>
@@ -2932,7 +2932,7 @@
         <w:pStyle w:val="ListParagraph"/>
         <w:numPr>
           <w:ilvl w:val="0"/>
-          <w:numId w:val="2"/>
+          <w:numId w:val="3"/>
         </w:numPr>
         <w:rPr/>
       </w:pPr>
@@ -2956,7 +2956,7 @@
         <w:pStyle w:val="ListParagraph"/>
         <w:numPr>
           <w:ilvl w:val="0"/>
-          <w:numId w:val="2"/>
+          <w:numId w:val="3"/>
         </w:numPr>
         <w:rPr/>
       </w:pPr>
@@ -2976,7 +2976,7 @@
         <w:pStyle w:val="ListParagraph"/>
         <w:numPr>
           <w:ilvl w:val="0"/>
-          <w:numId w:val="2"/>
+          <w:numId w:val="3"/>
         </w:numPr>
         <w:rPr/>
       </w:pPr>
@@ -3007,7 +3007,7 @@
         <w:pStyle w:val="ListParagraph"/>
         <w:numPr>
           <w:ilvl w:val="0"/>
-          <w:numId w:val="2"/>
+          <w:numId w:val="3"/>
         </w:numPr>
         <w:rPr/>
       </w:pPr>
@@ -3027,21 +3027,21 @@
         <w:pStyle w:val="ListParagraph"/>
         <w:numPr>
           <w:ilvl w:val="0"/>
-          <w:numId w:val="2"/>
-        </w:numPr>
-        <w:rPr/>
-      </w:pPr>
-      <w:r>
-        <w:rPr/>
-        <w:t xml:space="preserve"> </w:t>
-      </w:r>
-    </w:p>
-    <w:p>
-      <w:pPr>
-        <w:pStyle w:val="ListParagraph"/>
-        <w:numPr>
-          <w:ilvl w:val="0"/>
-          <w:numId w:val="2"/>
+          <w:numId w:val="3"/>
+        </w:numPr>
+        <w:rPr/>
+      </w:pPr>
+      <w:r>
+        <w:rPr/>
+        <w:t xml:space="preserve"> </w:t>
+      </w:r>
+    </w:p>
+    <w:p>
+      <w:pPr>
+        <w:pStyle w:val="ListParagraph"/>
+        <w:numPr>
+          <w:ilvl w:val="0"/>
+          <w:numId w:val="3"/>
         </w:numPr>
         <w:rPr/>
       </w:pPr>
@@ -3062,7 +3062,7 @@
         <w:pStyle w:val="ListParagraph"/>
         <w:numPr>
           <w:ilvl w:val="0"/>
-          <w:numId w:val="2"/>
+          <w:numId w:val="3"/>
         </w:numPr>
         <w:rPr/>
       </w:pPr>
@@ -3078,7 +3078,7 @@
         <w:pStyle w:val="ListParagraph"/>
         <w:numPr>
           <w:ilvl w:val="0"/>
-          <w:numId w:val="2"/>
+          <w:numId w:val="3"/>
         </w:numPr>
         <w:rPr/>
       </w:pPr>
@@ -3094,7 +3094,7 @@
         <w:pStyle w:val="ListParagraph"/>
         <w:numPr>
           <w:ilvl w:val="0"/>
-          <w:numId w:val="2"/>
+          <w:numId w:val="3"/>
         </w:numPr>
         <w:rPr/>
       </w:pPr>
@@ -3110,7 +3110,7 @@
         <w:pStyle w:val="ListParagraph"/>
         <w:numPr>
           <w:ilvl w:val="0"/>
-          <w:numId w:val="2"/>
+          <w:numId w:val="3"/>
         </w:numPr>
         <w:rPr/>
       </w:pPr>
@@ -3130,7 +3130,7 @@
         <w:pStyle w:val="ListParagraph"/>
         <w:numPr>
           <w:ilvl w:val="0"/>
-          <w:numId w:val="2"/>
+          <w:numId w:val="3"/>
         </w:numPr>
         <w:rPr/>
       </w:pPr>
@@ -3146,7 +3146,7 @@
         <w:pStyle w:val="ListParagraph"/>
         <w:numPr>
           <w:ilvl w:val="0"/>
-          <w:numId w:val="2"/>
+          <w:numId w:val="3"/>
         </w:numPr>
         <w:rPr/>
       </w:pPr>
@@ -3166,7 +3166,7 @@
         <w:pStyle w:val="ListParagraph"/>
         <w:numPr>
           <w:ilvl w:val="0"/>
-          <w:numId w:val="2"/>
+          <w:numId w:val="3"/>
         </w:numPr>
         <w:rPr/>
       </w:pPr>
@@ -3182,7 +3182,7 @@
         <w:pStyle w:val="ListParagraph"/>
         <w:numPr>
           <w:ilvl w:val="0"/>
-          <w:numId w:val="2"/>
+          <w:numId w:val="3"/>
         </w:numPr>
         <w:rPr/>
       </w:pPr>
@@ -3205,7 +3205,7 @@
         <w:pStyle w:val="ListParagraph"/>
         <w:numPr>
           <w:ilvl w:val="0"/>
-          <w:numId w:val="2"/>
+          <w:numId w:val="3"/>
         </w:numPr>
         <w:rPr/>
       </w:pPr>
@@ -3225,7 +3225,7 @@
         <w:pStyle w:val="ListParagraph"/>
         <w:numPr>
           <w:ilvl w:val="0"/>
-          <w:numId w:val="2"/>
+          <w:numId w:val="3"/>
         </w:numPr>
         <w:rPr/>
       </w:pPr>
@@ -3245,7 +3245,7 @@
         <w:pStyle w:val="ListParagraph"/>
         <w:numPr>
           <w:ilvl w:val="0"/>
-          <w:numId w:val="2"/>
+          <w:numId w:val="3"/>
         </w:numPr>
         <w:rPr/>
       </w:pPr>
@@ -3271,7 +3271,7 @@
         <w:pStyle w:val="ListParagraph"/>
         <w:numPr>
           <w:ilvl w:val="0"/>
-          <w:numId w:val="2"/>
+          <w:numId w:val="3"/>
         </w:numPr>
         <w:rPr/>
       </w:pPr>
@@ -3287,7 +3287,7 @@
         <w:pStyle w:val="ListParagraph"/>
         <w:numPr>
           <w:ilvl w:val="0"/>
-          <w:numId w:val="2"/>
+          <w:numId w:val="3"/>
         </w:numPr>
         <w:rPr/>
       </w:pPr>
@@ -3307,7 +3307,7 @@
         <w:pStyle w:val="ListParagraph"/>
         <w:numPr>
           <w:ilvl w:val="0"/>
-          <w:numId w:val="2"/>
+          <w:numId w:val="3"/>
         </w:numPr>
         <w:rPr/>
       </w:pPr>
@@ -3330,7 +3330,7 @@
         <w:pStyle w:val="ListParagraph"/>
         <w:numPr>
           <w:ilvl w:val="0"/>
-          <w:numId w:val="2"/>
+          <w:numId w:val="3"/>
         </w:numPr>
         <w:rPr/>
       </w:pPr>
@@ -3346,7 +3346,7 @@
         <w:pStyle w:val="ListParagraph"/>
         <w:numPr>
           <w:ilvl w:val="0"/>
-          <w:numId w:val="2"/>
+          <w:numId w:val="3"/>
         </w:numPr>
         <w:rPr/>
       </w:pPr>
@@ -3366,7 +3366,7 @@
         <w:pStyle w:val="ListParagraph"/>
         <w:numPr>
           <w:ilvl w:val="0"/>
-          <w:numId w:val="2"/>
+          <w:numId w:val="3"/>
         </w:numPr>
         <w:rPr/>
       </w:pPr>
@@ -3386,7 +3386,7 @@
         <w:pStyle w:val="ListParagraph"/>
         <w:numPr>
           <w:ilvl w:val="0"/>
-          <w:numId w:val="2"/>
+          <w:numId w:val="3"/>
         </w:numPr>
         <w:rPr/>
       </w:pPr>
@@ -3406,7 +3406,7 @@
         <w:pStyle w:val="ListParagraph"/>
         <w:numPr>
           <w:ilvl w:val="0"/>
-          <w:numId w:val="2"/>
+          <w:numId w:val="3"/>
         </w:numPr>
         <w:rPr/>
       </w:pPr>
@@ -3420,7 +3420,7 @@
         <w:pStyle w:val="ListParagraph"/>
         <w:numPr>
           <w:ilvl w:val="0"/>
-          <w:numId w:val="2"/>
+          <w:numId w:val="3"/>
         </w:numPr>
         <w:rPr/>
       </w:pPr>
@@ -3444,7 +3444,7 @@
         <w:pStyle w:val="ListParagraph"/>
         <w:numPr>
           <w:ilvl w:val="0"/>
-          <w:numId w:val="2"/>
+          <w:numId w:val="3"/>
         </w:numPr>
         <w:rPr/>
       </w:pPr>
@@ -3467,7 +3467,7 @@
         <w:pStyle w:val="ListParagraph"/>
         <w:numPr>
           <w:ilvl w:val="0"/>
-          <w:numId w:val="2"/>
+          <w:numId w:val="3"/>
         </w:numPr>
         <w:rPr/>
       </w:pPr>
@@ -3487,22 +3487,22 @@
         <w:pStyle w:val="ListParagraph"/>
         <w:numPr>
           <w:ilvl w:val="0"/>
-          <w:numId w:val="2"/>
-        </w:numPr>
-        <w:rPr>
-          <w:rStyle w:val="InternetLink"/>
-        </w:rPr>
-      </w:pPr>
-      <w:r>
-        <w:rPr/>
-      </w:r>
-    </w:p>
-    <w:p>
-      <w:pPr>
-        <w:pStyle w:val="ListParagraph"/>
-        <w:numPr>
-          <w:ilvl w:val="0"/>
-          <w:numId w:val="2"/>
+          <w:numId w:val="3"/>
+        </w:numPr>
+        <w:rPr>
+          <w:rStyle w:val="InternetLink"/>
+        </w:rPr>
+      </w:pPr>
+      <w:r>
+        <w:rPr/>
+      </w:r>
+    </w:p>
+    <w:p>
+      <w:pPr>
+        <w:pStyle w:val="ListParagraph"/>
+        <w:numPr>
+          <w:ilvl w:val="0"/>
+          <w:numId w:val="3"/>
         </w:numPr>
         <w:rPr/>
       </w:pPr>
@@ -3518,7 +3518,7 @@
         <w:pStyle w:val="ListParagraph"/>
         <w:numPr>
           <w:ilvl w:val="0"/>
-          <w:numId w:val="2"/>
+          <w:numId w:val="3"/>
         </w:numPr>
         <w:rPr/>
       </w:pPr>
@@ -3534,7 +3534,7 @@
         <w:pStyle w:val="ListParagraph"/>
         <w:numPr>
           <w:ilvl w:val="0"/>
-          <w:numId w:val="2"/>
+          <w:numId w:val="3"/>
         </w:numPr>
         <w:rPr/>
       </w:pPr>
@@ -3550,7 +3550,7 @@
         <w:pStyle w:val="ListParagraph"/>
         <w:numPr>
           <w:ilvl w:val="0"/>
-          <w:numId w:val="2"/>
+          <w:numId w:val="3"/>
         </w:numPr>
         <w:rPr/>
       </w:pPr>
@@ -3587,7 +3587,7 @@
         <w:pStyle w:val="ListParagraph"/>
         <w:numPr>
           <w:ilvl w:val="0"/>
-          <w:numId w:val="2"/>
+          <w:numId w:val="3"/>
         </w:numPr>
         <w:rPr/>
       </w:pPr>
@@ -3603,7 +3603,7 @@
         <w:pStyle w:val="ListParagraph"/>
         <w:numPr>
           <w:ilvl w:val="0"/>
-          <w:numId w:val="2"/>
+          <w:numId w:val="3"/>
         </w:numPr>
         <w:rPr/>
       </w:pPr>
@@ -3619,7 +3619,7 @@
         <w:pStyle w:val="ListParagraph"/>
         <w:numPr>
           <w:ilvl w:val="0"/>
-          <w:numId w:val="2"/>
+          <w:numId w:val="3"/>
         </w:numPr>
         <w:rPr/>
       </w:pPr>
@@ -3635,7 +3635,7 @@
         <w:pStyle w:val="ListParagraph"/>
         <w:numPr>
           <w:ilvl w:val="0"/>
-          <w:numId w:val="2"/>
+          <w:numId w:val="3"/>
         </w:numPr>
         <w:rPr/>
       </w:pPr>
@@ -3659,10 +3659,10 @@
         <w:widowControl/>
         <w:numPr>
           <w:ilvl w:val="0"/>
-          <w:numId w:val="2"/>
+          <w:numId w:val="3"/>
         </w:numPr>
         <w:suppressAutoHyphens w:val="true"/>
-        <w:overflowPunct w:val="false"/>
+        <w:overflowPunct w:val="true"/>
         <w:bidi w:val="0"/>
         <w:spacing w:lineRule="auto" w:line="259" w:before="0" w:after="160"/>
         <w:ind w:left="449" w:right="0" w:hanging="0"/>
@@ -3683,10 +3683,10 @@
         <w:widowControl/>
         <w:numPr>
           <w:ilvl w:val="0"/>
-          <w:numId w:val="2"/>
+          <w:numId w:val="3"/>
         </w:numPr>
         <w:suppressAutoHyphens w:val="true"/>
-        <w:overflowPunct w:val="false"/>
+        <w:overflowPunct w:val="true"/>
         <w:bidi w:val="0"/>
         <w:spacing w:lineRule="auto" w:line="259" w:before="0" w:after="160"/>
         <w:ind w:left="449" w:right="0" w:hanging="0"/>
@@ -3707,10 +3707,10 @@
         <w:widowControl/>
         <w:numPr>
           <w:ilvl w:val="0"/>
-          <w:numId w:val="2"/>
+          <w:numId w:val="3"/>
         </w:numPr>
         <w:suppressAutoHyphens w:val="true"/>
-        <w:overflowPunct w:val="false"/>
+        <w:overflowPunct w:val="true"/>
         <w:bidi w:val="0"/>
         <w:spacing w:lineRule="auto" w:line="259" w:before="0" w:after="160"/>
         <w:ind w:left="449" w:right="0" w:hanging="0"/>
@@ -3731,10 +3731,10 @@
         <w:widowControl/>
         <w:numPr>
           <w:ilvl w:val="0"/>
-          <w:numId w:val="2"/>
+          <w:numId w:val="3"/>
         </w:numPr>
         <w:suppressAutoHyphens w:val="true"/>
-        <w:overflowPunct w:val="false"/>
+        <w:overflowPunct w:val="true"/>
         <w:bidi w:val="0"/>
         <w:spacing w:lineRule="auto" w:line="259" w:before="0" w:after="160"/>
         <w:ind w:left="449" w:right="0" w:hanging="0"/>
@@ -3755,10 +3755,10 @@
         <w:widowControl/>
         <w:numPr>
           <w:ilvl w:val="0"/>
-          <w:numId w:val="2"/>
+          <w:numId w:val="3"/>
         </w:numPr>
         <w:suppressAutoHyphens w:val="true"/>
-        <w:overflowPunct w:val="false"/>
+        <w:overflowPunct w:val="true"/>
         <w:bidi w:val="0"/>
         <w:spacing w:lineRule="auto" w:line="259" w:before="0" w:after="160"/>
         <w:ind w:left="449" w:right="0" w:hanging="0"/>
@@ -3779,10 +3779,10 @@
         <w:widowControl/>
         <w:numPr>
           <w:ilvl w:val="0"/>
-          <w:numId w:val="2"/>
+          <w:numId w:val="3"/>
         </w:numPr>
         <w:suppressAutoHyphens w:val="true"/>
-        <w:overflowPunct w:val="false"/>
+        <w:overflowPunct w:val="true"/>
         <w:bidi w:val="0"/>
         <w:spacing w:lineRule="auto" w:line="259" w:before="0" w:after="160"/>
         <w:ind w:left="449" w:right="0" w:hanging="0"/>
@@ -3807,10 +3807,10 @@
         <w:widowControl/>
         <w:numPr>
           <w:ilvl w:val="0"/>
-          <w:numId w:val="2"/>
+          <w:numId w:val="3"/>
         </w:numPr>
         <w:suppressAutoHyphens w:val="true"/>
-        <w:overflowPunct w:val="false"/>
+        <w:overflowPunct w:val="true"/>
         <w:bidi w:val="0"/>
         <w:spacing w:lineRule="auto" w:line="259" w:before="0" w:after="160"/>
         <w:ind w:left="449" w:right="0" w:hanging="0"/>
@@ -3831,10 +3831,10 @@
         <w:widowControl/>
         <w:numPr>
           <w:ilvl w:val="0"/>
-          <w:numId w:val="2"/>
+          <w:numId w:val="3"/>
         </w:numPr>
         <w:suppressAutoHyphens w:val="true"/>
-        <w:overflowPunct w:val="false"/>
+        <w:overflowPunct w:val="true"/>
         <w:bidi w:val="0"/>
         <w:spacing w:lineRule="auto" w:line="259" w:before="0" w:after="160"/>
         <w:ind w:left="449" w:right="0" w:hanging="0"/>
@@ -3859,10 +3859,10 @@
         <w:widowControl/>
         <w:numPr>
           <w:ilvl w:val="0"/>
-          <w:numId w:val="2"/>
+          <w:numId w:val="3"/>
         </w:numPr>
         <w:suppressAutoHyphens w:val="true"/>
-        <w:overflowPunct w:val="false"/>
+        <w:overflowPunct w:val="true"/>
         <w:bidi w:val="0"/>
         <w:spacing w:lineRule="auto" w:line="259" w:before="0" w:after="160"/>
         <w:ind w:left="449" w:right="0" w:hanging="0"/>
@@ -3879,7 +3879,7 @@
         <w:pStyle w:val="ListParagraph"/>
         <w:numPr>
           <w:ilvl w:val="0"/>
-          <w:numId w:val="2"/>
+          <w:numId w:val="3"/>
         </w:numPr>
         <w:rPr>
           <w:b/>
@@ -3900,47 +3900,47 @@
         <w:pStyle w:val="ListParagraph"/>
         <w:numPr>
           <w:ilvl w:val="0"/>
-          <w:numId w:val="2"/>
-        </w:numPr>
-        <w:rPr/>
-      </w:pPr>
-      <w:r>
-        <w:rPr/>
-        <w:t xml:space="preserve"> </w:t>
-      </w:r>
-    </w:p>
-    <w:p>
-      <w:pPr>
-        <w:pStyle w:val="ListParagraph"/>
-        <w:numPr>
-          <w:ilvl w:val="0"/>
-          <w:numId w:val="2"/>
-        </w:numPr>
-        <w:rPr/>
-      </w:pPr>
-      <w:r>
-        <w:rPr/>
-      </w:r>
-    </w:p>
-    <w:p>
-      <w:pPr>
-        <w:pStyle w:val="ListParagraph"/>
-        <w:numPr>
-          <w:ilvl w:val="0"/>
-          <w:numId w:val="2"/>
-        </w:numPr>
-        <w:rPr/>
-      </w:pPr>
-      <w:r>
-        <w:rPr/>
-      </w:r>
-    </w:p>
-    <w:p>
-      <w:pPr>
-        <w:pStyle w:val="ListParagraph"/>
-        <w:numPr>
-          <w:ilvl w:val="0"/>
-          <w:numId w:val="2"/>
+          <w:numId w:val="3"/>
+        </w:numPr>
+        <w:rPr/>
+      </w:pPr>
+      <w:r>
+        <w:rPr/>
+        <w:t xml:space="preserve"> </w:t>
+      </w:r>
+    </w:p>
+    <w:p>
+      <w:pPr>
+        <w:pStyle w:val="ListParagraph"/>
+        <w:numPr>
+          <w:ilvl w:val="0"/>
+          <w:numId w:val="3"/>
+        </w:numPr>
+        <w:rPr/>
+      </w:pPr>
+      <w:r>
+        <w:rPr/>
+      </w:r>
+    </w:p>
+    <w:p>
+      <w:pPr>
+        <w:pStyle w:val="ListParagraph"/>
+        <w:numPr>
+          <w:ilvl w:val="0"/>
+          <w:numId w:val="3"/>
+        </w:numPr>
+        <w:rPr/>
+      </w:pPr>
+      <w:r>
+        <w:rPr/>
+      </w:r>
+    </w:p>
+    <w:p>
+      <w:pPr>
+        <w:pStyle w:val="ListParagraph"/>
+        <w:numPr>
+          <w:ilvl w:val="0"/>
+          <w:numId w:val="3"/>
         </w:numPr>
         <w:rPr/>
       </w:pPr>
@@ -3964,7 +3964,7 @@
         <w:pStyle w:val="ListParagraph"/>
         <w:numPr>
           <w:ilvl w:val="0"/>
-          <w:numId w:val="4"/>
+          <w:numId w:val="5"/>
         </w:numPr>
         <w:rPr/>
       </w:pPr>
@@ -3988,7 +3988,7 @@
         <w:pStyle w:val="ListParagraph"/>
         <w:numPr>
           <w:ilvl w:val="0"/>
-          <w:numId w:val="4"/>
+          <w:numId w:val="5"/>
         </w:numPr>
         <w:rPr/>
       </w:pPr>
@@ -4012,7 +4012,7 @@
         <w:pStyle w:val="ListParagraph"/>
         <w:numPr>
           <w:ilvl w:val="0"/>
-          <w:numId w:val="4"/>
+          <w:numId w:val="5"/>
         </w:numPr>
         <w:rPr/>
       </w:pPr>
@@ -4036,7 +4036,7 @@
         <w:pStyle w:val="ListParagraph"/>
         <w:numPr>
           <w:ilvl w:val="0"/>
-          <w:numId w:val="4"/>
+          <w:numId w:val="5"/>
         </w:numPr>
         <w:rPr/>
       </w:pPr>
@@ -4060,7 +4060,7 @@
         <w:pStyle w:val="ListParagraph"/>
         <w:numPr>
           <w:ilvl w:val="0"/>
-          <w:numId w:val="4"/>
+          <w:numId w:val="5"/>
         </w:numPr>
         <w:rPr/>
       </w:pPr>
@@ -4076,7 +4076,7 @@
         <w:pStyle w:val="ListParagraph"/>
         <w:numPr>
           <w:ilvl w:val="0"/>
-          <w:numId w:val="4"/>
+          <w:numId w:val="5"/>
         </w:numPr>
         <w:rPr/>
       </w:pPr>
@@ -4092,7 +4092,7 @@
         <w:pStyle w:val="ListParagraph"/>
         <w:numPr>
           <w:ilvl w:val="0"/>
-          <w:numId w:val="4"/>
+          <w:numId w:val="5"/>
         </w:numPr>
         <w:rPr/>
       </w:pPr>
@@ -4112,7 +4112,7 @@
         <w:pStyle w:val="ListParagraph"/>
         <w:numPr>
           <w:ilvl w:val="0"/>
-          <w:numId w:val="4"/>
+          <w:numId w:val="5"/>
         </w:numPr>
         <w:rPr/>
       </w:pPr>
@@ -4132,7 +4132,7 @@
         <w:pStyle w:val="ListParagraph"/>
         <w:numPr>
           <w:ilvl w:val="0"/>
-          <w:numId w:val="4"/>
+          <w:numId w:val="5"/>
         </w:numPr>
         <w:rPr/>
       </w:pPr>
@@ -4146,7 +4146,7 @@
         <w:pStyle w:val="ListParagraph"/>
         <w:numPr>
           <w:ilvl w:val="0"/>
-          <w:numId w:val="4"/>
+          <w:numId w:val="5"/>
         </w:numPr>
         <w:rPr/>
       </w:pPr>
@@ -4168,7 +4168,7 @@
         <w:pStyle w:val="ListParagraph"/>
         <w:numPr>
           <w:ilvl w:val="0"/>
-          <w:numId w:val="4"/>
+          <w:numId w:val="5"/>
         </w:numPr>
         <w:rPr/>
       </w:pPr>
@@ -4188,21 +4188,17 @@
         <w:pStyle w:val="ListParagraph"/>
         <w:numPr>
           <w:ilvl w:val="0"/>
-          <w:numId w:val="4"/>
-        </w:numPr>
-        <w:rPr/>
-      </w:pPr>
-      <w:r>
-        <w:rPr/>
-      </w:r>
-    </w:p>
-    <w:p>
-      <w:pPr>
-        <w:pStyle w:val="ListParagraph"/>
-        <w:numPr>
-          <w:ilvl w:val="0"/>
-          <w:numId w:val="0"/>
-        </w:numPr>
+          <w:numId w:val="5"/>
+        </w:numPr>
+        <w:rPr/>
+      </w:pPr>
+      <w:r>
+        <w:rPr/>
+      </w:r>
+    </w:p>
+    <w:p>
+      <w:pPr>
+        <w:pStyle w:val="ListParagraph"/>
         <w:ind w:left="1440" w:right="0" w:hanging="0"/>
         <w:rPr>
           <w:rStyle w:val="Entrytitle"/>
@@ -4750,14 +4746,12 @@
         <w:rPr/>
         <w:t xml:space="preserve">27. </w:t>
       </w:r>
-      <w:hyperlink r:id="rId73">
-        <w:r>
-          <w:rPr>
-            <w:rStyle w:val="InternetLink"/>
-          </w:rPr>
-          <w:t>https://k6.io/blog/getting-started-with-performance-testing-in-ci-cd-using-k6/</w:t>
-        </w:r>
-      </w:hyperlink>
+      <w:r>
+        <w:rPr>
+          <w:rStyle w:val="InternetLink"/>
+        </w:rPr>
+        <w:t>https://k6.io/blog/getting-started-with-performance-testing-in-ci-cd-using-k6/</w:t>
+      </w:r>
     </w:p>
     <w:p>
       <w:pPr>
@@ -4770,18 +4764,8 @@
           <w:color w:val="000000"/>
           <w:u w:val="none"/>
         </w:rPr>
-        <w:t xml:space="preserve">28. 21. Detailed steps in deploying K6 on Kubernetes </w:t>
-      </w:r>
-      <w:hyperlink r:id="rId75">
-        <w:r>
-          <w:rPr>
-            <w:rStyle w:val="InternetLink"/>
-            <w:color w:val="000000"/>
-            <w:u w:val="none"/>
-          </w:rPr>
-          <w:t>https://programmerall.com/article/31832021067/</w:t>
-        </w:r>
-      </w:hyperlink>
+        <w:t>28. 21. Detailed steps in deploying K6 on Kubernetes https://programmerall.com/article/31832021067/</w:t>
+      </w:r>
     </w:p>
     <w:p>
       <w:pPr>
@@ -4793,20 +4777,23 @@
         </w:rPr>
       </w:pPr>
       <w:r>
-        <w:rPr/>
-      </w:r>
-    </w:p>
-    <w:p>
-      <w:pPr>
-        <w:pStyle w:val="Normal"/>
-        <w:rPr/>
-      </w:pPr>
-      <w:r>
-        <w:rPr>
-          <w:rStyle w:val="InternetLink"/>
+        <w:rPr>
           <w:color w:val="000000"/>
           <w:u w:val="none"/>
         </w:rPr>
+      </w:r>
+    </w:p>
+    <w:p>
+      <w:pPr>
+        <w:pStyle w:val="Normal"/>
+        <w:rPr/>
+      </w:pPr>
+      <w:r>
+        <w:rPr>
+          <w:rStyle w:val="InternetLink"/>
+          <w:color w:val="000000"/>
+          <w:u w:val="none"/>
+        </w:rPr>
         <w:t xml:space="preserve">    </w:t>
       </w:r>
     </w:p>
@@ -5299,1306 +5286,152 @@
       </w:pPr>
       <w:r>
         <w:rPr/>
-        <w:t>Created Pod: kubernetes jenkins/k6s-load-test-16-n4vj5-s81g4-6vj4z</w:t>
-      </w:r>
-    </w:p>
-    <w:p>
-      <w:pPr>
-        <w:pStyle w:val="Normal"/>
-        <w:rPr/>
-      </w:pPr>
-      <w:r>
-        <w:rPr/>
-      </w:r>
-    </w:p>
-    <w:p>
-      <w:pPr>
-        <w:pStyle w:val="Normal"/>
-        <w:rPr/>
-      </w:pPr>
-      <w:r>
-        <w:rPr/>
-        <w:t>Created Pod: kubernetes jenkins/k6s-load-test-16-n4vj5-s81g4-j9kmx</w:t>
-      </w:r>
-    </w:p>
-    <w:p>
-      <w:pPr>
-        <w:pStyle w:val="Normal"/>
-        <w:rPr/>
-      </w:pPr>
-      <w:r>
-        <w:rPr/>
-      </w:r>
-    </w:p>
-    <w:p>
-      <w:pPr>
-        <w:pStyle w:val="Normal"/>
-        <w:rPr/>
-      </w:pPr>
-      <w:r>
-        <w:rPr/>
-        <w:t>Still waiting to schedule task</w:t>
-      </w:r>
-    </w:p>
-    <w:p>
-      <w:pPr>
-        <w:pStyle w:val="Normal"/>
-        <w:rPr/>
-      </w:pPr>
-      <w:r>
-        <w:rPr/>
-        <w:t>‘</w:t>
-      </w:r>
-      <w:r>
-        <w:rPr/>
-        <w:t>Jenkins’ doesn’t have label ‘k6s-load-test_16-n4vj5’</w:t>
-      </w:r>
-    </w:p>
-    <w:p>
-      <w:pPr>
-        <w:pStyle w:val="Normal"/>
-        <w:rPr/>
-      </w:pPr>
-      <w:r>
-        <w:rPr/>
-        <w:t>Created Pod: kubernetes jenkins/k6s-load-test-16-n4vj5-s81g4-11ldp</w:t>
-      </w:r>
-    </w:p>
-    <w:p>
-      <w:pPr>
-        <w:pStyle w:val="Normal"/>
-        <w:rPr/>
-      </w:pPr>
-      <w:r>
-        <w:rPr/>
-      </w:r>
-    </w:p>
-    <w:p>
-      <w:pPr>
-        <w:pStyle w:val="Normal"/>
-        <w:rPr/>
-      </w:pPr>
-      <w:r>
-        <w:rPr/>
-        <w:t>Created Pod: kubernetes jenkins/k6s-load-test-16-n4vj5-s81g4-9x99h</w:t>
-      </w:r>
-    </w:p>
-    <w:p>
-      <w:pPr>
-        <w:pStyle w:val="Normal"/>
-        <w:rPr/>
-      </w:pPr>
-      <w:r>
-        <w:rPr/>
-      </w:r>
-    </w:p>
-    <w:p>
-      <w:pPr>
-        <w:pStyle w:val="Normal"/>
-        <w:rPr/>
-      </w:pPr>
-      <w:r>
-        <w:rPr/>
-        <w:t>Created Pod: kubernetes jenkins/k6s-load-test-16-n4vj5-s81g4-62wbd</w:t>
-      </w:r>
-    </w:p>
-    <w:p>
-      <w:pPr>
-        <w:pStyle w:val="Normal"/>
-        <w:rPr/>
-      </w:pPr>
-      <w:r>
-        <w:rPr/>
-      </w:r>
-    </w:p>
-    <w:p>
-      <w:pPr>
-        <w:pStyle w:val="Normal"/>
-        <w:rPr/>
-      </w:pPr>
-      <w:r>
-        <w:rPr/>
-        <w:t>Created Pod: kubernetes jenkins/k6s-load-test-16-n4vj5-s81g4-nl3tt</w:t>
-      </w:r>
-    </w:p>
-    <w:p>
-      <w:pPr>
-        <w:pStyle w:val="Normal"/>
-        <w:rPr/>
-      </w:pPr>
-      <w:r>
-        <w:rPr/>
-      </w:r>
-    </w:p>
-    <w:p>
-      <w:pPr>
-        <w:pStyle w:val="Normal"/>
-        <w:rPr/>
-      </w:pPr>
-      <w:r>
-        <w:rPr/>
-        <w:t>Created Pod: kubernetes jenkins/k6s-load-test-16-n4vj5-s81g4-jhv43</w:t>
-      </w:r>
-    </w:p>
-    <w:p>
-      <w:pPr>
-        <w:pStyle w:val="Normal"/>
-        <w:rPr/>
-      </w:pPr>
-      <w:r>
-        <w:rPr/>
-      </w:r>
-    </w:p>
-    <w:p>
-      <w:pPr>
-        <w:pStyle w:val="Normal"/>
-        <w:rPr/>
-      </w:pPr>
-      <w:r>
-        <w:rPr/>
-        <w:t>Created Pod: kubernetes jenkins/k6s-load-test-16-n4vj5-s81g4-414n4</w:t>
-      </w:r>
-    </w:p>
-    <w:p>
-      <w:pPr>
-        <w:pStyle w:val="Normal"/>
-        <w:rPr/>
-      </w:pPr>
-      <w:r>
-        <w:rPr/>
-      </w:r>
-    </w:p>
-    <w:p>
-      <w:pPr>
-        <w:pStyle w:val="Normal"/>
-        <w:rPr/>
-      </w:pPr>
-      <w:r>
-        <w:rPr/>
-        <w:t>Created Pod: kubernetes jenkins/k6s-load-test-16-n4vj5-s81g4-rk193</w:t>
-      </w:r>
-    </w:p>
-    <w:p>
-      <w:pPr>
-        <w:pStyle w:val="Normal"/>
-        <w:rPr/>
-      </w:pPr>
-      <w:r>
-        <w:rPr/>
-      </w:r>
-    </w:p>
-    <w:p>
-      <w:pPr>
-        <w:pStyle w:val="Normal"/>
-        <w:rPr/>
-      </w:pPr>
-      <w:r>
-        <w:rPr/>
-        <w:t>Created Pod: kubernetes jenkins/k6s-load-test-16-n4vj5-s81g4-k58bv</w:t>
-      </w:r>
-    </w:p>
-    <w:p>
-      <w:pPr>
-        <w:pStyle w:val="Normal"/>
-        <w:rPr/>
-      </w:pPr>
-      <w:r>
-        <w:rPr/>
-      </w:r>
-    </w:p>
-    <w:p>
-      <w:pPr>
-        <w:pStyle w:val="Normal"/>
-        <w:rPr/>
-      </w:pPr>
-      <w:r>
-        <w:rPr/>
-        <w:t>Created Pod: kubernetes jenkins/k6s-load-test-16-n4vj5-s81g4-p6zpp</w:t>
-      </w:r>
-    </w:p>
-    <w:p>
-      <w:pPr>
-        <w:pStyle w:val="Normal"/>
-        <w:rPr/>
-      </w:pPr>
-      <w:r>
-        <w:rPr/>
-      </w:r>
-    </w:p>
-    <w:p>
-      <w:pPr>
-        <w:pStyle w:val="Normal"/>
-        <w:rPr/>
-      </w:pPr>
-      <w:r>
-        <w:rPr/>
-        <w:t>Created Pod: kubernetes jenkins/k6s-load-test-16-n4vj5-s81g4-3xj7q</w:t>
-      </w:r>
-    </w:p>
-    <w:p>
-      <w:pPr>
-        <w:pStyle w:val="Normal"/>
-        <w:rPr/>
-      </w:pPr>
-      <w:r>
-        <w:rPr/>
-      </w:r>
-    </w:p>
-    <w:p>
-      <w:pPr>
-        <w:pStyle w:val="Normal"/>
-        <w:rPr/>
-      </w:pPr>
-      <w:r>
-        <w:rPr/>
-        <w:t>Created Pod: kubernetes jenkins/k6s-load-test-16-n4vj5-s81g4-zl19t</w:t>
-      </w:r>
-    </w:p>
-    <w:p>
-      <w:pPr>
-        <w:pStyle w:val="Normal"/>
-        <w:rPr/>
-      </w:pPr>
-      <w:r>
-        <w:rPr/>
-      </w:r>
-    </w:p>
-    <w:p>
-      <w:pPr>
-        <w:pStyle w:val="Normal"/>
-        <w:rPr/>
-      </w:pPr>
-      <w:r>
-        <w:rPr/>
-        <w:t>Created Pod: kubernetes jenkins/k6s-load-test-16-n4vj5-s81g4-xpdh2</w:t>
-      </w:r>
-    </w:p>
-    <w:p>
-      <w:pPr>
-        <w:pStyle w:val="Normal"/>
-        <w:rPr/>
-      </w:pPr>
-      <w:r>
-        <w:rPr/>
-      </w:r>
-    </w:p>
-    <w:p>
-      <w:pPr>
-        <w:pStyle w:val="Normal"/>
-        <w:rPr/>
-      </w:pPr>
-      <w:r>
-        <w:rPr/>
-        <w:t>Created Pod: kubernetes jenkins/k6s-load-test-16-n4vj5-s81g4-8vcrz</w:t>
-      </w:r>
-    </w:p>
-    <w:p>
-      <w:pPr>
-        <w:pStyle w:val="Normal"/>
-        <w:rPr/>
-      </w:pPr>
-      <w:r>
-        <w:rPr/>
-      </w:r>
-    </w:p>
-    <w:p>
-      <w:pPr>
-        <w:pStyle w:val="Normal"/>
-        <w:rPr/>
-      </w:pPr>
-      <w:r>
-        <w:rPr/>
-        <w:t>Created Pod: kubernetes jenkins/k6s-load-test-16-n4vj5-s81g4-xsdcb</w:t>
-      </w:r>
-    </w:p>
-    <w:p>
-      <w:pPr>
-        <w:pStyle w:val="Normal"/>
-        <w:rPr/>
-      </w:pPr>
-      <w:r>
-        <w:rPr/>
-      </w:r>
-    </w:p>
-    <w:p>
-      <w:pPr>
-        <w:pStyle w:val="Normal"/>
-        <w:rPr/>
-      </w:pPr>
-      <w:r>
-        <w:rPr/>
-        <w:t>Created Pod: kubernetes jenkins/k6s-load-test-16-n4vj5-s81g4-zcz52</w:t>
-      </w:r>
-    </w:p>
-    <w:p>
-      <w:pPr>
-        <w:pStyle w:val="Normal"/>
-        <w:rPr/>
-      </w:pPr>
-      <w:r>
-        <w:rPr/>
-      </w:r>
-    </w:p>
-    <w:p>
-      <w:pPr>
-        <w:pStyle w:val="Normal"/>
-        <w:rPr/>
-      </w:pPr>
-      <w:r>
-        <w:rPr/>
-        <w:t>Created Pod: kubernetes jenkins/k6s-load-test-16-n4vj5-s81g4-qcbr6</w:t>
-      </w:r>
-    </w:p>
-    <w:p>
-      <w:pPr>
-        <w:pStyle w:val="Normal"/>
-        <w:rPr/>
-      </w:pPr>
-      <w:r>
-        <w:rPr/>
-      </w:r>
-    </w:p>
-    <w:p>
-      <w:pPr>
-        <w:pStyle w:val="Normal"/>
-        <w:rPr/>
-      </w:pPr>
-      <w:r>
-        <w:rPr/>
-        <w:t>Created Pod: kubernetes jenkins/k6s-load-test-16-n4vj5-s81g4-4hv2v</w:t>
-      </w:r>
-    </w:p>
-    <w:p>
-      <w:pPr>
-        <w:pStyle w:val="Normal"/>
-        <w:rPr/>
-      </w:pPr>
-      <w:r>
-        <w:rPr/>
-      </w:r>
-    </w:p>
-    <w:p>
-      <w:pPr>
-        <w:pStyle w:val="Normal"/>
-        <w:rPr/>
-      </w:pPr>
-      <w:r>
-        <w:rPr/>
-        <w:t>Created Pod: kubernetes jenkins/k6s-load-test-16-n4vj5-s81g4-j0cjn</w:t>
-      </w:r>
-    </w:p>
-    <w:p>
-      <w:pPr>
-        <w:pStyle w:val="Normal"/>
-        <w:rPr/>
-      </w:pPr>
-      <w:r>
-        <w:rPr/>
-      </w:r>
-    </w:p>
-    <w:p>
-      <w:pPr>
-        <w:pStyle w:val="Normal"/>
-        <w:rPr/>
-      </w:pPr>
-      <w:r>
-        <w:rPr/>
-        <w:t>Created Pod: kubernetes jenkins/k6s-load-test-16-n4vj5-s81g4-cdkx0</w:t>
-      </w:r>
-    </w:p>
-    <w:p>
-      <w:pPr>
-        <w:pStyle w:val="Normal"/>
-        <w:rPr/>
-      </w:pPr>
-      <w:r>
-        <w:rPr/>
-      </w:r>
-    </w:p>
-    <w:p>
-      <w:pPr>
-        <w:pStyle w:val="Normal"/>
-        <w:rPr/>
-      </w:pPr>
-      <w:r>
-        <w:rPr/>
-        <w:t>Created Pod: kubernetes jenkins/k6s-load-test-16-n4vj5-s81g4-q9b82</w:t>
-      </w:r>
-    </w:p>
-    <w:p>
-      <w:pPr>
-        <w:pStyle w:val="Normal"/>
-        <w:rPr/>
-      </w:pPr>
-      <w:r>
-        <w:rPr/>
-      </w:r>
-    </w:p>
-    <w:p>
-      <w:pPr>
-        <w:pStyle w:val="Normal"/>
-        <w:rPr/>
-      </w:pPr>
-      <w:r>
-        <w:rPr/>
-        <w:t>Created Pod: kubernetes jenkins/k6s-load-test-16-n4vj5-s81g4-lh5w2</w:t>
-      </w:r>
-    </w:p>
-    <w:p>
-      <w:pPr>
-        <w:pStyle w:val="Normal"/>
-        <w:rPr/>
-      </w:pPr>
-      <w:r>
-        <w:rPr/>
-      </w:r>
-    </w:p>
-    <w:p>
-      <w:pPr>
-        <w:pStyle w:val="Normal"/>
-        <w:rPr/>
-      </w:pPr>
-      <w:r>
-        <w:rPr/>
-        <w:t>Created Pod: kubernetes jenkins/k6s-load-test-16-n4vj5-s81g4-5h8hn</w:t>
-      </w:r>
-    </w:p>
-    <w:p>
-      <w:pPr>
-        <w:pStyle w:val="Normal"/>
-        <w:rPr/>
-      </w:pPr>
-      <w:r>
-        <w:rPr/>
-      </w:r>
-    </w:p>
-    <w:p>
-      <w:pPr>
-        <w:pStyle w:val="Normal"/>
-        <w:rPr/>
-      </w:pPr>
-      <w:r>
-        <w:rPr/>
-        <w:t>Created Pod: kubernetes jenkins/k6s-load-test-16-n4vj5-s81g4-6g93q</w:t>
-      </w:r>
-    </w:p>
-    <w:p>
-      <w:pPr>
-        <w:pStyle w:val="Normal"/>
-        <w:rPr/>
-      </w:pPr>
-      <w:r>
-        <w:rPr/>
-      </w:r>
-    </w:p>
-    <w:p>
-      <w:pPr>
-        <w:pStyle w:val="Normal"/>
-        <w:rPr/>
-      </w:pPr>
-      <w:r>
-        <w:rPr/>
-        <w:t>Created Pod: kubernetes jenkins/k6s-load-test-16-n4vj5-s81g4-r0bj2</w:t>
-      </w:r>
-    </w:p>
-    <w:p>
-      <w:pPr>
-        <w:pStyle w:val="Normal"/>
-        <w:rPr/>
-      </w:pPr>
-      <w:r>
-        <w:rPr/>
-      </w:r>
-    </w:p>
-    <w:p>
-      <w:pPr>
-        <w:pStyle w:val="Normal"/>
-        <w:rPr/>
-      </w:pPr>
-      <w:r>
-        <w:rPr/>
-        <w:t>Created Pod: kubernetes jenkins/k6s-load-test-16-n4vj5-s81g4-m5j15</w:t>
-      </w:r>
-    </w:p>
-    <w:p>
-      <w:pPr>
-        <w:pStyle w:val="Normal"/>
-        <w:rPr/>
-      </w:pPr>
-      <w:r>
-        <w:rPr/>
-      </w:r>
-    </w:p>
-    <w:p>
-      <w:pPr>
-        <w:pStyle w:val="Normal"/>
-        <w:rPr/>
-      </w:pPr>
-      <w:r>
-        <w:rPr/>
-        <w:t>Created Pod: kubernetes jenkins/k6s-load-test-16-n4vj5-s81g4-bhbh5</w:t>
-      </w:r>
-    </w:p>
-    <w:p>
-      <w:pPr>
-        <w:pStyle w:val="Normal"/>
-        <w:rPr/>
-      </w:pPr>
-      <w:r>
-        <w:rPr/>
-      </w:r>
-    </w:p>
-    <w:p>
-      <w:pPr>
-        <w:pStyle w:val="Normal"/>
-        <w:rPr/>
-      </w:pPr>
-      <w:r>
-        <w:rPr/>
-        <w:t>Created Pod: kubernetes jenkins/k6s-load-test-16-n4vj5-s81g4-l8rb9</w:t>
-      </w:r>
-    </w:p>
-    <w:p>
-      <w:pPr>
-        <w:pStyle w:val="Normal"/>
-        <w:rPr/>
-      </w:pPr>
-      <w:r>
-        <w:rPr/>
-      </w:r>
-    </w:p>
-    <w:p>
-      <w:pPr>
-        <w:pStyle w:val="Normal"/>
-        <w:rPr/>
-      </w:pPr>
-      <w:r>
-        <w:rPr/>
-        <w:t>Created Pod: kubernetes jenkins/k6s-load-test-16-n4vj5-s81g4-p2hb3</w:t>
-      </w:r>
-    </w:p>
-    <w:p>
-      <w:pPr>
-        <w:pStyle w:val="Normal"/>
-        <w:rPr/>
-      </w:pPr>
-      <w:r>
-        <w:rPr/>
-      </w:r>
-    </w:p>
-    <w:p>
-      <w:pPr>
-        <w:pStyle w:val="Normal"/>
-        <w:rPr/>
-      </w:pPr>
-      <w:r>
-        <w:rPr/>
-        <w:t>Created Pod: kubernetes jenkins/k6s-load-test-16-n4vj5-s81g4-2d2r9</w:t>
-      </w:r>
-    </w:p>
-    <w:p>
-      <w:pPr>
-        <w:pStyle w:val="Normal"/>
-        <w:rPr/>
-      </w:pPr>
-      <w:r>
-        <w:rPr/>
-      </w:r>
-    </w:p>
-    <w:p>
-      <w:pPr>
-        <w:pStyle w:val="Normal"/>
-        <w:rPr/>
-      </w:pPr>
-      <w:r>
-        <w:rPr/>
-        <w:t>Created Pod: kubernetes jenkins/k6s-load-test-16-n4vj5-s81g4-pplcm</w:t>
-      </w:r>
-    </w:p>
-    <w:p>
-      <w:pPr>
-        <w:pStyle w:val="Normal"/>
-        <w:rPr/>
-      </w:pPr>
-      <w:r>
-        <w:rPr/>
-      </w:r>
-    </w:p>
-    <w:p>
-      <w:pPr>
-        <w:pStyle w:val="Normal"/>
-        <w:rPr/>
-      </w:pPr>
-      <w:r>
-        <w:rPr/>
-        <w:t>Created Pod: kubernetes jenkins/k6s-load-test-16-n4vj5-s81g4-cx46f</w:t>
-      </w:r>
-    </w:p>
-    <w:p>
-      <w:pPr>
-        <w:pStyle w:val="Normal"/>
-        <w:rPr/>
-      </w:pPr>
-      <w:r>
-        <w:rPr/>
-      </w:r>
-    </w:p>
-    <w:p>
-      <w:pPr>
-        <w:pStyle w:val="Normal"/>
-        <w:rPr/>
-      </w:pPr>
-      <w:r>
-        <w:rPr/>
-        <w:t>Created Pod: kubernetes jenkins/k6s-load-test-16-n4vj5-s81g4-cwzd0</w:t>
-      </w:r>
-    </w:p>
-    <w:p>
-      <w:pPr>
-        <w:pStyle w:val="Normal"/>
-        <w:rPr/>
-      </w:pPr>
-      <w:r>
-        <w:rPr/>
-      </w:r>
-    </w:p>
-    <w:p>
-      <w:pPr>
-        <w:pStyle w:val="Normal"/>
-        <w:rPr/>
-      </w:pPr>
-      <w:r>
-        <w:rPr/>
-        <w:t>Created Pod: kubernetes jenkins/k6s-load-test-16-n4vj5-s81g4-qdk7n</w:t>
-      </w:r>
-    </w:p>
-    <w:p>
-      <w:pPr>
-        <w:pStyle w:val="Normal"/>
-        <w:rPr/>
-      </w:pPr>
-      <w:r>
-        <w:rPr/>
-      </w:r>
-    </w:p>
-    <w:p>
-      <w:pPr>
-        <w:pStyle w:val="Normal"/>
-        <w:rPr/>
-      </w:pPr>
-      <w:r>
-        <w:rPr/>
-        <w:t>Created Pod: kubernetes jenkins/k6s-load-test-16-n4vj5-s81g4-lx8dk</w:t>
-      </w:r>
-    </w:p>
-    <w:p>
-      <w:pPr>
-        <w:pStyle w:val="Normal"/>
-        <w:rPr/>
-      </w:pPr>
-      <w:r>
-        <w:rPr/>
-      </w:r>
-    </w:p>
-    <w:p>
-      <w:pPr>
-        <w:pStyle w:val="Normal"/>
-        <w:rPr/>
-      </w:pPr>
-      <w:r>
-        <w:rPr/>
-        <w:t>Created Pod: kubernetes jenkins/k6s-load-test-16-n4vj5-s81g4-l28bm</w:t>
-      </w:r>
-    </w:p>
-    <w:p>
-      <w:pPr>
-        <w:pStyle w:val="Normal"/>
-        <w:rPr/>
-      </w:pPr>
-      <w:r>
-        <w:rPr/>
-      </w:r>
-    </w:p>
-    <w:p>
-      <w:pPr>
-        <w:pStyle w:val="Normal"/>
-        <w:rPr/>
-      </w:pPr>
-      <w:r>
-        <w:rPr/>
-        <w:t>Created Pod: kubernetes jenkins/k6s-load-test-16-n4vj5-s81g4-92p80</w:t>
-      </w:r>
-    </w:p>
-    <w:p>
-      <w:pPr>
-        <w:pStyle w:val="Normal"/>
-        <w:rPr/>
-      </w:pPr>
-      <w:r>
-        <w:rPr/>
-      </w:r>
-    </w:p>
-    <w:p>
-      <w:pPr>
-        <w:pStyle w:val="Normal"/>
-        <w:rPr/>
-      </w:pPr>
-      <w:r>
-        <w:rPr/>
-        <w:t>Created Pod: kubernetes jenkins/k6s-load-test-16-n4vj5-s81g4-ngxhr</w:t>
-      </w:r>
-    </w:p>
-    <w:p>
-      <w:pPr>
-        <w:pStyle w:val="Normal"/>
-        <w:rPr/>
-      </w:pPr>
-      <w:r>
-        <w:rPr/>
-      </w:r>
-    </w:p>
-    <w:p>
-      <w:pPr>
-        <w:pStyle w:val="Normal"/>
-        <w:rPr/>
-      </w:pPr>
-      <w:r>
-        <w:rPr/>
-        <w:t>Created Pod: kubernetes jenkins/k6s-load-test-16-n4vj5-s81g4-p47hv</w:t>
-      </w:r>
-    </w:p>
-    <w:p>
-      <w:pPr>
-        <w:pStyle w:val="Normal"/>
-        <w:rPr/>
-      </w:pPr>
-      <w:r>
-        <w:rPr/>
-      </w:r>
-    </w:p>
-    <w:p>
-      <w:pPr>
-        <w:pStyle w:val="Normal"/>
-        <w:rPr/>
-      </w:pPr>
-      <w:r>
-        <w:rPr/>
-        <w:t>Created Pod: kubernetes jenkins/k6s-load-test-16-n4vj5-s81g4-0t0nn</w:t>
-      </w:r>
-    </w:p>
-    <w:p>
-      <w:pPr>
-        <w:pStyle w:val="Normal"/>
-        <w:rPr/>
-      </w:pPr>
-      <w:r>
-        <w:rPr/>
-      </w:r>
-    </w:p>
-    <w:p>
-      <w:pPr>
-        <w:pStyle w:val="Normal"/>
-        <w:rPr/>
-      </w:pPr>
-      <w:r>
-        <w:rPr/>
-        <w:t>Created Pod: kubernetes jenkins/k6s-load-test-16-n4vj5-s81g4-nh0bb</w:t>
-      </w:r>
-    </w:p>
-    <w:p>
-      <w:pPr>
-        <w:pStyle w:val="Normal"/>
-        <w:rPr/>
-      </w:pPr>
-      <w:r>
-        <w:rPr/>
-      </w:r>
-    </w:p>
-    <w:p>
-      <w:pPr>
-        <w:pStyle w:val="Normal"/>
-        <w:rPr/>
-      </w:pPr>
-      <w:r>
-        <w:rPr/>
-        <w:t>Created Pod: kubernetes jenkins/k6s-load-test-16-n4vj5-s81g4-mf0q3</w:t>
-      </w:r>
-    </w:p>
-    <w:p>
-      <w:pPr>
-        <w:pStyle w:val="Normal"/>
-        <w:rPr/>
-      </w:pPr>
-      <w:r>
-        <w:rPr/>
-      </w:r>
-    </w:p>
-    <w:p>
-      <w:pPr>
-        <w:pStyle w:val="Normal"/>
-        <w:rPr/>
-      </w:pPr>
-      <w:r>
-        <w:rPr/>
-        <w:t>Created Pod: kubernetes jenkins/k6s-load-test-16-n4vj5-s81g4-8kjr0</w:t>
-      </w:r>
-    </w:p>
-    <w:p>
-      <w:pPr>
-        <w:pStyle w:val="Normal"/>
-        <w:rPr/>
-      </w:pPr>
-      <w:r>
-        <w:rPr/>
-      </w:r>
-    </w:p>
-    <w:p>
-      <w:pPr>
-        <w:pStyle w:val="Normal"/>
-        <w:rPr/>
-      </w:pPr>
-      <w:r>
-        <w:rPr/>
-        <w:t>Created Pod: kubernetes jenkins/k6s-load-test-16-n4vj5-s81g4-k8lhm</w:t>
-      </w:r>
-    </w:p>
-    <w:p>
-      <w:pPr>
-        <w:pStyle w:val="Normal"/>
-        <w:rPr/>
-      </w:pPr>
-      <w:r>
-        <w:rPr/>
-      </w:r>
-    </w:p>
-    <w:p>
-      <w:pPr>
-        <w:pStyle w:val="Normal"/>
-        <w:rPr/>
-      </w:pPr>
-      <w:r>
-        <w:rPr/>
-        <w:t>Created Pod: kubernetes jenkins/k6s-load-test-16-n4vj5-s81g4-d5wbq</w:t>
-      </w:r>
-    </w:p>
-    <w:p>
-      <w:pPr>
-        <w:pStyle w:val="Normal"/>
-        <w:rPr/>
-      </w:pPr>
-      <w:r>
-        <w:rPr/>
-      </w:r>
-    </w:p>
-    <w:p>
-      <w:pPr>
-        <w:pStyle w:val="Normal"/>
-        <w:rPr/>
-      </w:pPr>
-      <w:r>
-        <w:rPr/>
-        <w:t>Created Pod: kubernetes jenkins/k6s-load-test-16-n4vj5-s81g4-ccxp9</w:t>
-      </w:r>
-    </w:p>
-    <w:p>
-      <w:pPr>
-        <w:pStyle w:val="Normal"/>
-        <w:rPr/>
-      </w:pPr>
-      <w:r>
-        <w:rPr/>
-      </w:r>
-    </w:p>
-    <w:p>
-      <w:pPr>
-        <w:pStyle w:val="Normal"/>
-        <w:rPr/>
-      </w:pPr>
-      <w:r>
-        <w:rPr/>
-        <w:t>Created Pod: kubernetes jenkins/k6s-load-test-16-n4vj5-s81g4-k9h7b</w:t>
-      </w:r>
-    </w:p>
-    <w:p>
-      <w:pPr>
-        <w:pStyle w:val="Normal"/>
-        <w:rPr/>
-      </w:pPr>
-      <w:r>
-        <w:rPr/>
-      </w:r>
-    </w:p>
-    <w:p>
-      <w:pPr>
-        <w:pStyle w:val="Normal"/>
-        <w:rPr/>
-      </w:pPr>
-      <w:r>
-        <w:rPr/>
-        <w:t>Created Pod: kubernetes jenkins/k6s-load-test-16-n4vj5-s81g4-2jkdc</w:t>
-      </w:r>
-    </w:p>
-    <w:p>
-      <w:pPr>
-        <w:pStyle w:val="Normal"/>
-        <w:rPr/>
-      </w:pPr>
-      <w:r>
-        <w:rPr/>
-      </w:r>
-    </w:p>
-    <w:p>
-      <w:pPr>
-        <w:pStyle w:val="Normal"/>
-        <w:rPr/>
-      </w:pPr>
-      <w:r>
-        <w:rPr/>
-        <w:t>Created Pod: kubernetes jenkins/k6s-load-test-16-n4vj5-s81g4-zf2zb</w:t>
-      </w:r>
-    </w:p>
-    <w:p>
-      <w:pPr>
-        <w:pStyle w:val="Normal"/>
-        <w:rPr/>
-      </w:pPr>
-      <w:r>
-        <w:rPr/>
-      </w:r>
-    </w:p>
-    <w:p>
-      <w:pPr>
-        <w:pStyle w:val="Normal"/>
-        <w:rPr/>
-      </w:pPr>
-      <w:r>
-        <w:rPr/>
-        <w:t>Unable to provision agent k6s-load-test-16-n4vj5-s81g4-zf2zb :</w:t>
-      </w:r>
-    </w:p>
-    <w:p>
-      <w:pPr>
-        <w:pStyle w:val="Normal"/>
-        <w:rPr/>
-      </w:pPr>
-      <w:r>
-        <w:rPr/>
-      </w:r>
-    </w:p>
-    <w:p>
-      <w:pPr>
-        <w:pStyle w:val="Normal"/>
-        <w:rPr/>
-      </w:pPr>
-      <w:r>
-        <w:rPr/>
-        <w:t>- jnlp -- terminated (255)</w:t>
-      </w:r>
-    </w:p>
-    <w:p>
-      <w:pPr>
-        <w:pStyle w:val="Normal"/>
-        <w:rPr/>
-      </w:pPr>
-      <w:r>
-        <w:rPr/>
-        <w:t>-----Logs-------------</w:t>
-      </w:r>
-    </w:p>
-    <w:p>
-      <w:pPr>
-        <w:pStyle w:val="Normal"/>
-        <w:rPr/>
-      </w:pPr>
-      <w:r>
-        <w:rPr/>
-        <w:t>Jan 10, 2022 11:21:01 AM hudson.remoting.jnlp.Main createEngine</w:t>
-      </w:r>
-    </w:p>
-    <w:p>
-      <w:pPr>
-        <w:pStyle w:val="Normal"/>
-        <w:rPr/>
-      </w:pPr>
-      <w:r>
-        <w:rPr/>
-        <w:t>INFO: Setting up agent: k6s-load-test-16-n4vj5-s81g4-zf2zb</w:t>
-      </w:r>
-    </w:p>
-    <w:p>
-      <w:pPr>
-        <w:pStyle w:val="Normal"/>
-        <w:rPr/>
-      </w:pPr>
-      <w:r>
-        <w:rPr/>
-        <w:t>Jan 10, 2022 11:21:01 AM hudson.remoting.jnlp.Main$CuiListener &lt;init&gt;</w:t>
-      </w:r>
-    </w:p>
-    <w:p>
-      <w:pPr>
-        <w:pStyle w:val="Normal"/>
-        <w:rPr/>
-      </w:pPr>
-      <w:r>
-        <w:rPr/>
-        <w:t>INFO: Jenkins agent is running in headless mode.</w:t>
-      </w:r>
-    </w:p>
-    <w:p>
-      <w:pPr>
-        <w:pStyle w:val="Normal"/>
-        <w:rPr/>
-      </w:pPr>
-      <w:r>
-        <w:rPr/>
-        <w:t>Jan 10, 2022 11:21:01 AM hudson.remoting.Engine startEngine</w:t>
-      </w:r>
-    </w:p>
-    <w:p>
-      <w:pPr>
-        <w:pStyle w:val="Normal"/>
-        <w:rPr/>
-      </w:pPr>
-      <w:r>
-        <w:rPr/>
-        <w:t>INFO: Using Remoting version: 4.11</w:t>
-      </w:r>
-    </w:p>
-    <w:p>
-      <w:pPr>
-        <w:pStyle w:val="Normal"/>
-        <w:rPr/>
-      </w:pPr>
-      <w:r>
-        <w:rPr/>
-        <w:t>Jan 10, 2022 11:21:01 AM org.jenkinsci.remoting.engine.WorkDirManager initializeWorkDir</w:t>
-      </w:r>
-    </w:p>
-    <w:p>
-      <w:pPr>
-        <w:pStyle w:val="Normal"/>
-        <w:rPr/>
-      </w:pPr>
-      <w:r>
-        <w:rPr/>
-        <w:t>INFO: Using /home/jenkins/agent/remoting as a remoting work directory</w:t>
-      </w:r>
-    </w:p>
-    <w:p>
-      <w:pPr>
-        <w:pStyle w:val="Normal"/>
-        <w:rPr/>
-      </w:pPr>
-      <w:r>
-        <w:rPr/>
-        <w:t>Jan 10, 2022 11:21:01 AM org.jenkinsci.remoting.engine.WorkDirManager setupLogging</w:t>
-      </w:r>
-    </w:p>
-    <w:p>
-      <w:pPr>
-        <w:pStyle w:val="Normal"/>
-        <w:rPr/>
-      </w:pPr>
-      <w:r>
-        <w:rPr/>
-        <w:t>INFO: Both error and output logs will be printed to /home/jenkins/agent/remoting</w:t>
-      </w:r>
-    </w:p>
-    <w:p>
-      <w:pPr>
-        <w:pStyle w:val="Normal"/>
-        <w:rPr/>
-      </w:pPr>
-      <w:r>
-        <w:rPr/>
-        <w:t>Jan 10, 2022 11:21:01 AM hudson.remoting.jnlp.Main$CuiListener status</w:t>
-      </w:r>
-    </w:p>
-    <w:p>
-      <w:pPr>
-        <w:pStyle w:val="Normal"/>
-        <w:rPr/>
-      </w:pPr>
-      <w:r>
-        <w:rPr/>
-        <w:t>INFO: Locating server among [http://192.168.49.2:30000/]</w:t>
-      </w:r>
-    </w:p>
-    <w:p>
-      <w:pPr>
-        <w:pStyle w:val="Normal"/>
-        <w:rPr/>
-      </w:pPr>
-      <w:r>
-        <w:rPr/>
-        <w:t>Jan 10, 2022 11:21:01 AM org.jenkinsci.remoting.engine.JnlpAgentEndpointResolver resolve</w:t>
-      </w:r>
-    </w:p>
-    <w:p>
-      <w:pPr>
-        <w:pStyle w:val="Normal"/>
-        <w:rPr/>
-      </w:pPr>
-      <w:r>
-        <w:rPr/>
-        <w:t>INFO: Remoting server accepts the following protocols: [JNLP4-connect, Ping]</w:t>
-      </w:r>
-    </w:p>
-    <w:p>
-      <w:pPr>
-        <w:pStyle w:val="Normal"/>
-        <w:rPr/>
-      </w:pPr>
-      <w:r>
-        <w:rPr/>
-        <w:t>Jan 10, 2022 11:21:01 AM org.jenkinsci.remoting.engine.JnlpAgentEndpointResolver resolve</w:t>
-      </w:r>
-    </w:p>
-    <w:p>
-      <w:pPr>
-        <w:pStyle w:val="Normal"/>
-        <w:rPr/>
-      </w:pPr>
-      <w:r>
-        <w:rPr/>
-        <w:t>INFO: Remoting TCP connection tunneling is enabled. Skipping the TCP Agent Listener Port availability check</w:t>
-      </w:r>
-    </w:p>
-    <w:p>
-      <w:pPr>
-        <w:pStyle w:val="Normal"/>
-        <w:rPr/>
-      </w:pPr>
-      <w:r>
-        <w:rPr/>
-        <w:t>Jan 10, 2022 11:21:01 AM hudson.remoting.jnlp.Main$CuiListener error</w:t>
-      </w:r>
-    </w:p>
-    <w:p>
-      <w:pPr>
-        <w:pStyle w:val="Normal"/>
-        <w:rPr/>
-      </w:pPr>
-      <w:r>
-        <w:rPr/>
-        <w:t>SEVERE: For input string: "30010/"</w:t>
-      </w:r>
-    </w:p>
-    <w:p>
-      <w:pPr>
-        <w:pStyle w:val="Normal"/>
-        <w:rPr/>
-      </w:pPr>
-      <w:r>
-        <w:rPr/>
-        <w:t>java.lang.NumberFormatException: For input string: "30010/"</w:t>
-      </w:r>
-    </w:p>
-    <w:p>
-      <w:pPr>
-        <w:pStyle w:val="Normal"/>
-        <w:rPr/>
-      </w:pPr>
-      <w:r>
-        <w:rPr/>
-        <w:tab/>
-        <w:t>at java.base/java.lang.NumberFormatException.forInputString(Unknown Source)</w:t>
-      </w:r>
-    </w:p>
-    <w:p>
-      <w:pPr>
-        <w:pStyle w:val="Normal"/>
-        <w:rPr/>
-      </w:pPr>
-      <w:r>
-        <w:rPr/>
-        <w:tab/>
-        <w:t>at java.base/java.lang.Integer.parseInt(Unknown Source)</w:t>
-      </w:r>
-    </w:p>
-    <w:p>
-      <w:pPr>
-        <w:pStyle w:val="Normal"/>
-        <w:rPr/>
-      </w:pPr>
-      <w:r>
-        <w:rPr/>
-        <w:tab/>
-        <w:t>at java.base/java.lang.Integer.parseInt(Unknown Source)</w:t>
-      </w:r>
-    </w:p>
-    <w:p>
-      <w:pPr>
-        <w:pStyle w:val="Normal"/>
-        <w:rPr/>
-      </w:pPr>
-      <w:r>
-        <w:rPr/>
-        <w:tab/>
-        <w:t>at org.jenkinsci.remoting.engine.HostPort.splitHostPort(HostPort.java:33)</w:t>
-      </w:r>
-    </w:p>
-    <w:p>
-      <w:pPr>
-        <w:pStyle w:val="Normal"/>
-        <w:rPr/>
-      </w:pPr>
-      <w:r>
-        <w:rPr/>
-        <w:tab/>
-        <w:t>at org.jenkinsci.remoting.engine.HostPort.&lt;init&gt;(HostPort.java:16)</w:t>
-      </w:r>
-    </w:p>
-    <w:p>
-      <w:pPr>
-        <w:pStyle w:val="Normal"/>
-        <w:rPr/>
-      </w:pPr>
-      <w:r>
-        <w:rPr/>
-        <w:tab/>
-        <w:t>at org.jenkinsci.remoting.engine.JnlpAgentEndpointResolver.resolve(JnlpAgentEndpointResolver.java:333)</w:t>
-      </w:r>
-    </w:p>
-    <w:p>
-      <w:pPr>
-        <w:pStyle w:val="Normal"/>
-        <w:rPr/>
-      </w:pPr>
-      <w:r>
-        <w:rPr/>
-        <w:tab/>
-        <w:t>at hudson.remoting.Engine.innerRun(Engine.java:724)</w:t>
-      </w:r>
-    </w:p>
-    <w:p>
-      <w:pPr>
-        <w:pStyle w:val="Normal"/>
-        <w:rPr/>
-      </w:pPr>
-      <w:r>
-        <w:rPr/>
-        <w:tab/>
-        <w:t>at hudson.remoting.Engine.run(Engine.java:540)</w:t>
-      </w:r>
-    </w:p>
-    <w:p>
-      <w:pPr>
-        <w:pStyle w:val="Normal"/>
-        <w:rPr/>
-      </w:pPr>
-      <w:r>
-        <w:rPr/>
-      </w:r>
-    </w:p>
-    <w:p>
-      <w:pPr>
-        <w:pStyle w:val="Normal"/>
-        <w:rPr/>
-      </w:pPr>
-      <w:r>
-        <w:rPr/>
+        <w:t>https://stackoverflow.com/questions/44379805/kubernetes-has-a-ton-of-pods-in-error-state-that-cant-seem-to-be-cleared</w:t>
+      </w:r>
+    </w:p>
+    <w:p>
+      <w:pPr>
+        <w:pStyle w:val="TextBody"/>
+        <w:rPr/>
+      </w:pPr>
+      <w:r>
+        <w:rPr/>
+        <w:t xml:space="preserve">I usually remove all the </w:t>
+      </w:r>
+      <w:r>
+        <w:rPr>
+          <w:rStyle w:val="SourceText"/>
+        </w:rPr>
+        <w:t>Error</w:t>
+      </w:r>
+      <w:r>
+        <w:rPr/>
+        <w:t xml:space="preserve"> pods with this command. </w:t>
+      </w:r>
+      <w:r>
+        <w:rPr>
+          <w:rStyle w:val="SourceText"/>
+        </w:rPr>
+        <w:t xml:space="preserve">kubectl delete pod `kubectl get pods --namespace &lt;yournamespace&gt; | awk '$3 == "Error" {print $1}'` --namespace &lt;yournamespace&gt; </w:t>
+      </w:r>
+    </w:p>
+    <w:p>
+      <w:pPr>
+        <w:pStyle w:val="Normal"/>
+        <w:rPr/>
+      </w:pPr>
+      <w:r>
+        <w:rPr/>
+      </w:r>
+    </w:p>
+    <w:p>
+      <w:pPr>
+        <w:pStyle w:val="Normal"/>
+        <w:rPr/>
+      </w:pPr>
+      <w:r>
+        <w:rPr/>
+      </w:r>
+    </w:p>
+    <w:p>
+      <w:pPr>
+        <w:pStyle w:val="Normal"/>
+        <w:rPr/>
+      </w:pPr>
+      <w:r>
+        <w:rPr/>
+      </w:r>
+    </w:p>
+    <w:p>
+      <w:pPr>
+        <w:pStyle w:val="Normal"/>
+        <w:rPr/>
+      </w:pPr>
+      <w:r>
+        <w:rPr/>
+      </w:r>
+    </w:p>
+    <w:p>
+      <w:pPr>
+        <w:pStyle w:val="PreformattedText"/>
+        <w:rPr/>
+      </w:pPr>
+      <w:r>
+        <w:rPr/>
+        <w:t>https://blog.pilosus.org/posts/2019/05/24/k8s-volumes-list-copy/</w:t>
+      </w:r>
+    </w:p>
+    <w:p>
+      <w:pPr>
+        <w:pStyle w:val="PreformattedText"/>
+        <w:rPr/>
+      </w:pPr>
+      <w:r>
+        <w:rPr/>
+      </w:r>
+    </w:p>
+    <w:p>
+      <w:pPr>
+        <w:pStyle w:val="PreformattedText"/>
+        <w:rPr/>
+      </w:pPr>
+      <w:r>
+        <w:rPr/>
+        <w:t xml:space="preserve"> </w:t>
+      </w:r>
+      <w:r>
+        <w:rPr/>
+        <w:t>open bash on the pod</w:t>
+      </w:r>
+    </w:p>
+    <w:p>
+      <w:pPr>
+        <w:pStyle w:val="PreformattedText"/>
+        <w:rPr/>
+      </w:pPr>
+      <w:r>
+        <w:rPr/>
+        <w:t>$ kubectl exec -it redis-master-0 bash</w:t>
+      </w:r>
+    </w:p>
+    <w:p>
+      <w:pPr>
+        <w:pStyle w:val="PreformattedText"/>
+        <w:rPr/>
+      </w:pPr>
+      <w:r>
+        <w:rPr/>
+      </w:r>
+    </w:p>
+    <w:p>
+      <w:pPr>
+        <w:pStyle w:val="PreformattedText"/>
+        <w:rPr/>
+      </w:pPr>
+      <w:r>
+        <w:rPr/>
+        <w:t># see disk usage stats</w:t>
+      </w:r>
+    </w:p>
+    <w:p>
+      <w:pPr>
+        <w:pStyle w:val="PreformattedText"/>
+        <w:rPr/>
+      </w:pPr>
+      <w:r>
+        <w:rPr/>
+        <w:t># volume is mounted under /data</w:t>
+      </w:r>
+    </w:p>
+    <w:p>
+      <w:pPr>
+        <w:pStyle w:val="PreformattedText"/>
+        <w:spacing w:before="0" w:after="283"/>
+        <w:rPr/>
+      </w:pPr>
+      <w:r>
+        <w:rPr/>
+        <w:t>I have no name!@redis-master-0:/$ df -h</w:t>
       </w:r>
     </w:p>
     <w:p>
@@ -6668,110 +5501,119 @@
   <w:abstractNum w:abstractNumId="1">
     <w:lvl w:ilvl="0">
       <w:start w:val="1"/>
-      <w:numFmt w:val="decimal"/>
-      <w:lvlText w:val="%1"/>
+      <w:numFmt w:val="none"/>
+      <w:suff w:val="nothing"/>
+      <w:lvlText w:val=""/>
       <w:lvlJc w:val="left"/>
       <w:pPr>
         <w:tabs>
           <w:tab w:val="num" w:pos="0"/>
         </w:tabs>
-        <w:ind w:left="720" w:hanging="360"/>
+        <w:ind w:left="0" w:hanging="0"/>
       </w:pPr>
     </w:lvl>
     <w:lvl w:ilvl="1">
       <w:start w:val="1"/>
-      <w:numFmt w:val="lowerLetter"/>
-      <w:lvlText w:val="%1.%2"/>
+      <w:numFmt w:val="none"/>
+      <w:suff w:val="nothing"/>
+      <w:lvlText w:val=""/>
       <w:lvlJc w:val="left"/>
       <w:pPr>
         <w:tabs>
           <w:tab w:val="num" w:pos="0"/>
         </w:tabs>
-        <w:ind w:left="1440" w:hanging="360"/>
+        <w:ind w:left="0" w:hanging="0"/>
       </w:pPr>
     </w:lvl>
     <w:lvl w:ilvl="2">
       <w:start w:val="1"/>
-      <w:numFmt w:val="lowerRoman"/>
-      <w:lvlText w:val="%2.%3"/>
-      <w:lvlJc w:val="right"/>
+      <w:numFmt w:val="none"/>
+      <w:suff w:val="nothing"/>
+      <w:lvlText w:val=""/>
+      <w:lvlJc w:val="left"/>
       <w:pPr>
         <w:tabs>
           <w:tab w:val="num" w:pos="0"/>
         </w:tabs>
-        <w:ind w:left="2160" w:hanging="180"/>
+        <w:ind w:left="0" w:hanging="0"/>
       </w:pPr>
     </w:lvl>
     <w:lvl w:ilvl="3">
       <w:start w:val="1"/>
-      <w:numFmt w:val="decimal"/>
-      <w:lvlText w:val="%3.%4"/>
+      <w:numFmt w:val="none"/>
+      <w:suff w:val="nothing"/>
+      <w:lvlText w:val=""/>
       <w:lvlJc w:val="left"/>
       <w:pPr>
         <w:tabs>
           <w:tab w:val="num" w:pos="0"/>
         </w:tabs>
-        <w:ind w:left="2880" w:hanging="360"/>
+        <w:ind w:left="0" w:hanging="0"/>
       </w:pPr>
     </w:lvl>
     <w:lvl w:ilvl="4">
       <w:start w:val="1"/>
-      <w:numFmt w:val="lowerLetter"/>
-      <w:lvlText w:val="%4.%5"/>
+      <w:numFmt w:val="none"/>
+      <w:suff w:val="nothing"/>
+      <w:lvlText w:val=""/>
       <w:lvlJc w:val="left"/>
       <w:pPr>
         <w:tabs>
           <w:tab w:val="num" w:pos="0"/>
         </w:tabs>
-        <w:ind w:left="3600" w:hanging="360"/>
+        <w:ind w:left="0" w:hanging="0"/>
       </w:pPr>
     </w:lvl>
     <w:lvl w:ilvl="5">
       <w:start w:val="1"/>
-      <w:numFmt w:val="lowerRoman"/>
-      <w:lvlText w:val="%5.%6"/>
-      <w:lvlJc w:val="right"/>
+      <w:numFmt w:val="none"/>
+      <w:suff w:val="nothing"/>
+      <w:lvlText w:val=""/>
+      <w:lvlJc w:val="left"/>
       <w:pPr>
         <w:tabs>
           <w:tab w:val="num" w:pos="0"/>
         </w:tabs>
-        <w:ind w:left="4320" w:hanging="180"/>
+        <w:ind w:left="0" w:hanging="0"/>
       </w:pPr>
     </w:lvl>
     <w:lvl w:ilvl="6">
       <w:start w:val="1"/>
-      <w:numFmt w:val="decimal"/>
-      <w:lvlText w:val="%6.%7"/>
+      <w:numFmt w:val="none"/>
+      <w:suff w:val="nothing"/>
+      <w:lvlText w:val=""/>
       <w:lvlJc w:val="left"/>
       <w:pPr>
         <w:tabs>
           <w:tab w:val="num" w:pos="0"/>
         </w:tabs>
-        <w:ind w:left="5040" w:hanging="360"/>
+        <w:ind w:left="0" w:hanging="0"/>
       </w:pPr>
     </w:lvl>
     <w:lvl w:ilvl="7">
       <w:start w:val="1"/>
-      <w:numFmt w:val="lowerLetter"/>
-      <w:lvlText w:val="%7.%8"/>
+      <w:numFmt w:val="none"/>
+      <w:suff w:val="nothing"/>
+      <w:lvlText w:val=""/>
       <w:lvlJc w:val="left"/>
       <w:pPr>
         <w:tabs>
           <w:tab w:val="num" w:pos="0"/>
         </w:tabs>
-        <w:ind w:left="5760" w:hanging="360"/>
+        <w:ind w:left="0" w:hanging="0"/>
       </w:pPr>
     </w:lvl>
     <w:lvl w:ilvl="8">
       <w:start w:val="1"/>
-      <w:numFmt w:val="lowerRoman"/>
-      <w:lvlText w:val="%8.%9"/>
-      <w:lvlJc w:val="right"/>
+      <w:numFmt w:val="none"/>
+      <w:suff w:val="nothing"/>
+      <w:lvlText w:val=""/>
+      <w:lvlJc w:val="left"/>
       <w:pPr>
         <w:tabs>
           <w:tab w:val="num" w:pos="0"/>
         </w:tabs>
-        <w:ind w:left="6480" w:hanging="180"/>
+        <w:ind w:left="0" w:hanging="0"/>
       </w:pPr>
     </w:lvl>
   </w:abstractNum>
@@ -6803,7 +5645,7 @@
     <w:lvl w:ilvl="2">
       <w:start w:val="1"/>
       <w:numFmt w:val="lowerRoman"/>
-      <w:lvlText w:val="%2.%3"/>
+      <w:lvlText w:val="%1.%2.%3"/>
       <w:lvlJc w:val="right"/>
       <w:pPr>
         <w:tabs>
@@ -6815,7 +5657,7 @@
     <w:lvl w:ilvl="3">
       <w:start w:val="1"/>
       <w:numFmt w:val="decimal"/>
-      <w:lvlText w:val="%3.%4"/>
+      <w:lvlText w:val="%2.%3.%4"/>
       <w:lvlJc w:val="left"/>
       <w:pPr>
         <w:tabs>
@@ -6827,7 +5669,7 @@
     <w:lvl w:ilvl="4">
       <w:start w:val="1"/>
       <w:numFmt w:val="lowerLetter"/>
-      <w:lvlText w:val="%4.%5"/>
+      <w:lvlText w:val="%3.%4.%5"/>
       <w:lvlJc w:val="left"/>
       <w:pPr>
         <w:tabs>
@@ -6839,7 +5681,7 @@
     <w:lvl w:ilvl="5">
       <w:start w:val="1"/>
       <w:numFmt w:val="lowerRoman"/>
-      <w:lvlText w:val="%5.%6"/>
+      <w:lvlText w:val="%4.%5.%6"/>
       <w:lvlJc w:val="right"/>
       <w:pPr>
         <w:tabs>
@@ -6851,7 +5693,7 @@
     <w:lvl w:ilvl="6">
       <w:start w:val="1"/>
       <w:numFmt w:val="decimal"/>
-      <w:lvlText w:val="%6.%7"/>
+      <w:lvlText w:val="%5.%6.%7"/>
       <w:lvlJc w:val="left"/>
       <w:pPr>
         <w:tabs>
@@ -6863,7 +5705,7 @@
     <w:lvl w:ilvl="7">
       <w:start w:val="1"/>
       <w:numFmt w:val="lowerLetter"/>
-      <w:lvlText w:val="%7.%8"/>
+      <w:lvlText w:val="%6.%7.%8"/>
       <w:lvlJc w:val="left"/>
       <w:pPr>
         <w:tabs>
@@ -6875,7 +5717,7 @@
     <w:lvl w:ilvl="8">
       <w:start w:val="1"/>
       <w:numFmt w:val="lowerRoman"/>
-      <w:lvlText w:val="%8.%9"/>
+      <w:lvlText w:val="%7.%8.%9"/>
       <w:lvlJc w:val="right"/>
       <w:pPr>
         <w:tabs>
@@ -6913,7 +5755,7 @@
     <w:lvl w:ilvl="2">
       <w:start w:val="1"/>
       <w:numFmt w:val="lowerRoman"/>
-      <w:lvlText w:val="%2.%3"/>
+      <w:lvlText w:val="%1.%2.%3"/>
       <w:lvlJc w:val="right"/>
       <w:pPr>
         <w:tabs>
@@ -6925,7 +5767,7 @@
     <w:lvl w:ilvl="3">
       <w:start w:val="1"/>
       <w:numFmt w:val="decimal"/>
-      <w:lvlText w:val="%3.%4"/>
+      <w:lvlText w:val="%2.%3.%4"/>
       <w:lvlJc w:val="left"/>
       <w:pPr>
         <w:tabs>
@@ -6937,7 +5779,7 @@
     <w:lvl w:ilvl="4">
       <w:start w:val="1"/>
       <w:numFmt w:val="lowerLetter"/>
-      <w:lvlText w:val="%4.%5"/>
+      <w:lvlText w:val="%3.%4.%5"/>
       <w:lvlJc w:val="left"/>
       <w:pPr>
         <w:tabs>
@@ -6949,7 +5791,7 @@
     <w:lvl w:ilvl="5">
       <w:start w:val="1"/>
       <w:numFmt w:val="lowerRoman"/>
-      <w:lvlText w:val="%5.%6"/>
+      <w:lvlText w:val="%4.%5.%6"/>
       <w:lvlJc w:val="right"/>
       <w:pPr>
         <w:tabs>
@@ -6961,7 +5803,7 @@
     <w:lvl w:ilvl="6">
       <w:start w:val="1"/>
       <w:numFmt w:val="decimal"/>
-      <w:lvlText w:val="%6.%7"/>
+      <w:lvlText w:val="%5.%6.%7"/>
       <w:lvlJc w:val="left"/>
       <w:pPr>
         <w:tabs>
@@ -6973,7 +5815,7 @@
     <w:lvl w:ilvl="7">
       <w:start w:val="1"/>
       <w:numFmt w:val="lowerLetter"/>
-      <w:lvlText w:val="%7.%8"/>
+      <w:lvlText w:val="%6.%7.%8"/>
       <w:lvlJc w:val="left"/>
       <w:pPr>
         <w:tabs>
@@ -6985,7 +5827,7 @@
     <w:lvl w:ilvl="8">
       <w:start w:val="1"/>
       <w:numFmt w:val="lowerRoman"/>
-      <w:lvlText w:val="%8.%9"/>
+      <w:lvlText w:val="%7.%8.%9"/>
       <w:lvlJc w:val="right"/>
       <w:pPr>
         <w:tabs>
@@ -7023,7 +5865,7 @@
     <w:lvl w:ilvl="2">
       <w:start w:val="1"/>
       <w:numFmt w:val="lowerRoman"/>
-      <w:lvlText w:val="%2.%3"/>
+      <w:lvlText w:val="%1.%2.%3"/>
       <w:lvlJc w:val="right"/>
       <w:pPr>
         <w:tabs>
@@ -7035,7 +5877,7 @@
     <w:lvl w:ilvl="3">
       <w:start w:val="1"/>
       <w:numFmt w:val="decimal"/>
-      <w:lvlText w:val="%3.%4"/>
+      <w:lvlText w:val="%2.%3.%4"/>
       <w:lvlJc w:val="left"/>
       <w:pPr>
         <w:tabs>
@@ -7047,7 +5889,7 @@
     <w:lvl w:ilvl="4">
       <w:start w:val="1"/>
       <w:numFmt w:val="lowerLetter"/>
-      <w:lvlText w:val="%4.%5"/>
+      <w:lvlText w:val="%3.%4.%5"/>
       <w:lvlJc w:val="left"/>
       <w:pPr>
         <w:tabs>
@@ -7059,7 +5901,7 @@
     <w:lvl w:ilvl="5">
       <w:start w:val="1"/>
       <w:numFmt w:val="lowerRoman"/>
-      <w:lvlText w:val="%5.%6"/>
+      <w:lvlText w:val="%4.%5.%6"/>
       <w:lvlJc w:val="right"/>
       <w:pPr>
         <w:tabs>
@@ -7071,7 +5913,7 @@
     <w:lvl w:ilvl="6">
       <w:start w:val="1"/>
       <w:numFmt w:val="decimal"/>
-      <w:lvlText w:val="%6.%7"/>
+      <w:lvlText w:val="%5.%6.%7"/>
       <w:lvlJc w:val="left"/>
       <w:pPr>
         <w:tabs>
@@ -7083,7 +5925,7 @@
     <w:lvl w:ilvl="7">
       <w:start w:val="1"/>
       <w:numFmt w:val="lowerLetter"/>
-      <w:lvlText w:val="%7.%8"/>
+      <w:lvlText w:val="%6.%7.%8"/>
       <w:lvlJc w:val="left"/>
       <w:pPr>
         <w:tabs>
@@ -7095,7 +5937,7 @@
     <w:lvl w:ilvl="8">
       <w:start w:val="1"/>
       <w:numFmt w:val="lowerRoman"/>
-      <w:lvlText w:val="%8.%9"/>
+      <w:lvlText w:val="%7.%8.%9"/>
       <w:lvlJc w:val="right"/>
       <w:pPr>
         <w:tabs>
@@ -7108,119 +5950,110 @@
   <w:abstractNum w:abstractNumId="5">
     <w:lvl w:ilvl="0">
       <w:start w:val="1"/>
-      <w:numFmt w:val="none"/>
-      <w:suff w:val="nothing"/>
-      <w:lvlText w:val=""/>
+      <w:numFmt w:val="decimal"/>
+      <w:lvlText w:val="%1"/>
       <w:lvlJc w:val="left"/>
       <w:pPr>
         <w:tabs>
           <w:tab w:val="num" w:pos="0"/>
         </w:tabs>
-        <w:ind w:left="0" w:hanging="0"/>
+        <w:ind w:left="720" w:hanging="360"/>
       </w:pPr>
     </w:lvl>
     <w:lvl w:ilvl="1">
       <w:start w:val="1"/>
-      <w:numFmt w:val="none"/>
-      <w:suff w:val="nothing"/>
-      <w:lvlText w:val=""/>
+      <w:numFmt w:val="lowerLetter"/>
+      <w:lvlText w:val="%1.%2"/>
       <w:lvlJc w:val="left"/>
       <w:pPr>
         <w:tabs>
           <w:tab w:val="num" w:pos="0"/>
         </w:tabs>
-        <w:ind w:left="0" w:hanging="0"/>
+        <w:ind w:left="1440" w:hanging="360"/>
       </w:pPr>
     </w:lvl>
     <w:lvl w:ilvl="2">
       <w:start w:val="1"/>
-      <w:numFmt w:val="none"/>
-      <w:suff w:val="nothing"/>
-      <w:lvlText w:val=""/>
-      <w:lvlJc w:val="left"/>
+      <w:numFmt w:val="lowerRoman"/>
+      <w:lvlText w:val="%1.%2.%3"/>
+      <w:lvlJc w:val="right"/>
       <w:pPr>
         <w:tabs>
           <w:tab w:val="num" w:pos="0"/>
         </w:tabs>
-        <w:ind w:left="0" w:hanging="0"/>
+        <w:ind w:left="2160" w:hanging="180"/>
       </w:pPr>
     </w:lvl>
     <w:lvl w:ilvl="3">
       <w:start w:val="1"/>
-      <w:numFmt w:val="none"/>
-      <w:suff w:val="nothing"/>
-      <w:lvlText w:val=""/>
+      <w:numFmt w:val="decimal"/>
+      <w:lvlText w:val="%2.%3.%4"/>
       <w:lvlJc w:val="left"/>
       <w:pPr>
         <w:tabs>
           <w:tab w:val="num" w:pos="0"/>
         </w:tabs>
-        <w:ind w:left="0" w:hanging="0"/>
+        <w:ind w:left="2880" w:hanging="360"/>
       </w:pPr>
     </w:lvl>
     <w:lvl w:ilvl="4">
       <w:start w:val="1"/>
-      <w:numFmt w:val="none"/>
-      <w:suff w:val="nothing"/>
-      <w:lvlText w:val=""/>
+      <w:numFmt w:val="lowerLetter"/>
+      <w:lvlText w:val="%3.%4.%5"/>
       <w:lvlJc w:val="left"/>
       <w:pPr>
         <w:tabs>
           <w:tab w:val="num" w:pos="0"/>
         </w:tabs>
-        <w:ind w:left="0" w:hanging="0"/>
+        <w:ind w:left="3600" w:hanging="360"/>
       </w:pPr>
     </w:lvl>
     <w:lvl w:ilvl="5">
       <w:start w:val="1"/>
-      <w:numFmt w:val="none"/>
-      <w:suff w:val="nothing"/>
-      <w:lvlText w:val=""/>
-      <w:lvlJc w:val="left"/>
+      <w:numFmt w:val="lowerRoman"/>
+      <w:lvlText w:val="%4.%5.%6"/>
+      <w:lvlJc w:val="right"/>
       <w:pPr>
         <w:tabs>
           <w:tab w:val="num" w:pos="0"/>
         </w:tabs>
-        <w:ind w:left="0" w:hanging="0"/>
+        <w:ind w:left="4320" w:hanging="180"/>
       </w:pPr>
     </w:lvl>
     <w:lvl w:ilvl="6">
       <w:start w:val="1"/>
-      <w:numFmt w:val="none"/>
-      <w:suff w:val="nothing"/>
-      <w:lvlText w:val=""/>
+      <w:numFmt w:val="decimal"/>
+      <w:lvlText w:val="%5.%6.%7"/>
       <w:lvlJc w:val="left"/>
       <w:pPr>
         <w:tabs>
           <w:tab w:val="num" w:pos="0"/>
         </w:tabs>
-        <w:ind w:left="0" w:hanging="0"/>
+        <w:ind w:left="5040" w:hanging="360"/>
       </w:pPr>
     </w:lvl>
     <w:lvl w:ilvl="7">
       <w:start w:val="1"/>
-      <w:numFmt w:val="none"/>
-      <w:suff w:val="nothing"/>
-      <w:lvlText w:val=""/>
+      <w:numFmt w:val="lowerLetter"/>
+      <w:lvlText w:val="%6.%7.%8"/>
       <w:lvlJc w:val="left"/>
       <w:pPr>
         <w:tabs>
           <w:tab w:val="num" w:pos="0"/>
         </w:tabs>
-        <w:ind w:left="0" w:hanging="0"/>
+        <w:ind w:left="5760" w:hanging="360"/>
       </w:pPr>
     </w:lvl>
     <w:lvl w:ilvl="8">
       <w:start w:val="1"/>
-      <w:numFmt w:val="none"/>
-      <w:suff w:val="nothing"/>
-      <w:lvlText w:val=""/>
-      <w:lvlJc w:val="left"/>
+      <w:numFmt w:val="lowerRoman"/>
+      <w:lvlText w:val="%7.%8.%9"/>
+      <w:lvlJc w:val="right"/>
       <w:pPr>
         <w:tabs>
           <w:tab w:val="num" w:pos="0"/>
         </w:tabs>
-        <w:ind w:left="0" w:hanging="0"/>
+        <w:ind w:left="6480" w:hanging="180"/>
       </w:pPr>
     </w:lvl>
   </w:abstractNum>
@@ -7265,7 +6098,9 @@
     <w:pPr>
       <w:widowControl/>
       <w:suppressAutoHyphens w:val="true"/>
-      <w:overflowPunct w:val="false"/>
+      <w:kinsoku w:val="true"/>
+      <w:overflowPunct w:val="true"/>
+      <w:autoSpaceDE w:val="true"/>
       <w:bidi w:val="0"/>
       <w:spacing w:lineRule="auto" w:line="259" w:before="0" w:after="160"/>
       <w:jc w:val="left"/>
@@ -7287,6 +6122,10 @@
     <w:pPr>
       <w:keepNext w:val="true"/>
       <w:keepLines/>
+      <w:numPr>
+        <w:ilvl w:val="0"/>
+        <w:numId w:val="0"/>
+      </w:numPr>
       <w:spacing w:before="240" w:after="0"/>
       <w:outlineLvl w:val="0"/>
     </w:pPr>
@@ -7305,6 +6144,10 @@
     <w:pPr>
       <w:keepNext w:val="true"/>
       <w:keepLines/>
+      <w:numPr>
+        <w:ilvl w:val="0"/>
+        <w:numId w:val="0"/>
+      </w:numPr>
       <w:spacing w:before="40" w:after="0"/>
       <w:outlineLvl w:val="1"/>
     </w:pPr>
@@ -7393,6 +6236,13 @@
       <w:bCs/>
     </w:rPr>
   </w:style>
+  <w:style w:type="character" w:styleId="SourceText">
+    <w:name w:val="Source Text"/>
+    <w:qFormat/>
+    <w:rPr>
+      <w:rFonts w:ascii="Liberation Mono" w:hAnsi="Liberation Mono" w:eastAsia="Liberation Mono" w:cs="Liberation Mono"/>
+    </w:rPr>
+  </w:style>
   <w:style w:type="paragraph" w:styleId="Heading">
     <w:name w:val="Heading"/>
     <w:basedOn w:val="Normal"/>
@@ -7479,6 +6329,19 @@
     </w:pPr>
     <w:rPr/>
   </w:style>
+  <w:style w:type="paragraph" w:styleId="PreformattedText">
+    <w:name w:val="Preformatted Text"/>
+    <w:basedOn w:val="Normal"/>
+    <w:qFormat/>
+    <w:pPr>
+      <w:spacing w:before="0" w:after="0"/>
+    </w:pPr>
+    <w:rPr>
+      <w:rFonts w:ascii="Liberation Mono" w:hAnsi="Liberation Mono" w:eastAsia="Liberation Mono" w:cs="Liberation Mono"/>
+      <w:sz w:val="20"/>
+      <w:szCs w:val="20"/>
+    </w:rPr>
+  </w:style>
   <w:style w:type="numbering" w:styleId="NoList">
     <w:name w:val="No List"/>
     <w:qFormat/>

</xml_diff>

<commit_message>
metricbeat pattern is changed, node-exporter is added
</commit_message>
<xml_diff>
--- a/jenkins_monitoring_kpg.docx
+++ b/jenkins_monitoring_kpg.docx
@@ -34,7 +34,7 @@
         <w:pStyle w:val="ListParagraph"/>
         <w:numPr>
           <w:ilvl w:val="0"/>
-          <w:numId w:val="4"/>
+          <w:numId w:val="3"/>
         </w:numPr>
         <w:rPr/>
       </w:pPr>
@@ -56,7 +56,7 @@
         <w:pStyle w:val="ListParagraph"/>
         <w:numPr>
           <w:ilvl w:val="0"/>
-          <w:numId w:val="4"/>
+          <w:numId w:val="3"/>
         </w:numPr>
         <w:rPr/>
       </w:pPr>
@@ -78,7 +78,7 @@
         <w:pStyle w:val="ListParagraph"/>
         <w:numPr>
           <w:ilvl w:val="0"/>
-          <w:numId w:val="4"/>
+          <w:numId w:val="3"/>
         </w:numPr>
         <w:rPr/>
       </w:pPr>
@@ -100,7 +100,7 @@
         <w:pStyle w:val="ListParagraph"/>
         <w:numPr>
           <w:ilvl w:val="0"/>
-          <w:numId w:val="4"/>
+          <w:numId w:val="3"/>
         </w:numPr>
         <w:rPr/>
       </w:pPr>
@@ -122,7 +122,7 @@
         <w:pStyle w:val="ListParagraph"/>
         <w:numPr>
           <w:ilvl w:val="0"/>
-          <w:numId w:val="4"/>
+          <w:numId w:val="3"/>
         </w:numPr>
         <w:rPr/>
       </w:pPr>
@@ -144,7 +144,7 @@
         <w:pStyle w:val="ListParagraph"/>
         <w:numPr>
           <w:ilvl w:val="0"/>
-          <w:numId w:val="4"/>
+          <w:numId w:val="3"/>
         </w:numPr>
         <w:rPr/>
       </w:pPr>
@@ -166,7 +166,7 @@
         <w:pStyle w:val="ListParagraph"/>
         <w:numPr>
           <w:ilvl w:val="0"/>
-          <w:numId w:val="4"/>
+          <w:numId w:val="3"/>
         </w:numPr>
         <w:rPr/>
       </w:pPr>
@@ -188,7 +188,7 @@
         <w:pStyle w:val="ListParagraph"/>
         <w:numPr>
           <w:ilvl w:val="0"/>
-          <w:numId w:val="4"/>
+          <w:numId w:val="3"/>
         </w:numPr>
         <w:rPr/>
       </w:pPr>
@@ -210,7 +210,7 @@
         <w:pStyle w:val="ListParagraph"/>
         <w:numPr>
           <w:ilvl w:val="0"/>
-          <w:numId w:val="4"/>
+          <w:numId w:val="3"/>
         </w:numPr>
         <w:rPr/>
       </w:pPr>
@@ -232,7 +232,7 @@
         <w:pStyle w:val="ListParagraph"/>
         <w:numPr>
           <w:ilvl w:val="0"/>
-          <w:numId w:val="4"/>
+          <w:numId w:val="3"/>
         </w:numPr>
         <w:rPr/>
       </w:pPr>
@@ -252,7 +252,7 @@
         <w:pStyle w:val="ListParagraph"/>
         <w:numPr>
           <w:ilvl w:val="0"/>
-          <w:numId w:val="4"/>
+          <w:numId w:val="3"/>
         </w:numPr>
         <w:rPr/>
       </w:pPr>
@@ -272,7 +272,7 @@
         <w:pStyle w:val="ListParagraph"/>
         <w:numPr>
           <w:ilvl w:val="0"/>
-          <w:numId w:val="4"/>
+          <w:numId w:val="3"/>
         </w:numPr>
         <w:rPr/>
       </w:pPr>
@@ -292,7 +292,7 @@
         <w:pStyle w:val="ListParagraph"/>
         <w:numPr>
           <w:ilvl w:val="0"/>
-          <w:numId w:val="4"/>
+          <w:numId w:val="3"/>
         </w:numPr>
         <w:rPr/>
       </w:pPr>
@@ -316,7 +316,7 @@
         <w:pStyle w:val="ListParagraph"/>
         <w:numPr>
           <w:ilvl w:val="0"/>
-          <w:numId w:val="2"/>
+          <w:numId w:val="1"/>
         </w:numPr>
         <w:rPr/>
       </w:pPr>
@@ -338,7 +338,7 @@
         <w:pStyle w:val="ListParagraph"/>
         <w:numPr>
           <w:ilvl w:val="0"/>
-          <w:numId w:val="2"/>
+          <w:numId w:val="1"/>
         </w:numPr>
         <w:rPr/>
       </w:pPr>
@@ -360,7 +360,7 @@
         <w:pStyle w:val="ListParagraph"/>
         <w:numPr>
           <w:ilvl w:val="0"/>
-          <w:numId w:val="2"/>
+          <w:numId w:val="1"/>
         </w:numPr>
         <w:rPr/>
       </w:pPr>
@@ -382,7 +382,7 @@
         <w:pStyle w:val="ListParagraph"/>
         <w:numPr>
           <w:ilvl w:val="0"/>
-          <w:numId w:val="2"/>
+          <w:numId w:val="1"/>
         </w:numPr>
         <w:rPr/>
       </w:pPr>
@@ -404,7 +404,7 @@
         <w:pStyle w:val="ListParagraph"/>
         <w:numPr>
           <w:ilvl w:val="0"/>
-          <w:numId w:val="2"/>
+          <w:numId w:val="1"/>
         </w:numPr>
         <w:rPr/>
       </w:pPr>
@@ -426,7 +426,7 @@
         <w:pStyle w:val="ListParagraph"/>
         <w:numPr>
           <w:ilvl w:val="0"/>
-          <w:numId w:val="2"/>
+          <w:numId w:val="1"/>
         </w:numPr>
         <w:rPr/>
       </w:pPr>
@@ -448,7 +448,7 @@
         <w:pStyle w:val="ListParagraph"/>
         <w:numPr>
           <w:ilvl w:val="0"/>
-          <w:numId w:val="2"/>
+          <w:numId w:val="1"/>
         </w:numPr>
         <w:rPr/>
       </w:pPr>
@@ -476,7 +476,7 @@
         <w:pStyle w:val="ListParagraph"/>
         <w:numPr>
           <w:ilvl w:val="0"/>
-          <w:numId w:val="2"/>
+          <w:numId w:val="1"/>
         </w:numPr>
         <w:rPr/>
       </w:pPr>
@@ -504,7 +504,7 @@
         <w:pStyle w:val="ListParagraph"/>
         <w:numPr>
           <w:ilvl w:val="0"/>
-          <w:numId w:val="2"/>
+          <w:numId w:val="1"/>
         </w:numPr>
         <w:rPr/>
       </w:pPr>
@@ -526,7 +526,7 @@
         <w:pStyle w:val="ListParagraph"/>
         <w:numPr>
           <w:ilvl w:val="0"/>
-          <w:numId w:val="2"/>
+          <w:numId w:val="1"/>
         </w:numPr>
         <w:rPr/>
       </w:pPr>
@@ -554,7 +554,7 @@
         <w:pStyle w:val="ListParagraph"/>
         <w:numPr>
           <w:ilvl w:val="0"/>
-          <w:numId w:val="2"/>
+          <w:numId w:val="1"/>
         </w:numPr>
         <w:rPr/>
       </w:pPr>
@@ -582,7 +582,7 @@
         <w:pStyle w:val="ListParagraph"/>
         <w:numPr>
           <w:ilvl w:val="0"/>
-          <w:numId w:val="2"/>
+          <w:numId w:val="1"/>
         </w:numPr>
         <w:rPr/>
       </w:pPr>
@@ -610,7 +610,7 @@
         <w:pStyle w:val="ListParagraph"/>
         <w:numPr>
           <w:ilvl w:val="0"/>
-          <w:numId w:val="2"/>
+          <w:numId w:val="1"/>
         </w:numPr>
         <w:rPr/>
       </w:pPr>
@@ -638,7 +638,7 @@
         <w:pStyle w:val="ListParagraph"/>
         <w:numPr>
           <w:ilvl w:val="0"/>
-          <w:numId w:val="2"/>
+          <w:numId w:val="1"/>
         </w:numPr>
         <w:rPr/>
       </w:pPr>
@@ -664,7 +664,7 @@
         <w:pStyle w:val="ListParagraph"/>
         <w:numPr>
           <w:ilvl w:val="0"/>
-          <w:numId w:val="2"/>
+          <w:numId w:val="1"/>
         </w:numPr>
         <w:rPr/>
       </w:pPr>
@@ -682,7 +682,7 @@
         <w:pStyle w:val="ListParagraph"/>
         <w:numPr>
           <w:ilvl w:val="0"/>
-          <w:numId w:val="2"/>
+          <w:numId w:val="1"/>
         </w:numPr>
         <w:rPr/>
       </w:pPr>
@@ -700,7 +700,7 @@
         <w:pStyle w:val="ListParagraph"/>
         <w:numPr>
           <w:ilvl w:val="0"/>
-          <w:numId w:val="2"/>
+          <w:numId w:val="1"/>
         </w:numPr>
         <w:rPr/>
       </w:pPr>
@@ -728,7 +728,7 @@
         <w:pStyle w:val="ListParagraph"/>
         <w:numPr>
           <w:ilvl w:val="0"/>
-          <w:numId w:val="2"/>
+          <w:numId w:val="1"/>
         </w:numPr>
         <w:rPr/>
       </w:pPr>
@@ -746,7 +746,7 @@
         <w:pStyle w:val="ListParagraph"/>
         <w:numPr>
           <w:ilvl w:val="0"/>
-          <w:numId w:val="2"/>
+          <w:numId w:val="1"/>
         </w:numPr>
         <w:rPr/>
       </w:pPr>
@@ -774,7 +774,7 @@
         <w:pStyle w:val="ListParagraph"/>
         <w:numPr>
           <w:ilvl w:val="0"/>
-          <w:numId w:val="2"/>
+          <w:numId w:val="1"/>
         </w:numPr>
         <w:rPr/>
       </w:pPr>
@@ -802,7 +802,7 @@
         <w:pStyle w:val="ListParagraph"/>
         <w:numPr>
           <w:ilvl w:val="0"/>
-          <w:numId w:val="2"/>
+          <w:numId w:val="1"/>
         </w:numPr>
         <w:rPr/>
       </w:pPr>
@@ -820,7 +820,7 @@
         <w:pStyle w:val="ListParagraph"/>
         <w:numPr>
           <w:ilvl w:val="0"/>
-          <w:numId w:val="2"/>
+          <w:numId w:val="1"/>
         </w:numPr>
         <w:rPr/>
       </w:pPr>
@@ -842,7 +842,7 @@
         <w:pStyle w:val="ListParagraph"/>
         <w:numPr>
           <w:ilvl w:val="0"/>
-          <w:numId w:val="2"/>
+          <w:numId w:val="1"/>
         </w:numPr>
         <w:rPr/>
       </w:pPr>
@@ -864,7 +864,7 @@
         <w:pStyle w:val="ListParagraph"/>
         <w:numPr>
           <w:ilvl w:val="0"/>
-          <w:numId w:val="2"/>
+          <w:numId w:val="1"/>
         </w:numPr>
         <w:rPr/>
       </w:pPr>
@@ -888,7 +888,7 @@
         <w:pStyle w:val="ListParagraph"/>
         <w:numPr>
           <w:ilvl w:val="0"/>
-          <w:numId w:val="2"/>
+          <w:numId w:val="1"/>
         </w:numPr>
         <w:rPr/>
       </w:pPr>
@@ -912,16 +912,16 @@
         <w:pStyle w:val="ListParagraph"/>
         <w:numPr>
           <w:ilvl w:val="0"/>
-          <w:numId w:val="2"/>
-        </w:numPr>
-        <w:rPr/>
-      </w:pPr>
-      <w:r>
-        <w:rPr/>
-        <w:t xml:space="preserve"> </w:t>
-      </w:r>
-      <w:bookmarkStart w:id="0" w:name="headline-211-157"/>
-      <w:bookmarkStart w:id="1" w:name="span-212-157"/>
+          <w:numId w:val="1"/>
+        </w:numPr>
+        <w:rPr/>
+      </w:pPr>
+      <w:r>
+        <w:rPr/>
+        <w:t xml:space="preserve"> </w:t>
+      </w:r>
+      <w:bookmarkStart w:id="0" w:name="span-212-157"/>
+      <w:bookmarkStart w:id="1" w:name="headline-211-157"/>
       <w:bookmarkEnd w:id="0"/>
       <w:bookmarkEnd w:id="1"/>
       <w:r>
@@ -955,7 +955,7 @@
         <w:pStyle w:val="ListParagraph"/>
         <w:numPr>
           <w:ilvl w:val="0"/>
-          <w:numId w:val="2"/>
+          <w:numId w:val="1"/>
         </w:numPr>
         <w:rPr/>
       </w:pPr>
@@ -985,7 +985,7 @@
         <w:pStyle w:val="ListParagraph"/>
         <w:numPr>
           <w:ilvl w:val="0"/>
-          <w:numId w:val="2"/>
+          <w:numId w:val="1"/>
         </w:numPr>
         <w:rPr/>
       </w:pPr>
@@ -1011,7 +1011,7 @@
         <w:pStyle w:val="ListParagraph"/>
         <w:numPr>
           <w:ilvl w:val="0"/>
-          <w:numId w:val="2"/>
+          <w:numId w:val="1"/>
         </w:numPr>
         <w:rPr/>
       </w:pPr>
@@ -1037,7 +1037,7 @@
         <w:pStyle w:val="ListParagraph"/>
         <w:numPr>
           <w:ilvl w:val="0"/>
-          <w:numId w:val="2"/>
+          <w:numId w:val="1"/>
         </w:numPr>
         <w:rPr/>
       </w:pPr>
@@ -1075,7 +1075,7 @@
         <w:pStyle w:val="ListParagraph"/>
         <w:numPr>
           <w:ilvl w:val="0"/>
-          <w:numId w:val="2"/>
+          <w:numId w:val="1"/>
         </w:numPr>
         <w:rPr/>
       </w:pPr>
@@ -1101,7 +1101,7 @@
         <w:pStyle w:val="ListParagraph"/>
         <w:numPr>
           <w:ilvl w:val="0"/>
-          <w:numId w:val="2"/>
+          <w:numId w:val="1"/>
         </w:numPr>
         <w:rPr/>
       </w:pPr>
@@ -1127,7 +1127,7 @@
         <w:pStyle w:val="ListParagraph"/>
         <w:numPr>
           <w:ilvl w:val="0"/>
-          <w:numId w:val="2"/>
+          <w:numId w:val="1"/>
         </w:numPr>
         <w:rPr/>
       </w:pPr>
@@ -1168,7 +1168,7 @@
         <w:pStyle w:val="ListParagraph"/>
         <w:numPr>
           <w:ilvl w:val="0"/>
-          <w:numId w:val="2"/>
+          <w:numId w:val="1"/>
         </w:numPr>
         <w:rPr/>
       </w:pPr>
@@ -1194,7 +1194,7 @@
         <w:pStyle w:val="ListParagraph"/>
         <w:numPr>
           <w:ilvl w:val="0"/>
-          <w:numId w:val="2"/>
+          <w:numId w:val="1"/>
         </w:numPr>
         <w:rPr/>
       </w:pPr>
@@ -1210,7 +1210,7 @@
         <w:pStyle w:val="ListParagraph"/>
         <w:numPr>
           <w:ilvl w:val="0"/>
-          <w:numId w:val="2"/>
+          <w:numId w:val="1"/>
         </w:numPr>
         <w:rPr/>
       </w:pPr>
@@ -1226,7 +1226,7 @@
         <w:pStyle w:val="ListParagraph"/>
         <w:numPr>
           <w:ilvl w:val="0"/>
-          <w:numId w:val="2"/>
+          <w:numId w:val="1"/>
         </w:numPr>
         <w:rPr/>
       </w:pPr>
@@ -1246,33 +1246,33 @@
         <w:pStyle w:val="ListParagraph"/>
         <w:numPr>
           <w:ilvl w:val="0"/>
-          <w:numId w:val="2"/>
-        </w:numPr>
-        <w:rPr/>
-      </w:pPr>
-      <w:r>
-        <w:rPr/>
-      </w:r>
-    </w:p>
-    <w:p>
-      <w:pPr>
-        <w:pStyle w:val="ListParagraph"/>
-        <w:numPr>
-          <w:ilvl w:val="0"/>
-          <w:numId w:val="2"/>
-        </w:numPr>
-        <w:rPr/>
-      </w:pPr>
-      <w:r>
-        <w:rPr/>
-      </w:r>
-    </w:p>
-    <w:p>
-      <w:pPr>
-        <w:pStyle w:val="ListParagraph"/>
-        <w:numPr>
-          <w:ilvl w:val="0"/>
-          <w:numId w:val="2"/>
+          <w:numId w:val="1"/>
+        </w:numPr>
+        <w:rPr/>
+      </w:pPr>
+      <w:r>
+        <w:rPr/>
+      </w:r>
+    </w:p>
+    <w:p>
+      <w:pPr>
+        <w:pStyle w:val="ListParagraph"/>
+        <w:numPr>
+          <w:ilvl w:val="0"/>
+          <w:numId w:val="1"/>
+        </w:numPr>
+        <w:rPr/>
+      </w:pPr>
+      <w:r>
+        <w:rPr/>
+      </w:r>
+    </w:p>
+    <w:p>
+      <w:pPr>
+        <w:pStyle w:val="ListParagraph"/>
+        <w:numPr>
+          <w:ilvl w:val="0"/>
+          <w:numId w:val="1"/>
         </w:numPr>
         <w:rPr/>
       </w:pPr>
@@ -1296,7 +1296,7 @@
         <w:pStyle w:val="ListParagraph"/>
         <w:numPr>
           <w:ilvl w:val="0"/>
-          <w:numId w:val="3"/>
+          <w:numId w:val="2"/>
         </w:numPr>
         <w:rPr/>
       </w:pPr>
@@ -1324,7 +1324,7 @@
         <w:pStyle w:val="ListParagraph"/>
         <w:numPr>
           <w:ilvl w:val="0"/>
-          <w:numId w:val="3"/>
+          <w:numId w:val="2"/>
         </w:numPr>
         <w:rPr/>
       </w:pPr>
@@ -1346,7 +1346,7 @@
         <w:pStyle w:val="ListParagraph"/>
         <w:numPr>
           <w:ilvl w:val="0"/>
-          <w:numId w:val="3"/>
+          <w:numId w:val="2"/>
         </w:numPr>
         <w:rPr/>
       </w:pPr>
@@ -1368,7 +1368,7 @@
         <w:pStyle w:val="ListParagraph"/>
         <w:numPr>
           <w:ilvl w:val="0"/>
-          <w:numId w:val="3"/>
+          <w:numId w:val="2"/>
         </w:numPr>
         <w:rPr/>
       </w:pPr>
@@ -1390,7 +1390,7 @@
         <w:pStyle w:val="ListParagraph"/>
         <w:numPr>
           <w:ilvl w:val="0"/>
-          <w:numId w:val="3"/>
+          <w:numId w:val="2"/>
         </w:numPr>
         <w:rPr/>
       </w:pPr>
@@ -1412,7 +1412,7 @@
         <w:pStyle w:val="ListParagraph"/>
         <w:numPr>
           <w:ilvl w:val="0"/>
-          <w:numId w:val="3"/>
+          <w:numId w:val="2"/>
         </w:numPr>
         <w:rPr/>
       </w:pPr>
@@ -1434,7 +1434,7 @@
         <w:pStyle w:val="ListParagraph"/>
         <w:numPr>
           <w:ilvl w:val="0"/>
-          <w:numId w:val="3"/>
+          <w:numId w:val="2"/>
         </w:numPr>
         <w:rPr/>
       </w:pPr>
@@ -1456,7 +1456,7 @@
         <w:pStyle w:val="ListParagraph"/>
         <w:numPr>
           <w:ilvl w:val="0"/>
-          <w:numId w:val="3"/>
+          <w:numId w:val="2"/>
         </w:numPr>
         <w:rPr/>
       </w:pPr>
@@ -1478,7 +1478,7 @@
         <w:pStyle w:val="ListParagraph"/>
         <w:numPr>
           <w:ilvl w:val="0"/>
-          <w:numId w:val="3"/>
+          <w:numId w:val="2"/>
         </w:numPr>
         <w:rPr/>
       </w:pPr>
@@ -1496,7 +1496,7 @@
         <w:pStyle w:val="ListParagraph"/>
         <w:numPr>
           <w:ilvl w:val="0"/>
-          <w:numId w:val="3"/>
+          <w:numId w:val="2"/>
         </w:numPr>
         <w:rPr/>
       </w:pPr>
@@ -1514,7 +1514,7 @@
         <w:pStyle w:val="ListParagraph"/>
         <w:numPr>
           <w:ilvl w:val="0"/>
-          <w:numId w:val="3"/>
+          <w:numId w:val="2"/>
         </w:numPr>
         <w:rPr/>
       </w:pPr>
@@ -1536,7 +1536,7 @@
         <w:pStyle w:val="ListParagraph"/>
         <w:numPr>
           <w:ilvl w:val="0"/>
-          <w:numId w:val="3"/>
+          <w:numId w:val="2"/>
         </w:numPr>
         <w:rPr/>
       </w:pPr>
@@ -1558,7 +1558,7 @@
         <w:pStyle w:val="ListParagraph"/>
         <w:numPr>
           <w:ilvl w:val="0"/>
-          <w:numId w:val="3"/>
+          <w:numId w:val="2"/>
         </w:numPr>
         <w:rPr/>
       </w:pPr>
@@ -1580,7 +1580,7 @@
         <w:pStyle w:val="ListParagraph"/>
         <w:numPr>
           <w:ilvl w:val="0"/>
-          <w:numId w:val="3"/>
+          <w:numId w:val="2"/>
         </w:numPr>
         <w:rPr/>
       </w:pPr>
@@ -1602,7 +1602,7 @@
         <w:pStyle w:val="ListParagraph"/>
         <w:numPr>
           <w:ilvl w:val="0"/>
-          <w:numId w:val="3"/>
+          <w:numId w:val="2"/>
         </w:numPr>
         <w:rPr/>
       </w:pPr>
@@ -1624,7 +1624,7 @@
         <w:pStyle w:val="ListParagraph"/>
         <w:numPr>
           <w:ilvl w:val="0"/>
-          <w:numId w:val="3"/>
+          <w:numId w:val="2"/>
         </w:numPr>
         <w:rPr/>
       </w:pPr>
@@ -1646,7 +1646,7 @@
         <w:pStyle w:val="ListParagraph"/>
         <w:numPr>
           <w:ilvl w:val="0"/>
-          <w:numId w:val="3"/>
+          <w:numId w:val="2"/>
         </w:numPr>
         <w:rPr/>
       </w:pPr>
@@ -1674,7 +1674,7 @@
         <w:pStyle w:val="ListParagraph"/>
         <w:numPr>
           <w:ilvl w:val="0"/>
-          <w:numId w:val="3"/>
+          <w:numId w:val="2"/>
         </w:numPr>
         <w:rPr/>
       </w:pPr>
@@ -1696,7 +1696,7 @@
         <w:pStyle w:val="ListParagraph"/>
         <w:numPr>
           <w:ilvl w:val="0"/>
-          <w:numId w:val="3"/>
+          <w:numId w:val="2"/>
         </w:numPr>
         <w:rPr/>
       </w:pPr>
@@ -1710,7 +1710,7 @@
         <w:pStyle w:val="ListParagraph"/>
         <w:numPr>
           <w:ilvl w:val="0"/>
-          <w:numId w:val="3"/>
+          <w:numId w:val="2"/>
         </w:numPr>
         <w:rPr/>
       </w:pPr>
@@ -1734,20 +1734,20 @@
         <w:pStyle w:val="ListParagraph"/>
         <w:numPr>
           <w:ilvl w:val="0"/>
-          <w:numId w:val="3"/>
-        </w:numPr>
-        <w:rPr/>
-      </w:pPr>
-      <w:r>
-        <w:rPr/>
-      </w:r>
-    </w:p>
-    <w:p>
-      <w:pPr>
-        <w:pStyle w:val="ListParagraph"/>
-        <w:numPr>
-          <w:ilvl w:val="0"/>
-          <w:numId w:val="3"/>
+          <w:numId w:val="2"/>
+        </w:numPr>
+        <w:rPr/>
+      </w:pPr>
+      <w:r>
+        <w:rPr/>
+      </w:r>
+    </w:p>
+    <w:p>
+      <w:pPr>
+        <w:pStyle w:val="ListParagraph"/>
+        <w:numPr>
+          <w:ilvl w:val="0"/>
+          <w:numId w:val="2"/>
         </w:numPr>
         <w:rPr/>
       </w:pPr>
@@ -1771,7 +1771,7 @@
         <w:pStyle w:val="ListParagraph"/>
         <w:numPr>
           <w:ilvl w:val="0"/>
-          <w:numId w:val="3"/>
+          <w:numId w:val="2"/>
         </w:numPr>
         <w:rPr/>
       </w:pPr>
@@ -1795,7 +1795,7 @@
         <w:pStyle w:val="ListParagraph"/>
         <w:numPr>
           <w:ilvl w:val="0"/>
-          <w:numId w:val="3"/>
+          <w:numId w:val="2"/>
         </w:numPr>
         <w:rPr/>
       </w:pPr>
@@ -1819,7 +1819,7 @@
         <w:pStyle w:val="ListParagraph"/>
         <w:numPr>
           <w:ilvl w:val="0"/>
-          <w:numId w:val="3"/>
+          <w:numId w:val="2"/>
         </w:numPr>
         <w:rPr/>
       </w:pPr>
@@ -1839,7 +1839,7 @@
         <w:pStyle w:val="ListParagraph"/>
         <w:numPr>
           <w:ilvl w:val="0"/>
-          <w:numId w:val="3"/>
+          <w:numId w:val="2"/>
         </w:numPr>
         <w:rPr/>
       </w:pPr>
@@ -1863,7 +1863,7 @@
         <w:pStyle w:val="ListParagraph"/>
         <w:numPr>
           <w:ilvl w:val="0"/>
-          <w:numId w:val="3"/>
+          <w:numId w:val="2"/>
         </w:numPr>
         <w:rPr/>
       </w:pPr>
@@ -1887,7 +1887,7 @@
         <w:pStyle w:val="ListParagraph"/>
         <w:numPr>
           <w:ilvl w:val="0"/>
-          <w:numId w:val="3"/>
+          <w:numId w:val="2"/>
         </w:numPr>
         <w:rPr/>
       </w:pPr>
@@ -1911,7 +1911,7 @@
         <w:pStyle w:val="ListParagraph"/>
         <w:numPr>
           <w:ilvl w:val="0"/>
-          <w:numId w:val="3"/>
+          <w:numId w:val="2"/>
         </w:numPr>
         <w:rPr/>
       </w:pPr>
@@ -1935,7 +1935,7 @@
         <w:pStyle w:val="ListParagraph"/>
         <w:numPr>
           <w:ilvl w:val="0"/>
-          <w:numId w:val="3"/>
+          <w:numId w:val="2"/>
         </w:numPr>
         <w:rPr/>
       </w:pPr>
@@ -1979,7 +1979,7 @@
         <w:pStyle w:val="ListParagraph"/>
         <w:numPr>
           <w:ilvl w:val="0"/>
-          <w:numId w:val="3"/>
+          <w:numId w:val="2"/>
         </w:numPr>
         <w:rPr/>
       </w:pPr>
@@ -2004,7 +2004,7 @@
         <w:pStyle w:val="ListParagraph"/>
         <w:numPr>
           <w:ilvl w:val="0"/>
-          <w:numId w:val="3"/>
+          <w:numId w:val="2"/>
         </w:numPr>
         <w:rPr/>
       </w:pPr>
@@ -2028,7 +2028,7 @@
         <w:pStyle w:val="ListParagraph"/>
         <w:numPr>
           <w:ilvl w:val="0"/>
-          <w:numId w:val="3"/>
+          <w:numId w:val="2"/>
         </w:numPr>
         <w:rPr/>
       </w:pPr>
@@ -2052,20 +2052,20 @@
         <w:pStyle w:val="ListParagraph"/>
         <w:numPr>
           <w:ilvl w:val="0"/>
-          <w:numId w:val="3"/>
-        </w:numPr>
-        <w:rPr/>
-      </w:pPr>
-      <w:r>
-        <w:rPr/>
-      </w:r>
-    </w:p>
-    <w:p>
-      <w:pPr>
-        <w:pStyle w:val="ListParagraph"/>
-        <w:numPr>
-          <w:ilvl w:val="0"/>
-          <w:numId w:val="3"/>
+          <w:numId w:val="2"/>
+        </w:numPr>
+        <w:rPr/>
+      </w:pPr>
+      <w:r>
+        <w:rPr/>
+      </w:r>
+    </w:p>
+    <w:p>
+      <w:pPr>
+        <w:pStyle w:val="ListParagraph"/>
+        <w:numPr>
+          <w:ilvl w:val="0"/>
+          <w:numId w:val="2"/>
         </w:numPr>
         <w:rPr/>
       </w:pPr>
@@ -2089,7 +2089,7 @@
         <w:pStyle w:val="ListParagraph"/>
         <w:numPr>
           <w:ilvl w:val="0"/>
-          <w:numId w:val="3"/>
+          <w:numId w:val="2"/>
         </w:numPr>
         <w:rPr/>
       </w:pPr>
@@ -2145,7 +2145,7 @@
         <w:pStyle w:val="ListParagraph"/>
         <w:numPr>
           <w:ilvl w:val="0"/>
-          <w:numId w:val="3"/>
+          <w:numId w:val="2"/>
         </w:numPr>
         <w:rPr/>
       </w:pPr>
@@ -2170,7 +2170,7 @@
         <w:pStyle w:val="ListParagraph"/>
         <w:numPr>
           <w:ilvl w:val="0"/>
-          <w:numId w:val="3"/>
+          <w:numId w:val="2"/>
         </w:numPr>
         <w:rPr/>
       </w:pPr>
@@ -2202,7 +2202,7 @@
         <w:pStyle w:val="ListParagraph"/>
         <w:numPr>
           <w:ilvl w:val="0"/>
-          <w:numId w:val="3"/>
+          <w:numId w:val="2"/>
         </w:numPr>
         <w:rPr/>
       </w:pPr>
@@ -2234,7 +2234,7 @@
         <w:pStyle w:val="ListParagraph"/>
         <w:numPr>
           <w:ilvl w:val="0"/>
-          <w:numId w:val="3"/>
+          <w:numId w:val="2"/>
         </w:numPr>
         <w:rPr/>
       </w:pPr>
@@ -2266,7 +2266,7 @@
         <w:pStyle w:val="ListParagraph"/>
         <w:numPr>
           <w:ilvl w:val="0"/>
-          <w:numId w:val="3"/>
+          <w:numId w:val="2"/>
         </w:numPr>
         <w:rPr/>
       </w:pPr>
@@ -2298,7 +2298,7 @@
         <w:pStyle w:val="ListParagraph"/>
         <w:numPr>
           <w:ilvl w:val="0"/>
-          <w:numId w:val="3"/>
+          <w:numId w:val="2"/>
         </w:numPr>
         <w:rPr/>
       </w:pPr>
@@ -2330,7 +2330,7 @@
         <w:pStyle w:val="ListParagraph"/>
         <w:numPr>
           <w:ilvl w:val="0"/>
-          <w:numId w:val="3"/>
+          <w:numId w:val="2"/>
         </w:numPr>
         <w:rPr/>
       </w:pPr>
@@ -2359,7 +2359,7 @@
         <w:pStyle w:val="ListParagraph"/>
         <w:numPr>
           <w:ilvl w:val="0"/>
-          <w:numId w:val="3"/>
+          <w:numId w:val="2"/>
         </w:numPr>
         <w:rPr/>
       </w:pPr>
@@ -2391,7 +2391,7 @@
         <w:pStyle w:val="ListParagraph"/>
         <w:numPr>
           <w:ilvl w:val="0"/>
-          <w:numId w:val="3"/>
+          <w:numId w:val="2"/>
         </w:numPr>
         <w:rPr/>
       </w:pPr>
@@ -2416,7 +2416,7 @@
         <w:pStyle w:val="ListParagraph"/>
         <w:numPr>
           <w:ilvl w:val="0"/>
-          <w:numId w:val="3"/>
+          <w:numId w:val="2"/>
         </w:numPr>
         <w:rPr/>
       </w:pPr>
@@ -2441,7 +2441,7 @@
         <w:pStyle w:val="ListParagraph"/>
         <w:numPr>
           <w:ilvl w:val="0"/>
-          <w:numId w:val="3"/>
+          <w:numId w:val="2"/>
         </w:numPr>
         <w:rPr/>
       </w:pPr>
@@ -2493,7 +2493,7 @@
         <w:pStyle w:val="ListParagraph"/>
         <w:numPr>
           <w:ilvl w:val="0"/>
-          <w:numId w:val="3"/>
+          <w:numId w:val="2"/>
         </w:numPr>
         <w:rPr/>
       </w:pPr>
@@ -2518,7 +2518,7 @@
         <w:pStyle w:val="ListParagraph"/>
         <w:numPr>
           <w:ilvl w:val="0"/>
-          <w:numId w:val="3"/>
+          <w:numId w:val="2"/>
         </w:numPr>
         <w:rPr/>
       </w:pPr>
@@ -2543,7 +2543,7 @@
         <w:pStyle w:val="ListParagraph"/>
         <w:numPr>
           <w:ilvl w:val="0"/>
-          <w:numId w:val="3"/>
+          <w:numId w:val="2"/>
         </w:numPr>
         <w:rPr/>
       </w:pPr>
@@ -2568,7 +2568,7 @@
         <w:pStyle w:val="ListParagraph"/>
         <w:numPr>
           <w:ilvl w:val="0"/>
-          <w:numId w:val="3"/>
+          <w:numId w:val="2"/>
         </w:numPr>
         <w:rPr/>
       </w:pPr>
@@ -2593,7 +2593,7 @@
         <w:pStyle w:val="ListParagraph"/>
         <w:numPr>
           <w:ilvl w:val="0"/>
-          <w:numId w:val="3"/>
+          <w:numId w:val="2"/>
         </w:numPr>
         <w:rPr/>
       </w:pPr>
@@ -2611,7 +2611,7 @@
         <w:pStyle w:val="ListParagraph"/>
         <w:numPr>
           <w:ilvl w:val="0"/>
-          <w:numId w:val="3"/>
+          <w:numId w:val="2"/>
         </w:numPr>
         <w:rPr/>
       </w:pPr>
@@ -2649,7 +2649,7 @@
         <w:pStyle w:val="ListParagraph"/>
         <w:numPr>
           <w:ilvl w:val="0"/>
-          <w:numId w:val="3"/>
+          <w:numId w:val="2"/>
         </w:numPr>
         <w:rPr/>
       </w:pPr>
@@ -2674,7 +2674,7 @@
         <w:pStyle w:val="ListParagraph"/>
         <w:numPr>
           <w:ilvl w:val="0"/>
-          <w:numId w:val="3"/>
+          <w:numId w:val="2"/>
         </w:numPr>
         <w:rPr/>
       </w:pPr>
@@ -2699,7 +2699,7 @@
         <w:pStyle w:val="ListParagraph"/>
         <w:numPr>
           <w:ilvl w:val="0"/>
-          <w:numId w:val="3"/>
+          <w:numId w:val="2"/>
         </w:numPr>
         <w:rPr/>
       </w:pPr>
@@ -2735,7 +2735,7 @@
         <w:pStyle w:val="ListParagraph"/>
         <w:numPr>
           <w:ilvl w:val="0"/>
-          <w:numId w:val="3"/>
+          <w:numId w:val="2"/>
         </w:numPr>
         <w:rPr/>
       </w:pPr>
@@ -2763,7 +2763,7 @@
         <w:pStyle w:val="ListParagraph"/>
         <w:numPr>
           <w:ilvl w:val="0"/>
-          <w:numId w:val="3"/>
+          <w:numId w:val="2"/>
         </w:numPr>
         <w:rPr/>
       </w:pPr>
@@ -2783,7 +2783,7 @@
         <w:pStyle w:val="ListParagraph"/>
         <w:numPr>
           <w:ilvl w:val="0"/>
-          <w:numId w:val="3"/>
+          <w:numId w:val="2"/>
         </w:numPr>
         <w:rPr/>
       </w:pPr>
@@ -2828,7 +2828,7 @@
         <w:pStyle w:val="ListParagraph"/>
         <w:numPr>
           <w:ilvl w:val="0"/>
-          <w:numId w:val="3"/>
+          <w:numId w:val="2"/>
         </w:numPr>
         <w:rPr/>
       </w:pPr>
@@ -2854,7 +2854,7 @@
         <w:pStyle w:val="ListParagraph"/>
         <w:numPr>
           <w:ilvl w:val="0"/>
-          <w:numId w:val="3"/>
+          <w:numId w:val="2"/>
         </w:numPr>
         <w:rPr/>
       </w:pPr>
@@ -2880,7 +2880,7 @@
         <w:pStyle w:val="ListParagraph"/>
         <w:numPr>
           <w:ilvl w:val="0"/>
-          <w:numId w:val="3"/>
+          <w:numId w:val="2"/>
         </w:numPr>
         <w:rPr/>
       </w:pPr>
@@ -2906,7 +2906,7 @@
         <w:pStyle w:val="ListParagraph"/>
         <w:numPr>
           <w:ilvl w:val="0"/>
-          <w:numId w:val="3"/>
+          <w:numId w:val="2"/>
         </w:numPr>
         <w:rPr/>
       </w:pPr>
@@ -2932,7 +2932,7 @@
         <w:pStyle w:val="ListParagraph"/>
         <w:numPr>
           <w:ilvl w:val="0"/>
-          <w:numId w:val="3"/>
+          <w:numId w:val="2"/>
         </w:numPr>
         <w:rPr/>
       </w:pPr>
@@ -2956,7 +2956,7 @@
         <w:pStyle w:val="ListParagraph"/>
         <w:numPr>
           <w:ilvl w:val="0"/>
-          <w:numId w:val="3"/>
+          <w:numId w:val="2"/>
         </w:numPr>
         <w:rPr/>
       </w:pPr>
@@ -2976,7 +2976,7 @@
         <w:pStyle w:val="ListParagraph"/>
         <w:numPr>
           <w:ilvl w:val="0"/>
-          <w:numId w:val="3"/>
+          <w:numId w:val="2"/>
         </w:numPr>
         <w:rPr/>
       </w:pPr>
@@ -3007,7 +3007,7 @@
         <w:pStyle w:val="ListParagraph"/>
         <w:numPr>
           <w:ilvl w:val="0"/>
-          <w:numId w:val="3"/>
+          <w:numId w:val="2"/>
         </w:numPr>
         <w:rPr/>
       </w:pPr>
@@ -3027,21 +3027,21 @@
         <w:pStyle w:val="ListParagraph"/>
         <w:numPr>
           <w:ilvl w:val="0"/>
-          <w:numId w:val="3"/>
-        </w:numPr>
-        <w:rPr/>
-      </w:pPr>
-      <w:r>
-        <w:rPr/>
-        <w:t xml:space="preserve"> </w:t>
-      </w:r>
-    </w:p>
-    <w:p>
-      <w:pPr>
-        <w:pStyle w:val="ListParagraph"/>
-        <w:numPr>
-          <w:ilvl w:val="0"/>
-          <w:numId w:val="3"/>
+          <w:numId w:val="2"/>
+        </w:numPr>
+        <w:rPr/>
+      </w:pPr>
+      <w:r>
+        <w:rPr/>
+        <w:t xml:space="preserve"> </w:t>
+      </w:r>
+    </w:p>
+    <w:p>
+      <w:pPr>
+        <w:pStyle w:val="ListParagraph"/>
+        <w:numPr>
+          <w:ilvl w:val="0"/>
+          <w:numId w:val="2"/>
         </w:numPr>
         <w:rPr/>
       </w:pPr>
@@ -3062,7 +3062,7 @@
         <w:pStyle w:val="ListParagraph"/>
         <w:numPr>
           <w:ilvl w:val="0"/>
-          <w:numId w:val="3"/>
+          <w:numId w:val="2"/>
         </w:numPr>
         <w:rPr/>
       </w:pPr>
@@ -3078,7 +3078,7 @@
         <w:pStyle w:val="ListParagraph"/>
         <w:numPr>
           <w:ilvl w:val="0"/>
-          <w:numId w:val="3"/>
+          <w:numId w:val="2"/>
         </w:numPr>
         <w:rPr/>
       </w:pPr>
@@ -3094,7 +3094,7 @@
         <w:pStyle w:val="ListParagraph"/>
         <w:numPr>
           <w:ilvl w:val="0"/>
-          <w:numId w:val="3"/>
+          <w:numId w:val="2"/>
         </w:numPr>
         <w:rPr/>
       </w:pPr>
@@ -3110,7 +3110,7 @@
         <w:pStyle w:val="ListParagraph"/>
         <w:numPr>
           <w:ilvl w:val="0"/>
-          <w:numId w:val="3"/>
+          <w:numId w:val="2"/>
         </w:numPr>
         <w:rPr/>
       </w:pPr>
@@ -3130,7 +3130,7 @@
         <w:pStyle w:val="ListParagraph"/>
         <w:numPr>
           <w:ilvl w:val="0"/>
-          <w:numId w:val="3"/>
+          <w:numId w:val="2"/>
         </w:numPr>
         <w:rPr/>
       </w:pPr>
@@ -3146,7 +3146,7 @@
         <w:pStyle w:val="ListParagraph"/>
         <w:numPr>
           <w:ilvl w:val="0"/>
-          <w:numId w:val="3"/>
+          <w:numId w:val="2"/>
         </w:numPr>
         <w:rPr/>
       </w:pPr>
@@ -3166,7 +3166,7 @@
         <w:pStyle w:val="ListParagraph"/>
         <w:numPr>
           <w:ilvl w:val="0"/>
-          <w:numId w:val="3"/>
+          <w:numId w:val="2"/>
         </w:numPr>
         <w:rPr/>
       </w:pPr>
@@ -3182,7 +3182,7 @@
         <w:pStyle w:val="ListParagraph"/>
         <w:numPr>
           <w:ilvl w:val="0"/>
-          <w:numId w:val="3"/>
+          <w:numId w:val="2"/>
         </w:numPr>
         <w:rPr/>
       </w:pPr>
@@ -3205,7 +3205,7 @@
         <w:pStyle w:val="ListParagraph"/>
         <w:numPr>
           <w:ilvl w:val="0"/>
-          <w:numId w:val="3"/>
+          <w:numId w:val="2"/>
         </w:numPr>
         <w:rPr/>
       </w:pPr>
@@ -3225,7 +3225,7 @@
         <w:pStyle w:val="ListParagraph"/>
         <w:numPr>
           <w:ilvl w:val="0"/>
-          <w:numId w:val="3"/>
+          <w:numId w:val="2"/>
         </w:numPr>
         <w:rPr/>
       </w:pPr>
@@ -3245,7 +3245,7 @@
         <w:pStyle w:val="ListParagraph"/>
         <w:numPr>
           <w:ilvl w:val="0"/>
-          <w:numId w:val="3"/>
+          <w:numId w:val="2"/>
         </w:numPr>
         <w:rPr/>
       </w:pPr>
@@ -3271,7 +3271,7 @@
         <w:pStyle w:val="ListParagraph"/>
         <w:numPr>
           <w:ilvl w:val="0"/>
-          <w:numId w:val="3"/>
+          <w:numId w:val="2"/>
         </w:numPr>
         <w:rPr/>
       </w:pPr>
@@ -3287,7 +3287,7 @@
         <w:pStyle w:val="ListParagraph"/>
         <w:numPr>
           <w:ilvl w:val="0"/>
-          <w:numId w:val="3"/>
+          <w:numId w:val="2"/>
         </w:numPr>
         <w:rPr/>
       </w:pPr>
@@ -3307,7 +3307,7 @@
         <w:pStyle w:val="ListParagraph"/>
         <w:numPr>
           <w:ilvl w:val="0"/>
-          <w:numId w:val="3"/>
+          <w:numId w:val="2"/>
         </w:numPr>
         <w:rPr/>
       </w:pPr>
@@ -3330,7 +3330,7 @@
         <w:pStyle w:val="ListParagraph"/>
         <w:numPr>
           <w:ilvl w:val="0"/>
-          <w:numId w:val="3"/>
+          <w:numId w:val="2"/>
         </w:numPr>
         <w:rPr/>
       </w:pPr>
@@ -3346,7 +3346,7 @@
         <w:pStyle w:val="ListParagraph"/>
         <w:numPr>
           <w:ilvl w:val="0"/>
-          <w:numId w:val="3"/>
+          <w:numId w:val="2"/>
         </w:numPr>
         <w:rPr/>
       </w:pPr>
@@ -3366,7 +3366,7 @@
         <w:pStyle w:val="ListParagraph"/>
         <w:numPr>
           <w:ilvl w:val="0"/>
-          <w:numId w:val="3"/>
+          <w:numId w:val="2"/>
         </w:numPr>
         <w:rPr/>
       </w:pPr>
@@ -3386,7 +3386,7 @@
         <w:pStyle w:val="ListParagraph"/>
         <w:numPr>
           <w:ilvl w:val="0"/>
-          <w:numId w:val="3"/>
+          <w:numId w:val="2"/>
         </w:numPr>
         <w:rPr/>
       </w:pPr>
@@ -3406,7 +3406,7 @@
         <w:pStyle w:val="ListParagraph"/>
         <w:numPr>
           <w:ilvl w:val="0"/>
-          <w:numId w:val="3"/>
+          <w:numId w:val="2"/>
         </w:numPr>
         <w:rPr/>
       </w:pPr>
@@ -3420,7 +3420,7 @@
         <w:pStyle w:val="ListParagraph"/>
         <w:numPr>
           <w:ilvl w:val="0"/>
-          <w:numId w:val="3"/>
+          <w:numId w:val="2"/>
         </w:numPr>
         <w:rPr/>
       </w:pPr>
@@ -3444,7 +3444,7 @@
         <w:pStyle w:val="ListParagraph"/>
         <w:numPr>
           <w:ilvl w:val="0"/>
-          <w:numId w:val="3"/>
+          <w:numId w:val="2"/>
         </w:numPr>
         <w:rPr/>
       </w:pPr>
@@ -3467,7 +3467,7 @@
         <w:pStyle w:val="ListParagraph"/>
         <w:numPr>
           <w:ilvl w:val="0"/>
-          <w:numId w:val="3"/>
+          <w:numId w:val="2"/>
         </w:numPr>
         <w:rPr/>
       </w:pPr>
@@ -3487,22 +3487,22 @@
         <w:pStyle w:val="ListParagraph"/>
         <w:numPr>
           <w:ilvl w:val="0"/>
-          <w:numId w:val="3"/>
-        </w:numPr>
-        <w:rPr>
-          <w:rStyle w:val="InternetLink"/>
-        </w:rPr>
-      </w:pPr>
-      <w:r>
-        <w:rPr/>
-      </w:r>
-    </w:p>
-    <w:p>
-      <w:pPr>
-        <w:pStyle w:val="ListParagraph"/>
-        <w:numPr>
-          <w:ilvl w:val="0"/>
-          <w:numId w:val="3"/>
+          <w:numId w:val="2"/>
+        </w:numPr>
+        <w:rPr>
+          <w:rStyle w:val="InternetLink"/>
+        </w:rPr>
+      </w:pPr>
+      <w:r>
+        <w:rPr/>
+      </w:r>
+    </w:p>
+    <w:p>
+      <w:pPr>
+        <w:pStyle w:val="ListParagraph"/>
+        <w:numPr>
+          <w:ilvl w:val="0"/>
+          <w:numId w:val="2"/>
         </w:numPr>
         <w:rPr/>
       </w:pPr>
@@ -3518,7 +3518,7 @@
         <w:pStyle w:val="ListParagraph"/>
         <w:numPr>
           <w:ilvl w:val="0"/>
-          <w:numId w:val="3"/>
+          <w:numId w:val="2"/>
         </w:numPr>
         <w:rPr/>
       </w:pPr>
@@ -3534,7 +3534,7 @@
         <w:pStyle w:val="ListParagraph"/>
         <w:numPr>
           <w:ilvl w:val="0"/>
-          <w:numId w:val="3"/>
+          <w:numId w:val="2"/>
         </w:numPr>
         <w:rPr/>
       </w:pPr>
@@ -3550,7 +3550,7 @@
         <w:pStyle w:val="ListParagraph"/>
         <w:numPr>
           <w:ilvl w:val="0"/>
-          <w:numId w:val="3"/>
+          <w:numId w:val="2"/>
         </w:numPr>
         <w:rPr/>
       </w:pPr>
@@ -3587,7 +3587,7 @@
         <w:pStyle w:val="ListParagraph"/>
         <w:numPr>
           <w:ilvl w:val="0"/>
-          <w:numId w:val="3"/>
+          <w:numId w:val="2"/>
         </w:numPr>
         <w:rPr/>
       </w:pPr>
@@ -3603,7 +3603,7 @@
         <w:pStyle w:val="ListParagraph"/>
         <w:numPr>
           <w:ilvl w:val="0"/>
-          <w:numId w:val="3"/>
+          <w:numId w:val="2"/>
         </w:numPr>
         <w:rPr/>
       </w:pPr>
@@ -3619,7 +3619,7 @@
         <w:pStyle w:val="ListParagraph"/>
         <w:numPr>
           <w:ilvl w:val="0"/>
-          <w:numId w:val="3"/>
+          <w:numId w:val="2"/>
         </w:numPr>
         <w:rPr/>
       </w:pPr>
@@ -3635,7 +3635,7 @@
         <w:pStyle w:val="ListParagraph"/>
         <w:numPr>
           <w:ilvl w:val="0"/>
-          <w:numId w:val="3"/>
+          <w:numId w:val="2"/>
         </w:numPr>
         <w:rPr/>
       </w:pPr>
@@ -3659,10 +3659,10 @@
         <w:widowControl/>
         <w:numPr>
           <w:ilvl w:val="0"/>
-          <w:numId w:val="3"/>
+          <w:numId w:val="2"/>
         </w:numPr>
         <w:suppressAutoHyphens w:val="true"/>
-        <w:overflowPunct w:val="true"/>
+        <w:overflowPunct w:val="false"/>
         <w:bidi w:val="0"/>
         <w:spacing w:lineRule="auto" w:line="259" w:before="0" w:after="160"/>
         <w:ind w:left="449" w:right="0" w:hanging="0"/>
@@ -3683,10 +3683,10 @@
         <w:widowControl/>
         <w:numPr>
           <w:ilvl w:val="0"/>
-          <w:numId w:val="3"/>
+          <w:numId w:val="2"/>
         </w:numPr>
         <w:suppressAutoHyphens w:val="true"/>
-        <w:overflowPunct w:val="true"/>
+        <w:overflowPunct w:val="false"/>
         <w:bidi w:val="0"/>
         <w:spacing w:lineRule="auto" w:line="259" w:before="0" w:after="160"/>
         <w:ind w:left="449" w:right="0" w:hanging="0"/>
@@ -3707,10 +3707,10 @@
         <w:widowControl/>
         <w:numPr>
           <w:ilvl w:val="0"/>
-          <w:numId w:val="3"/>
+          <w:numId w:val="2"/>
         </w:numPr>
         <w:suppressAutoHyphens w:val="true"/>
-        <w:overflowPunct w:val="true"/>
+        <w:overflowPunct w:val="false"/>
         <w:bidi w:val="0"/>
         <w:spacing w:lineRule="auto" w:line="259" w:before="0" w:after="160"/>
         <w:ind w:left="449" w:right="0" w:hanging="0"/>
@@ -3731,10 +3731,10 @@
         <w:widowControl/>
         <w:numPr>
           <w:ilvl w:val="0"/>
-          <w:numId w:val="3"/>
+          <w:numId w:val="2"/>
         </w:numPr>
         <w:suppressAutoHyphens w:val="true"/>
-        <w:overflowPunct w:val="true"/>
+        <w:overflowPunct w:val="false"/>
         <w:bidi w:val="0"/>
         <w:spacing w:lineRule="auto" w:line="259" w:before="0" w:after="160"/>
         <w:ind w:left="449" w:right="0" w:hanging="0"/>
@@ -3755,10 +3755,10 @@
         <w:widowControl/>
         <w:numPr>
           <w:ilvl w:val="0"/>
-          <w:numId w:val="3"/>
+          <w:numId w:val="2"/>
         </w:numPr>
         <w:suppressAutoHyphens w:val="true"/>
-        <w:overflowPunct w:val="true"/>
+        <w:overflowPunct w:val="false"/>
         <w:bidi w:val="0"/>
         <w:spacing w:lineRule="auto" w:line="259" w:before="0" w:after="160"/>
         <w:ind w:left="449" w:right="0" w:hanging="0"/>
@@ -3779,10 +3779,10 @@
         <w:widowControl/>
         <w:numPr>
           <w:ilvl w:val="0"/>
-          <w:numId w:val="3"/>
+          <w:numId w:val="2"/>
         </w:numPr>
         <w:suppressAutoHyphens w:val="true"/>
-        <w:overflowPunct w:val="true"/>
+        <w:overflowPunct w:val="false"/>
         <w:bidi w:val="0"/>
         <w:spacing w:lineRule="auto" w:line="259" w:before="0" w:after="160"/>
         <w:ind w:left="449" w:right="0" w:hanging="0"/>
@@ -3807,10 +3807,10 @@
         <w:widowControl/>
         <w:numPr>
           <w:ilvl w:val="0"/>
-          <w:numId w:val="3"/>
+          <w:numId w:val="2"/>
         </w:numPr>
         <w:suppressAutoHyphens w:val="true"/>
-        <w:overflowPunct w:val="true"/>
+        <w:overflowPunct w:val="false"/>
         <w:bidi w:val="0"/>
         <w:spacing w:lineRule="auto" w:line="259" w:before="0" w:after="160"/>
         <w:ind w:left="449" w:right="0" w:hanging="0"/>
@@ -3831,10 +3831,10 @@
         <w:widowControl/>
         <w:numPr>
           <w:ilvl w:val="0"/>
-          <w:numId w:val="3"/>
+          <w:numId w:val="2"/>
         </w:numPr>
         <w:suppressAutoHyphens w:val="true"/>
-        <w:overflowPunct w:val="true"/>
+        <w:overflowPunct w:val="false"/>
         <w:bidi w:val="0"/>
         <w:spacing w:lineRule="auto" w:line="259" w:before="0" w:after="160"/>
         <w:ind w:left="449" w:right="0" w:hanging="0"/>
@@ -3859,10 +3859,10 @@
         <w:widowControl/>
         <w:numPr>
           <w:ilvl w:val="0"/>
-          <w:numId w:val="3"/>
+          <w:numId w:val="2"/>
         </w:numPr>
         <w:suppressAutoHyphens w:val="true"/>
-        <w:overflowPunct w:val="true"/>
+        <w:overflowPunct w:val="false"/>
         <w:bidi w:val="0"/>
         <w:spacing w:lineRule="auto" w:line="259" w:before="0" w:after="160"/>
         <w:ind w:left="449" w:right="0" w:hanging="0"/>
@@ -3879,7 +3879,7 @@
         <w:pStyle w:val="ListParagraph"/>
         <w:numPr>
           <w:ilvl w:val="0"/>
-          <w:numId w:val="3"/>
+          <w:numId w:val="2"/>
         </w:numPr>
         <w:rPr>
           <w:b/>
@@ -3900,47 +3900,125 @@
         <w:pStyle w:val="ListParagraph"/>
         <w:numPr>
           <w:ilvl w:val="0"/>
-          <w:numId w:val="3"/>
-        </w:numPr>
-        <w:rPr/>
-      </w:pPr>
-      <w:r>
-        <w:rPr/>
-        <w:t xml:space="preserve"> </w:t>
-      </w:r>
-    </w:p>
-    <w:p>
-      <w:pPr>
-        <w:pStyle w:val="ListParagraph"/>
-        <w:numPr>
-          <w:ilvl w:val="0"/>
-          <w:numId w:val="3"/>
-        </w:numPr>
-        <w:rPr/>
-      </w:pPr>
-      <w:r>
-        <w:rPr/>
-      </w:r>
-    </w:p>
-    <w:p>
-      <w:pPr>
-        <w:pStyle w:val="ListParagraph"/>
-        <w:numPr>
-          <w:ilvl w:val="0"/>
-          <w:numId w:val="3"/>
-        </w:numPr>
-        <w:rPr/>
-      </w:pPr>
-      <w:r>
-        <w:rPr/>
-      </w:r>
-    </w:p>
-    <w:p>
-      <w:pPr>
-        <w:pStyle w:val="ListParagraph"/>
-        <w:numPr>
-          <w:ilvl w:val="0"/>
-          <w:numId w:val="3"/>
+          <w:numId w:val="2"/>
+        </w:numPr>
+        <w:rPr/>
+      </w:pPr>
+      <w:r>
+        <w:rPr/>
+        <w:t xml:space="preserve"> </w:t>
+      </w:r>
+    </w:p>
+    <w:p>
+      <w:pPr>
+        <w:pStyle w:val="ListParagraph"/>
+        <w:numPr>
+          <w:ilvl w:val="0"/>
+          <w:numId w:val="2"/>
+        </w:numPr>
+        <w:rPr>
+          <w:highlight w:val="green"/>
+        </w:rPr>
+      </w:pPr>
+      <w:r>
+        <w:rPr>
+          <w:highlight w:val="green"/>
+        </w:rPr>
+        <w:t>https://grafana.com/grafana/dashboards/13861</w:t>
+      </w:r>
+    </w:p>
+    <w:p>
+      <w:pPr>
+        <w:pStyle w:val="ListParagraph"/>
+        <w:numPr>
+          <w:ilvl w:val="0"/>
+          <w:numId w:val="2"/>
+        </w:numPr>
+        <w:rPr>
+          <w:highlight w:val="green"/>
+        </w:rPr>
+      </w:pPr>
+      <w:r>
+        <w:rPr>
+          <w:highlight w:val="green"/>
+        </w:rPr>
+        <w:t>https://grafana.com/grafana/dashboards/552</w:t>
+      </w:r>
+    </w:p>
+    <w:p>
+      <w:pPr>
+        <w:pStyle w:val="ListParagraph"/>
+        <w:numPr>
+          <w:ilvl w:val="0"/>
+          <w:numId w:val="2"/>
+        </w:numPr>
+        <w:rPr>
+          <w:highlight w:val="green"/>
+        </w:rPr>
+      </w:pPr>
+      <w:r>
+        <w:rPr>
+          <w:highlight w:val="green"/>
+        </w:rPr>
+        <w:t>Monitoring Jenkins with Grafana and Prometheus. https://medium.com/@eng.mohamed.m.saeed/monitoring-jenkins-with-grafana-and-prometheus-a7e037cbb376</w:t>
+      </w:r>
+    </w:p>
+    <w:p>
+      <w:pPr>
+        <w:pStyle w:val="ListParagraph"/>
+        <w:numPr>
+          <w:ilvl w:val="0"/>
+          <w:numId w:val="2"/>
+        </w:numPr>
+        <w:rPr/>
+      </w:pPr>
+      <w:r>
+        <w:rPr>
+          <w:highlight w:val="green"/>
+        </w:rPr>
+        <w:t xml:space="preserve">Grafana Cool Dashboard for Monitoring Jenkins with Prometheus. </w:t>
+      </w:r>
+      <w:hyperlink r:id="rId66">
+        <w:r>
+          <w:rPr>
+            <w:rStyle w:val="InternetLink"/>
+            <w:highlight w:val="green"/>
+          </w:rPr>
+          <w:t>https://medium.com/@gangsta_black/grafana-cool-dashboard-for-monitoring-jenkins-with-prometheus-c7ba4f1c6297</w:t>
+        </w:r>
+      </w:hyperlink>
+    </w:p>
+    <w:p>
+      <w:pPr>
+        <w:pStyle w:val="ListParagraph"/>
+        <w:numPr>
+          <w:ilvl w:val="0"/>
+          <w:numId w:val="2"/>
+        </w:numPr>
+        <w:rPr/>
+      </w:pPr>
+      <w:r>
+        <w:rPr>
+          <w:highlight w:val="green"/>
+        </w:rPr>
+        <w:t xml:space="preserve">Jenkins Monitoring with Prometheus and Grafana Dashboard </w:t>
+      </w:r>
+      <w:hyperlink r:id="rId68">
+        <w:r>
+          <w:rPr>
+            <w:rStyle w:val="InternetLink"/>
+            <w:highlight w:val="green"/>
+          </w:rPr>
+          <w:t>https://www.devopsart.com/2019/09/jenkins-monitoring-with-prometheus-and.html</w:t>
+        </w:r>
+      </w:hyperlink>
+    </w:p>
+    <w:p>
+      <w:pPr>
+        <w:pStyle w:val="ListParagraph"/>
+        <w:numPr>
+          <w:ilvl w:val="0"/>
+          <w:numId w:val="2"/>
         </w:numPr>
         <w:rPr/>
       </w:pPr>
@@ -3964,7 +4042,7 @@
         <w:pStyle w:val="ListParagraph"/>
         <w:numPr>
           <w:ilvl w:val="0"/>
-          <w:numId w:val="5"/>
+          <w:numId w:val="4"/>
         </w:numPr>
         <w:rPr/>
       </w:pPr>
@@ -3974,7 +4052,7 @@
         </w:rPr>
         <w:t xml:space="preserve">How to connect local kubernetes minikube cluster to jenkins pipeline </w:t>
       </w:r>
-      <w:hyperlink r:id="rId65">
+      <w:hyperlink r:id="rId69">
         <w:r>
           <w:rPr>
             <w:rStyle w:val="InternetLink"/>
@@ -3988,7 +4066,7 @@
         <w:pStyle w:val="ListParagraph"/>
         <w:numPr>
           <w:ilvl w:val="0"/>
-          <w:numId w:val="5"/>
+          <w:numId w:val="4"/>
         </w:numPr>
         <w:rPr/>
       </w:pPr>
@@ -3998,7 +4076,7 @@
         </w:rPr>
         <w:t xml:space="preserve">Deploy Prometheus &amp; Grafana on Kubernetes Cluster </w:t>
       </w:r>
-      <w:hyperlink r:id="rId66">
+      <w:hyperlink r:id="rId70">
         <w:r>
           <w:rPr>
             <w:rStyle w:val="InternetLink"/>
@@ -4012,7 +4090,7 @@
         <w:pStyle w:val="ListParagraph"/>
         <w:numPr>
           <w:ilvl w:val="0"/>
-          <w:numId w:val="5"/>
+          <w:numId w:val="4"/>
         </w:numPr>
         <w:rPr/>
       </w:pPr>
@@ -4022,7 +4100,7 @@
         </w:rPr>
         <w:t xml:space="preserve">Gathering Metrics from Kubernetes with Prometheus and Grafana </w:t>
       </w:r>
-      <w:hyperlink r:id="rId67">
+      <w:hyperlink r:id="rId71">
         <w:r>
           <w:rPr>
             <w:rStyle w:val="InternetLink"/>
@@ -4036,7 +4114,7 @@
         <w:pStyle w:val="ListParagraph"/>
         <w:numPr>
           <w:ilvl w:val="0"/>
-          <w:numId w:val="5"/>
+          <w:numId w:val="4"/>
         </w:numPr>
         <w:rPr/>
       </w:pPr>
@@ -4046,7 +4124,7 @@
         </w:rPr>
         <w:t xml:space="preserve">Prometheus and Grafana installation </w:t>
       </w:r>
-      <w:hyperlink r:id="rId68">
+      <w:hyperlink r:id="rId72">
         <w:r>
           <w:rPr>
             <w:rStyle w:val="InternetLink"/>
@@ -4060,7 +4138,7 @@
         <w:pStyle w:val="ListParagraph"/>
         <w:numPr>
           <w:ilvl w:val="0"/>
-          <w:numId w:val="5"/>
+          <w:numId w:val="4"/>
         </w:numPr>
         <w:rPr/>
       </w:pPr>
@@ -4076,7 +4154,7 @@
         <w:pStyle w:val="ListParagraph"/>
         <w:numPr>
           <w:ilvl w:val="0"/>
-          <w:numId w:val="5"/>
+          <w:numId w:val="4"/>
         </w:numPr>
         <w:rPr/>
       </w:pPr>
@@ -4092,7 +4170,7 @@
         <w:pStyle w:val="ListParagraph"/>
         <w:numPr>
           <w:ilvl w:val="0"/>
-          <w:numId w:val="5"/>
+          <w:numId w:val="4"/>
         </w:numPr>
         <w:rPr/>
       </w:pPr>
@@ -4112,7 +4190,7 @@
         <w:pStyle w:val="ListParagraph"/>
         <w:numPr>
           <w:ilvl w:val="0"/>
-          <w:numId w:val="5"/>
+          <w:numId w:val="4"/>
         </w:numPr>
         <w:rPr/>
       </w:pPr>
@@ -4132,7 +4210,7 @@
         <w:pStyle w:val="ListParagraph"/>
         <w:numPr>
           <w:ilvl w:val="0"/>
-          <w:numId w:val="5"/>
+          <w:numId w:val="4"/>
         </w:numPr>
         <w:rPr/>
       </w:pPr>
@@ -4146,7 +4224,7 @@
         <w:pStyle w:val="ListParagraph"/>
         <w:numPr>
           <w:ilvl w:val="0"/>
-          <w:numId w:val="5"/>
+          <w:numId w:val="4"/>
         </w:numPr>
         <w:rPr/>
       </w:pPr>
@@ -4168,7 +4246,7 @@
         <w:pStyle w:val="ListParagraph"/>
         <w:numPr>
           <w:ilvl w:val="0"/>
-          <w:numId w:val="5"/>
+          <w:numId w:val="4"/>
         </w:numPr>
         <w:rPr/>
       </w:pPr>
@@ -4188,7 +4266,7 @@
         <w:pStyle w:val="ListParagraph"/>
         <w:numPr>
           <w:ilvl w:val="0"/>
-          <w:numId w:val="5"/>
+          <w:numId w:val="4"/>
         </w:numPr>
         <w:rPr/>
       </w:pPr>
@@ -4288,7 +4366,7 @@
         <w:rPr/>
         <w:t xml:space="preserve">Scaling Jenkins with Kubernetes </w:t>
       </w:r>
-      <w:hyperlink r:id="rId69">
+      <w:hyperlink r:id="rId73">
         <w:r>
           <w:rPr>
             <w:rStyle w:val="InternetLink"/>
@@ -4306,7 +4384,7 @@
         <w:rPr/>
         <w:t xml:space="preserve">4. Kubernetes cluster pods as Jenkins Build Agents </w:t>
       </w:r>
-      <w:hyperlink r:id="rId70">
+      <w:hyperlink r:id="rId74">
         <w:r>
           <w:rPr>
             <w:rStyle w:val="InternetLink"/>
@@ -4338,7 +4416,7 @@
         <w:rPr/>
         <w:t xml:space="preserve">5. Load testing with Jenkins </w:t>
       </w:r>
-      <w:hyperlink r:id="rId71">
+      <w:hyperlink r:id="rId75">
         <w:r>
           <w:rPr>
             <w:rStyle w:val="InternetLink"/>
@@ -5463,25 +5541,1353 @@
     </w:p>
     <w:p>
       <w:pPr>
-        <w:pStyle w:val="ListParagraph"/>
-        <w:rPr/>
-      </w:pPr>
-      <w:r>
-        <w:rPr/>
-      </w:r>
-    </w:p>
-    <w:p>
-      <w:pPr>
-        <w:pStyle w:val="Normal"/>
-        <w:widowControl/>
-        <w:bidi w:val="0"/>
-        <w:spacing w:lineRule="auto" w:line="259" w:before="0" w:after="160"/>
+        <w:pStyle w:val="Heading2"/>
+        <w:jc w:val="center"/>
+        <w:rPr/>
+      </w:pPr>
+      <w:r>
+        <w:rPr/>
+        <w:t>Jenkins  Logstash Plugin Elasticsearch</w:t>
+      </w:r>
+    </w:p>
+    <w:p>
+      <w:pPr>
+        <w:pStyle w:val="Normal"/>
+        <w:jc w:val="center"/>
+        <w:rPr/>
+      </w:pPr>
+      <w:r>
+        <w:rPr/>
+      </w:r>
+    </w:p>
+    <w:p>
+      <w:pPr>
+        <w:pStyle w:val="Normal"/>
         <w:jc w:val="left"/>
         <w:rPr/>
       </w:pPr>
       <w:r>
         <w:rPr/>
-      </w:r>
+        <w:t xml:space="preserve">1. </w:t>
+      </w:r>
+      <w:r>
+        <w:rPr>
+          <w:rStyle w:val="InternetLink"/>
+        </w:rPr>
+        <w:t>https://plugins.jenkins.io/postbuild-task/</w:t>
+      </w:r>
+    </w:p>
+    <w:p>
+      <w:pPr>
+        <w:pStyle w:val="Normal"/>
+        <w:jc w:val="left"/>
+        <w:rPr/>
+      </w:pPr>
+      <w:r>
+        <w:rPr/>
+        <w:t xml:space="preserve">2. </w:t>
+      </w:r>
+      <w:r>
+        <w:rPr>
+          <w:rStyle w:val="InternetLink"/>
+        </w:rPr>
+        <w:t>https://www.jenkins.io/doc/book/pipeline/syntax/</w:t>
+      </w:r>
+    </w:p>
+    <w:p>
+      <w:pPr>
+        <w:pStyle w:val="Normal"/>
+        <w:jc w:val="left"/>
+        <w:rPr/>
+      </w:pPr>
+      <w:r>
+        <w:rPr/>
+        <w:t xml:space="preserve">3. </w:t>
+      </w:r>
+      <w:r>
+        <w:rPr>
+          <w:rStyle w:val="InternetLink"/>
+        </w:rPr>
+        <w:t>https://plugins.jenkins.io/postbuildscript/</w:t>
+      </w:r>
+    </w:p>
+    <w:p>
+      <w:pPr>
+        <w:pStyle w:val="Normal"/>
+        <w:jc w:val="left"/>
+        <w:rPr/>
+      </w:pPr>
+      <w:r>
+        <w:rPr/>
+        <w:t xml:space="preserve">4. </w:t>
+      </w:r>
+      <w:r>
+        <w:rPr>
+          <w:rStyle w:val="InternetLink"/>
+        </w:rPr>
+        <w:t>https://medium.com/@gustavo.guss/how-to-do-post-build-in-jenkins-pipeline-d1e7233909b8</w:t>
+      </w:r>
+    </w:p>
+    <w:p>
+      <w:pPr>
+        <w:pStyle w:val="Normal"/>
+        <w:jc w:val="left"/>
+        <w:rPr/>
+      </w:pPr>
+      <w:r>
+        <w:rPr/>
+        <w:t xml:space="preserve">5. </w:t>
+      </w:r>
+      <w:r>
+        <w:rPr>
+          <w:rStyle w:val="InternetLink"/>
+        </w:rPr>
+        <w:t>https://stackoverflow.com/questions/26627975/jenkins-post-build-step-and-action-what-is-the-difference/26632343</w:t>
+      </w:r>
+    </w:p>
+    <w:p>
+      <w:pPr>
+        <w:pStyle w:val="Normal"/>
+        <w:jc w:val="left"/>
+        <w:rPr/>
+      </w:pPr>
+      <w:r>
+        <w:rPr/>
+        <w:t xml:space="preserve">6. </w:t>
+      </w:r>
+      <w:r>
+        <w:rPr>
+          <w:rStyle w:val="InternetLink"/>
+        </w:rPr>
+        <w:t>https://stackoverflow.com/questions/57172999/send-custom-build-info-from-jenkins-to-elasticsearch</w:t>
+      </w:r>
+    </w:p>
+    <w:p>
+      <w:pPr>
+        <w:pStyle w:val="Normal"/>
+        <w:jc w:val="left"/>
+        <w:rPr/>
+      </w:pPr>
+      <w:r>
+        <w:rPr/>
+        <w:t xml:space="preserve">7. </w:t>
+      </w:r>
+      <w:r>
+        <w:rPr>
+          <w:rStyle w:val="InternetLink"/>
+        </w:rPr>
+        <w:t>https://discuss.elastic.co/t/jenkins-logstash-plugin-to-show-current-state-of-all-jobs-in-one-kibana-graph/136562</w:t>
+      </w:r>
+    </w:p>
+    <w:p>
+      <w:pPr>
+        <w:pStyle w:val="Normal"/>
+        <w:jc w:val="left"/>
+        <w:rPr/>
+      </w:pPr>
+      <w:r>
+        <w:rPr/>
+        <w:t xml:space="preserve">8. </w:t>
+      </w:r>
+      <w:r>
+        <w:rPr>
+          <w:rStyle w:val="InternetLink"/>
+        </w:rPr>
+        <w:t>https://issues.jenkins.io/browse/JENKINS-50562?page=com.atlassian.jira.plugin.system.issuetabpanels%3Acomment-tabpanel&amp;showAll=true</w:t>
+      </w:r>
+    </w:p>
+    <w:p>
+      <w:pPr>
+        <w:pStyle w:val="Normal"/>
+        <w:jc w:val="left"/>
+        <w:rPr/>
+      </w:pPr>
+      <w:r>
+        <w:rPr/>
+        <w:t xml:space="preserve">9. </w:t>
+      </w:r>
+      <w:r>
+        <w:rPr>
+          <w:rStyle w:val="InternetLink"/>
+        </w:rPr>
+        <w:t>https://github.com/jenkinsci/logstash-plugin/pull/49</w:t>
+      </w:r>
+    </w:p>
+    <w:p>
+      <w:pPr>
+        <w:pStyle w:val="Normal"/>
+        <w:jc w:val="left"/>
+        <w:rPr/>
+      </w:pPr>
+      <w:r>
+        <w:rPr/>
+        <w:t xml:space="preserve">10. </w:t>
+      </w:r>
+      <w:r>
+        <w:rPr>
+          <w:rStyle w:val="InternetLink"/>
+        </w:rPr>
+        <w:t>https://github.com/jenkinsci/logstash-plugin/pull/52</w:t>
+      </w:r>
+    </w:p>
+    <w:p>
+      <w:pPr>
+        <w:pStyle w:val="Normal"/>
+        <w:jc w:val="left"/>
+        <w:rPr/>
+      </w:pPr>
+      <w:r>
+        <w:rPr/>
+        <w:t xml:space="preserve">11. </w:t>
+      </w:r>
+      <w:r>
+        <w:rPr>
+          <w:rStyle w:val="InternetLink"/>
+        </w:rPr>
+        <w:t>https://www.elastic.co/guide/en/elasticsearch/reference/6.7/docs-index_.html</w:t>
+      </w:r>
+    </w:p>
+    <w:p>
+      <w:pPr>
+        <w:pStyle w:val="Normal"/>
+        <w:jc w:val="left"/>
+        <w:rPr/>
+      </w:pPr>
+      <w:r>
+        <w:rPr/>
+        <w:t>12.</w:t>
+      </w:r>
+      <w:r>
+        <w:rPr>
+          <w:rStyle w:val="InternetLink"/>
+        </w:rPr>
+        <w:t>https://www.elastic.co/guide/en/elasticsearch/reference/6.7/_basic_concepts.html</w:t>
+      </w:r>
+    </w:p>
+    <w:p>
+      <w:pPr>
+        <w:pStyle w:val="Normal"/>
+        <w:jc w:val="left"/>
+        <w:rPr/>
+      </w:pPr>
+      <w:r>
+        <w:rPr/>
+        <w:t xml:space="preserve">13. </w:t>
+      </w:r>
+      <w:r>
+        <w:rPr>
+          <w:rStyle w:val="InternetLink"/>
+        </w:rPr>
+        <w:t>https://support.cloudbees.com/hc/en-us/articles/218554077-How-to-set-current-build-result-in-Pipeline</w:t>
+      </w:r>
+    </w:p>
+    <w:p>
+      <w:pPr>
+        <w:pStyle w:val="Normal"/>
+        <w:jc w:val="left"/>
+        <w:rPr/>
+      </w:pPr>
+      <w:r>
+        <w:rPr/>
+        <w:t xml:space="preserve">14. </w:t>
+      </w:r>
+      <w:r>
+        <w:rPr>
+          <w:rStyle w:val="InternetLink"/>
+        </w:rPr>
+        <w:t>https://phabricator.wikimedia.org/T78705</w:t>
+      </w:r>
+    </w:p>
+    <w:p>
+      <w:pPr>
+        <w:pStyle w:val="Normal"/>
+        <w:jc w:val="left"/>
+        <w:rPr/>
+      </w:pPr>
+      <w:r>
+        <w:rPr/>
+        <w:t xml:space="preserve">15. </w:t>
+      </w:r>
+      <w:r>
+        <w:rPr>
+          <w:rStyle w:val="InternetLink"/>
+        </w:rPr>
+        <w:t>https://question-it.com/questions/1812204/plagin-jenkins-logstash-ne-mozhet-otpravljat-soobschenija-v-elasticsearch</w:t>
+      </w:r>
+    </w:p>
+    <w:p>
+      <w:pPr>
+        <w:pStyle w:val="Normal"/>
+        <w:jc w:val="left"/>
+        <w:rPr/>
+      </w:pPr>
+      <w:r>
+        <w:rPr/>
+        <w:t xml:space="preserve">16. </w:t>
+      </w:r>
+      <w:r>
+        <w:rPr>
+          <w:rStyle w:val="InternetLink"/>
+        </w:rPr>
+        <w:t>https://www.elastic.co/guide/en/beats/metricbeat/current/configuration-dashboards.html</w:t>
+      </w:r>
+    </w:p>
+    <w:p>
+      <w:pPr>
+        <w:pStyle w:val="Normal"/>
+        <w:jc w:val="left"/>
+        <w:rPr/>
+      </w:pPr>
+      <w:r>
+        <w:rPr/>
+      </w:r>
+    </w:p>
+    <w:p>
+      <w:pPr>
+        <w:pStyle w:val="Normal"/>
+        <w:jc w:val="center"/>
+        <w:rPr/>
+      </w:pPr>
+      <w:r>
+        <w:rPr/>
+        <w:t>Pod delete</w:t>
+      </w:r>
+    </w:p>
+    <w:p>
+      <w:pPr>
+        <w:pStyle w:val="Normal"/>
+        <w:jc w:val="left"/>
+        <w:rPr/>
+      </w:pPr>
+      <w:r>
+        <w:rPr/>
+        <w:t xml:space="preserve">1. </w:t>
+      </w:r>
+      <w:r>
+        <w:rPr>
+          <w:rStyle w:val="InternetLink"/>
+        </w:rPr>
+        <w:t>https://stackoverflow.com/questions/60697650/kubernetes-job-to-delete-a-single-pod-every-minute</w:t>
+      </w:r>
+    </w:p>
+    <w:p>
+      <w:pPr>
+        <w:pStyle w:val="Normal"/>
+        <w:jc w:val="left"/>
+        <w:rPr/>
+      </w:pPr>
+      <w:r>
+        <w:rPr/>
+        <w:t xml:space="preserve">2. </w:t>
+      </w:r>
+      <w:r>
+        <w:rPr>
+          <w:rStyle w:val="InternetLink"/>
+        </w:rPr>
+        <w:t>https://stackoverflow.com/questions/44379805/kubernetes-has-a-ton-of-pods-in-error-state-that-cant-seem-to-be-cleared</w:t>
+      </w:r>
+    </w:p>
+    <w:p>
+      <w:pPr>
+        <w:pStyle w:val="Normal"/>
+        <w:jc w:val="left"/>
+        <w:rPr/>
+      </w:pPr>
+      <w:r>
+        <w:rPr/>
+      </w:r>
+    </w:p>
+    <w:p>
+      <w:pPr>
+        <w:pStyle w:val="Normal"/>
+        <w:spacing w:before="0" w:after="160"/>
+        <w:jc w:val="left"/>
+        <w:rPr/>
+      </w:pPr>
+      <w:r>
+        <w:rPr/>
+        <w:t xml:space="preserve">I usually remove all the </w:t>
+      </w:r>
+      <w:r>
+        <w:rPr>
+          <w:rStyle w:val="SourceText"/>
+        </w:rPr>
+        <w:t>Error</w:t>
+      </w:r>
+      <w:r>
+        <w:rPr/>
+        <w:t xml:space="preserve"> pods with this command. </w:t>
+      </w:r>
+      <w:r>
+        <w:rPr>
+          <w:rStyle w:val="SourceText"/>
+        </w:rPr>
+        <w:t>kubectl delete pod `kubectl get pods --namespace &lt;yournamespace&gt; | awk '$3 == "Error" {print $1}'` --namespace &lt;yournamespace&gt;</w:t>
+      </w:r>
+    </w:p>
+    <w:p>
+      <w:pPr>
+        <w:pStyle w:val="Normal"/>
+        <w:spacing w:before="0" w:after="160"/>
+        <w:jc w:val="left"/>
+        <w:rPr>
+          <w:rStyle w:val="SourceText"/>
+        </w:rPr>
+      </w:pPr>
+      <w:r>
+        <w:rPr/>
+      </w:r>
+    </w:p>
+    <w:p>
+      <w:pPr>
+        <w:pStyle w:val="Normal"/>
+        <w:spacing w:before="0" w:after="160"/>
+        <w:jc w:val="center"/>
+        <w:rPr/>
+      </w:pPr>
+      <w:r>
+        <w:rPr>
+          <w:rStyle w:val="SourceText"/>
+        </w:rPr>
+        <w:t>Jenkins Copy Files</w:t>
+      </w:r>
+    </w:p>
+    <w:p>
+      <w:pPr>
+        <w:pStyle w:val="Normal"/>
+        <w:spacing w:before="0" w:after="160"/>
+        <w:jc w:val="left"/>
+        <w:rPr/>
+      </w:pPr>
+      <w:r>
+        <w:rPr>
+          <w:rStyle w:val="SourceText"/>
+        </w:rPr>
+        <w:t xml:space="preserve">1. </w:t>
+      </w:r>
+      <w:r>
+        <w:rPr>
+          <w:rStyle w:val="InternetLink"/>
+          <w:rFonts w:eastAsia="Liberation Mono" w:cs="Liberation Mono" w:ascii="Liberation Mono" w:hAnsi="Liberation Mono"/>
+        </w:rPr>
+        <w:t>https://serverfault.com/questions/1014604/stash-and-unstash-in-jenkins-declarative-pipeline</w:t>
+      </w:r>
+    </w:p>
+    <w:p>
+      <w:pPr>
+        <w:pStyle w:val="Normal"/>
+        <w:spacing w:before="0" w:after="160"/>
+        <w:jc w:val="left"/>
+        <w:rPr/>
+      </w:pPr>
+      <w:r>
+        <w:rPr>
+          <w:rStyle w:val="SourceText"/>
+        </w:rPr>
+        <w:t xml:space="preserve">2. </w:t>
+      </w:r>
+      <w:r>
+        <w:rPr>
+          <w:rStyle w:val="InternetLink"/>
+          <w:rFonts w:eastAsia="Liberation Mono" w:cs="Liberation Mono" w:ascii="Liberation Mono" w:hAnsi="Liberation Mono"/>
+        </w:rPr>
+        <w:t>https://stackoverflow.com/questions/63008196/how-to-copy-a-workspace-of-a-job-from-jenkins-master-to-slave-container-and-copy</w:t>
+      </w:r>
+    </w:p>
+    <w:p>
+      <w:pPr>
+        <w:pStyle w:val="Normal"/>
+        <w:spacing w:before="0" w:after="160"/>
+        <w:jc w:val="left"/>
+        <w:rPr/>
+      </w:pPr>
+      <w:r>
+        <w:rPr>
+          <w:rStyle w:val="SourceText"/>
+        </w:rPr>
+        <w:t>3.</w:t>
+      </w:r>
+      <w:r>
+        <w:rPr>
+          <w:rStyle w:val="InternetLink"/>
+          <w:rFonts w:eastAsia="Liberation Mono" w:cs="Liberation Mono" w:ascii="Liberation Mono" w:hAnsi="Liberation Mono"/>
+        </w:rPr>
+        <w:t>http://sfriederichs.github.io/how-to/jenkins/archive/2018/01/16/Jenkins-Build-Artifacts.html</w:t>
+      </w:r>
+    </w:p>
+    <w:p>
+      <w:pPr>
+        <w:pStyle w:val="Normal"/>
+        <w:spacing w:before="0" w:after="160"/>
+        <w:jc w:val="left"/>
+        <w:rPr/>
+      </w:pPr>
+      <w:r>
+        <w:rPr>
+          <w:rStyle w:val="SourceText"/>
+        </w:rPr>
+        <w:t>4.</w:t>
+      </w:r>
+      <w:r>
+        <w:rPr>
+          <w:rStyle w:val="InternetLink"/>
+          <w:rFonts w:eastAsia="Liberation Mono" w:cs="Liberation Mono" w:ascii="Liberation Mono" w:hAnsi="Liberation Mono"/>
+        </w:rPr>
+        <w:t>https://stackoverflow.com/questions/5821545/archive-the-artifacts-in-jenkins</w:t>
+      </w:r>
+    </w:p>
+    <w:p>
+      <w:pPr>
+        <w:pStyle w:val="Normal"/>
+        <w:spacing w:before="0" w:after="160"/>
+        <w:jc w:val="left"/>
+        <w:rPr/>
+      </w:pPr>
+      <w:r>
+        <w:rPr>
+          <w:rStyle w:val="SourceText"/>
+        </w:rPr>
+        <w:t xml:space="preserve">5. </w:t>
+      </w:r>
+      <w:r>
+        <w:rPr>
+          <w:rStyle w:val="InternetLink"/>
+          <w:rFonts w:eastAsia="Liberation Mono" w:cs="Liberation Mono" w:ascii="Liberation Mono" w:hAnsi="Liberation Mono"/>
+        </w:rPr>
+        <w:t>https://stackoverflow.com/questions/35890952/where-are-jenkins-artifacts-located</w:t>
+      </w:r>
+    </w:p>
+    <w:p>
+      <w:pPr>
+        <w:pStyle w:val="Normal"/>
+        <w:spacing w:before="0" w:after="160"/>
+        <w:jc w:val="left"/>
+        <w:rPr/>
+      </w:pPr>
+      <w:r>
+        <w:rPr>
+          <w:rStyle w:val="SourceText"/>
+        </w:rPr>
+        <w:t xml:space="preserve">6. </w:t>
+      </w:r>
+      <w:r>
+        <w:rPr>
+          <w:rStyle w:val="InternetLink"/>
+          <w:rFonts w:eastAsia="Liberation Mono" w:cs="Liberation Mono" w:ascii="Liberation Mono" w:hAnsi="Liberation Mono"/>
+        </w:rPr>
+        <w:t>https://www.devopsschool.com/blog/copy-a-files-from-jenkins-server-to-jenkins-node-slave-using-pipeline-plugins/</w:t>
+      </w:r>
+    </w:p>
+    <w:p>
+      <w:pPr>
+        <w:pStyle w:val="Normal"/>
+        <w:spacing w:before="0" w:after="160"/>
+        <w:jc w:val="left"/>
+        <w:rPr/>
+      </w:pPr>
+      <w:r>
+        <w:rPr>
+          <w:rStyle w:val="SourceText"/>
+        </w:rPr>
+        <w:t xml:space="preserve">7. </w:t>
+      </w:r>
+      <w:r>
+        <w:rPr>
+          <w:rStyle w:val="InternetLink"/>
+          <w:rFonts w:eastAsia="Liberation Mono" w:cs="Liberation Mono" w:ascii="Liberation Mono" w:hAnsi="Liberation Mono"/>
+        </w:rPr>
+        <w:t>https://stackoverflow.com/questions/57793663/how-to-define-workspace-volume-for-jenkins-pipeline-declarative</w:t>
+      </w:r>
+    </w:p>
+    <w:p>
+      <w:pPr>
+        <w:pStyle w:val="Normal"/>
+        <w:spacing w:before="0" w:after="160"/>
+        <w:jc w:val="left"/>
+        <w:rPr/>
+      </w:pPr>
+      <w:r>
+        <w:rPr>
+          <w:rStyle w:val="SourceText"/>
+        </w:rPr>
+        <w:t xml:space="preserve">8. </w:t>
+      </w:r>
+      <w:r>
+        <w:rPr>
+          <w:rStyle w:val="InternetLink"/>
+          <w:rFonts w:eastAsia="Liberation Mono" w:cs="Liberation Mono" w:ascii="Liberation Mono" w:hAnsi="Liberation Mono"/>
+        </w:rPr>
+        <w:t>https://stackoverflow.com/questions/61480357/persistentvolumeclaim-workspace-for-jenkins-slave</w:t>
+      </w:r>
+    </w:p>
+    <w:p>
+      <w:pPr>
+        <w:pStyle w:val="Normal"/>
+        <w:spacing w:before="0" w:after="160"/>
+        <w:jc w:val="left"/>
+        <w:rPr/>
+      </w:pPr>
+      <w:r>
+        <w:rPr>
+          <w:rStyle w:val="SourceText"/>
+        </w:rPr>
+        <w:t xml:space="preserve">9. </w:t>
+      </w:r>
+      <w:r>
+        <w:rPr>
+          <w:rStyle w:val="InternetLink"/>
+          <w:rFonts w:eastAsia="Liberation Mono" w:cs="Liberation Mono" w:ascii="Liberation Mono" w:hAnsi="Liberation Mono"/>
+        </w:rPr>
+        <w:t>https://stackoverflow.com/questions/57994836/spec-volumes1-name-duplicate-value-workspace-volume</w:t>
+      </w:r>
+    </w:p>
+    <w:p>
+      <w:pPr>
+        <w:pStyle w:val="Normal"/>
+        <w:spacing w:before="0" w:after="160"/>
+        <w:jc w:val="left"/>
+        <w:rPr/>
+      </w:pPr>
+      <w:r>
+        <w:rPr>
+          <w:rStyle w:val="SourceText"/>
+        </w:rPr>
+        <w:t xml:space="preserve">10. </w:t>
+      </w:r>
+      <w:r>
+        <w:rPr>
+          <w:rStyle w:val="InternetLink"/>
+          <w:rFonts w:eastAsia="Liberation Mono" w:cs="Liberation Mono" w:ascii="Liberation Mono" w:hAnsi="Liberation Mono"/>
+        </w:rPr>
+        <w:t>https://stackoverflow.com/questions/61531775/run-time-create-pv-pvc-for-each-jenkins-jobs-running-on-slave-agent</w:t>
+      </w:r>
+    </w:p>
+    <w:p>
+      <w:pPr>
+        <w:pStyle w:val="Normal"/>
+        <w:spacing w:before="0" w:after="160"/>
+        <w:jc w:val="left"/>
+        <w:rPr/>
+      </w:pPr>
+      <w:r>
+        <w:rPr>
+          <w:rStyle w:val="SourceText"/>
+        </w:rPr>
+        <w:t xml:space="preserve">11. </w:t>
+      </w:r>
+      <w:r>
+        <w:rPr>
+          <w:rStyle w:val="InternetLink"/>
+          <w:rFonts w:eastAsia="Liberation Mono" w:cs="Liberation Mono" w:ascii="Liberation Mono" w:hAnsi="Liberation Mono"/>
+        </w:rPr>
+        <w:t>https://plugins.jenkins.io/kubernetes/</w:t>
+      </w:r>
+    </w:p>
+    <w:p>
+      <w:pPr>
+        <w:pStyle w:val="Normal"/>
+        <w:spacing w:before="0" w:after="160"/>
+        <w:jc w:val="left"/>
+        <w:rPr/>
+      </w:pPr>
+      <w:r>
+        <w:rPr>
+          <w:rStyle w:val="SourceText"/>
+        </w:rPr>
+        <w:t xml:space="preserve">12. </w:t>
+      </w:r>
+      <w:r>
+        <w:rPr>
+          <w:rStyle w:val="InternetLink"/>
+          <w:rFonts w:eastAsia="Liberation Mono" w:cs="Liberation Mono" w:ascii="Liberation Mono" w:hAnsi="Liberation Mono"/>
+        </w:rPr>
+        <w:t>https://stackoverflow.com/questions/48938704/jenkins-kubernetes-plugin-archive-junit</w:t>
+      </w:r>
+    </w:p>
+    <w:p>
+      <w:pPr>
+        <w:pStyle w:val="Normal"/>
+        <w:spacing w:before="0" w:after="160"/>
+        <w:jc w:val="left"/>
+        <w:rPr/>
+      </w:pPr>
+      <w:r>
+        <w:rPr>
+          <w:rStyle w:val="SourceText"/>
+        </w:rPr>
+        <w:t xml:space="preserve">13. </w:t>
+      </w:r>
+      <w:r>
+        <w:rPr>
+          <w:rStyle w:val="InternetLink"/>
+          <w:rFonts w:eastAsia="Liberation Mono" w:cs="Liberation Mono" w:ascii="Liberation Mono" w:hAnsi="Liberation Mono"/>
+          <w:highlight w:val="green"/>
+        </w:rPr>
+        <w:t>https://stackoverflow.com/questions/6131114/where-does-jenkins-store-configuration-files-for-the-jobs-it-runs</w:t>
+      </w:r>
+    </w:p>
+    <w:p>
+      <w:pPr>
+        <w:pStyle w:val="Normal"/>
+        <w:spacing w:before="0" w:after="160"/>
+        <w:jc w:val="left"/>
+        <w:rPr/>
+      </w:pPr>
+      <w:r>
+        <w:rPr>
+          <w:rStyle w:val="SourceText"/>
+        </w:rPr>
+        <w:t>14.</w:t>
+      </w:r>
+      <w:r>
+        <w:rPr>
+          <w:rStyle w:val="InternetLink"/>
+          <w:rFonts w:eastAsia="Liberation Mono" w:cs="Liberation Mono" w:ascii="Liberation Mono" w:hAnsi="Liberation Mono"/>
+        </w:rPr>
+        <w:t>http://sfriederichs.github.io/how-to/jenkins/archive/2018/01/16/Jenkins-Build-Artifacts.html</w:t>
+      </w:r>
+    </w:p>
+    <w:p>
+      <w:pPr>
+        <w:pStyle w:val="Normal"/>
+        <w:spacing w:before="0" w:after="160"/>
+        <w:jc w:val="left"/>
+        <w:rPr/>
+      </w:pPr>
+      <w:r>
+        <w:rPr>
+          <w:rStyle w:val="SourceText"/>
+        </w:rPr>
+        <w:t>15.</w:t>
+      </w:r>
+    </w:p>
+    <w:p>
+      <w:pPr>
+        <w:pStyle w:val="Normal"/>
+        <w:spacing w:before="0" w:after="160"/>
+        <w:jc w:val="left"/>
+        <w:rPr>
+          <w:rStyle w:val="SourceText"/>
+        </w:rPr>
+      </w:pPr>
+      <w:r>
+        <w:rPr/>
+      </w:r>
+    </w:p>
+    <w:p>
+      <w:pPr>
+        <w:pStyle w:val="Normal"/>
+        <w:spacing w:before="0" w:after="160"/>
+        <w:jc w:val="center"/>
+        <w:rPr/>
+      </w:pPr>
+      <w:r>
+        <w:rPr>
+          <w:rStyle w:val="SourceText"/>
+        </w:rPr>
+        <w:t>Metricbeat Custom   Index</w:t>
+      </w:r>
+    </w:p>
+    <w:p>
+      <w:pPr>
+        <w:pStyle w:val="Normal"/>
+        <w:spacing w:before="0" w:after="160"/>
+        <w:jc w:val="both"/>
+        <w:rPr/>
+      </w:pPr>
+      <w:r>
+        <w:rPr>
+          <w:rStyle w:val="SourceText"/>
+        </w:rPr>
+        <w:t xml:space="preserve">1. </w:t>
+      </w:r>
+      <w:r>
+        <w:rPr>
+          <w:rStyle w:val="SourceText"/>
+          <w:highlight w:val="green"/>
+        </w:rPr>
+        <w:t xml:space="preserve">Dashboards display partially when using custom index (other than metricbeat*) </w:t>
+      </w:r>
+      <w:hyperlink r:id="rId77">
+        <w:r>
+          <w:rPr>
+            <w:rStyle w:val="InternetLink"/>
+            <w:rFonts w:ascii="Liberation Mono" w:hAnsi="Liberation Mono" w:eastAsia="Liberation Mono" w:cs="Liberation Mono"/>
+            <w:highlight w:val="green"/>
+          </w:rPr>
+          <w:t>https://github.com/elastic/beats/issues/20703</w:t>
+        </w:r>
+      </w:hyperlink>
+    </w:p>
+    <w:p>
+      <w:pPr>
+        <w:pStyle w:val="Normal"/>
+        <w:spacing w:before="0" w:after="160"/>
+        <w:jc w:val="both"/>
+        <w:rPr/>
+      </w:pPr>
+      <w:r>
+        <w:rPr>
+          <w:rStyle w:val="SourceText"/>
+        </w:rPr>
+        <w:t xml:space="preserve">2.Load the Elasticsearch index template </w:t>
+      </w:r>
+      <w:hyperlink r:id="rId79">
+        <w:r>
+          <w:rPr>
+            <w:rStyle w:val="InternetLink"/>
+            <w:rFonts w:ascii="Liberation Mono" w:hAnsi="Liberation Mono" w:eastAsia="Liberation Mono" w:cs="Liberation Mono"/>
+          </w:rPr>
+          <w:t>https://www.elastic.co/guide/en/beats/metricbeat/current/metricbeat-template.html</w:t>
+        </w:r>
+      </w:hyperlink>
+    </w:p>
+    <w:p>
+      <w:pPr>
+        <w:pStyle w:val="Normal"/>
+        <w:spacing w:before="0" w:after="160"/>
+        <w:jc w:val="both"/>
+        <w:rPr/>
+      </w:pPr>
+      <w:r>
+        <w:rPr>
+          <w:rStyle w:val="SourceText"/>
+        </w:rPr>
+        <w:t xml:space="preserve">3. </w:t>
+      </w:r>
+      <w:r>
+        <w:rPr>
+          <w:rStyle w:val="SourceText"/>
+        </w:rPr>
+        <w:t xml:space="preserve">Creating New Kibana Dashboards for a Beat or a Beat </w:t>
+      </w:r>
+      <w:r>
+        <w:rPr>
+          <w:rStyle w:val="SourceText"/>
+        </w:rPr>
+        <w:t xml:space="preserve">module. </w:t>
+      </w:r>
+      <w:hyperlink r:id="rId80">
+        <w:r>
+          <w:rPr>
+            <w:rStyle w:val="InternetLink"/>
+            <w:rFonts w:ascii="Liberation Mono" w:hAnsi="Liberation Mono" w:eastAsia="Liberation Mono" w:cs="Liberation Mono"/>
+          </w:rPr>
+          <w:t>https://www.elastic.co/guide/en/beats/devguide/current/new-dashboards.html</w:t>
+        </w:r>
+      </w:hyperlink>
+      <w:hyperlink r:id="rId81">
+        <w:r>
+          <w:rPr>
+            <w:rStyle w:val="SourceText"/>
+          </w:rPr>
+          <w:t>.</w:t>
+        </w:r>
+      </w:hyperlink>
+    </w:p>
+    <w:p>
+      <w:pPr>
+        <w:pStyle w:val="Normal"/>
+        <w:spacing w:before="0" w:after="160"/>
+        <w:jc w:val="both"/>
+        <w:rPr/>
+      </w:pPr>
+      <w:r>
+        <w:rPr>
+          <w:rStyle w:val="SourceText"/>
+        </w:rPr>
+        <w:t>4. Building your own beat dashboard https://www.elastic.co/guide/en/beats/devguide/current/build-dashboards.html#build-dashboards</w:t>
+      </w:r>
+    </w:p>
+    <w:p>
+      <w:pPr>
+        <w:pStyle w:val="Normal"/>
+        <w:spacing w:before="0" w:after="160"/>
+        <w:jc w:val="both"/>
+        <w:rPr/>
+      </w:pPr>
+      <w:r>
+        <w:rPr>
+          <w:rStyle w:val="SourceText"/>
+        </w:rPr>
+        <w:t xml:space="preserve">5. Exporting new and modified beat dashboard. </w:t>
+      </w:r>
+      <w:r>
+        <w:fldChar w:fldCharType="begin"/>
+      </w:r>
+      <w:r>
+        <w:rPr>
+          <w:rStyle w:val="InternetLink"/>
+          <w:rFonts w:ascii="Liberation Mono" w:hAnsi="Liberation Mono" w:eastAsia="Liberation Mono" w:cs="Liberation Mono"/>
+        </w:rPr>
+        <w:instrText> HYPERLINK "https://www.elastic.co/guide/en/beats/devguide/current/export-dashboards.html" \l "export-dashboards"</w:instrText>
+      </w:r>
+      <w:r>
+        <w:rPr>
+          <w:rStyle w:val="InternetLink"/>
+          <w:rFonts w:ascii="Liberation Mono" w:hAnsi="Liberation Mono" w:eastAsia="Liberation Mono" w:cs="Liberation Mono"/>
+        </w:rPr>
+        <w:fldChar w:fldCharType="separate"/>
+      </w:r>
+      <w:hyperlink r:id="rId82">
+        <w:r>
+          <w:rPr>
+            <w:rStyle w:val="InternetLink"/>
+            <w:rFonts w:ascii="Liberation Mono" w:hAnsi="Liberation Mono" w:eastAsia="Liberation Mono" w:cs="Liberation Mono"/>
+          </w:rPr>
+          <w:t>https://www.elastic.co/guide/en/beats/devguide/current/export-dashboards.html#export-dashboards</w:t>
+        </w:r>
+      </w:hyperlink>
+      <w:r>
+        <w:rPr>
+          <w:rStyle w:val="InternetLink"/>
+          <w:rFonts w:ascii="Liberation Mono" w:hAnsi="Liberation Mono" w:eastAsia="Liberation Mono" w:cs="Liberation Mono"/>
+        </w:rPr>
+        <w:fldChar w:fldCharType="end"/>
+      </w:r>
+    </w:p>
+    <w:p>
+      <w:pPr>
+        <w:pStyle w:val="Normal"/>
+        <w:spacing w:before="0" w:after="160"/>
+        <w:jc w:val="both"/>
+        <w:rPr/>
+      </w:pPr>
+      <w:r>
+        <w:rPr>
+          <w:rStyle w:val="SourceText"/>
+        </w:rPr>
+        <w:t xml:space="preserve">6. Import Dashboard </w:t>
+      </w:r>
+      <w:hyperlink r:id="rId84">
+        <w:r>
+          <w:rPr>
+            <w:rStyle w:val="InternetLink"/>
+            <w:rFonts w:ascii="Liberation Mono" w:hAnsi="Liberation Mono" w:eastAsia="Liberation Mono" w:cs="Liberation Mono"/>
+          </w:rPr>
+          <w:t>https://www.elastic.co/guide/en/beats/devguide/current/import-dashboards.html</w:t>
+        </w:r>
+      </w:hyperlink>
+    </w:p>
+    <w:p>
+      <w:pPr>
+        <w:pStyle w:val="Normal"/>
+        <w:spacing w:before="0" w:after="160"/>
+        <w:jc w:val="both"/>
+        <w:rPr/>
+      </w:pPr>
+      <w:r>
+        <w:rPr>
+          <w:rStyle w:val="SourceText"/>
+        </w:rPr>
+        <w:t xml:space="preserve">7. Change the index name </w:t>
+      </w:r>
+      <w:hyperlink r:id="rId86">
+        <w:r>
+          <w:rPr>
+            <w:rStyle w:val="InternetLink"/>
+            <w:rFonts w:ascii="Liberation Mono" w:hAnsi="Liberation Mono" w:eastAsia="Liberation Mono" w:cs="Liberation Mono"/>
+          </w:rPr>
+          <w:t>https://www.elastic.co/guide/en/beats/metricbeat/current/change-index-name.html</w:t>
+        </w:r>
+      </w:hyperlink>
+    </w:p>
+    <w:p>
+      <w:pPr>
+        <w:pStyle w:val="Normal"/>
+        <w:spacing w:before="0" w:after="160"/>
+        <w:jc w:val="both"/>
+        <w:rPr/>
+      </w:pPr>
+      <w:r>
+        <w:rPr>
+          <w:rStyle w:val="SourceText"/>
+        </w:rPr>
+        <w:t xml:space="preserve">8. Configure Index Lifecycle management. </w:t>
+      </w:r>
+      <w:hyperlink r:id="rId88">
+        <w:r>
+          <w:rPr>
+            <w:rStyle w:val="InternetLink"/>
+            <w:rFonts w:ascii="Liberation Mono" w:hAnsi="Liberation Mono" w:eastAsia="Liberation Mono" w:cs="Liberation Mono"/>
+          </w:rPr>
+          <w:t>https://www.elastic.co/guide/en/beats/metricbeat/current/ilm.html</w:t>
+        </w:r>
+      </w:hyperlink>
+    </w:p>
+    <w:p>
+      <w:pPr>
+        <w:pStyle w:val="Normal"/>
+        <w:spacing w:before="0" w:after="160"/>
+        <w:jc w:val="both"/>
+        <w:rPr/>
+      </w:pPr>
+      <w:r>
+        <w:rPr>
+          <w:rStyle w:val="SourceText"/>
+        </w:rPr>
+        <w:t xml:space="preserve">9. Configure an Elasticsearch output </w:t>
+      </w:r>
+      <w:hyperlink r:id="rId90">
+        <w:r>
+          <w:rPr>
+            <w:rStyle w:val="InternetLink"/>
+            <w:rFonts w:ascii="Liberation Mono" w:hAnsi="Liberation Mono" w:eastAsia="Liberation Mono" w:cs="Liberation Mono"/>
+          </w:rPr>
+          <w:t>https://www.elastic.co/guide/en/beats/metricbeat/current/elasticsearch-output.html</w:t>
+        </w:r>
+      </w:hyperlink>
+    </w:p>
+    <w:p>
+      <w:pPr>
+        <w:pStyle w:val="Normal"/>
+        <w:spacing w:before="0" w:after="160"/>
+        <w:jc w:val="both"/>
+        <w:rPr/>
+      </w:pPr>
+      <w:r>
+        <w:rPr>
+          <w:rStyle w:val="SourceText"/>
+        </w:rPr>
+        <w:t xml:space="preserve">10. </w:t>
+      </w:r>
+      <w:r>
+        <w:rPr>
+          <w:rStyle w:val="SourceText"/>
+          <w:highlight w:val="green"/>
+        </w:rPr>
+        <w:t xml:space="preserve">cannot change default Metricbeat index for Elasticsearch #13235 </w:t>
+      </w:r>
+    </w:p>
+    <w:p>
+      <w:pPr>
+        <w:pStyle w:val="Normal"/>
+        <w:spacing w:before="0" w:after="160"/>
+        <w:jc w:val="both"/>
+        <w:rPr/>
+      </w:pPr>
+      <w:r>
+        <w:rPr>
+          <w:rStyle w:val="SourceText"/>
+          <w:highlight w:val="green"/>
+        </w:rPr>
+        <w:t xml:space="preserve"> </w:t>
+      </w:r>
+      <w:hyperlink r:id="rId92">
+        <w:r>
+          <w:rPr>
+            <w:rStyle w:val="InternetLink"/>
+            <w:rFonts w:ascii="Liberation Mono" w:hAnsi="Liberation Mono" w:eastAsia="Liberation Mono" w:cs="Liberation Mono"/>
+            <w:highlight w:val="green"/>
+          </w:rPr>
+          <w:t>https://github.com/elastic/beats/issues/13235</w:t>
+        </w:r>
+      </w:hyperlink>
+    </w:p>
+    <w:p>
+      <w:pPr>
+        <w:pStyle w:val="Normal"/>
+        <w:spacing w:before="0" w:after="160"/>
+        <w:jc w:val="both"/>
+        <w:rPr/>
+      </w:pPr>
+      <w:r>
+        <w:rPr>
+          <w:rStyle w:val="SourceText"/>
+          <w:highlight w:val="green"/>
+        </w:rPr>
+        <w:t xml:space="preserve">11. Configure index lifecycle management </w:t>
+      </w:r>
+      <w:hyperlink r:id="rId94">
+        <w:r>
+          <w:rPr>
+            <w:rStyle w:val="InternetLink"/>
+            <w:rFonts w:ascii="Liberation Mono" w:hAnsi="Liberation Mono" w:eastAsia="Liberation Mono" w:cs="Liberation Mono"/>
+            <w:highlight w:val="green"/>
+          </w:rPr>
+          <w:t>https://www.elastic.co/guide/en/beats/metricbeat/7.3/ilm.html</w:t>
+        </w:r>
+      </w:hyperlink>
+    </w:p>
+    <w:p>
+      <w:pPr>
+        <w:pStyle w:val="Normal"/>
+        <w:spacing w:before="0" w:after="160"/>
+        <w:jc w:val="both"/>
+        <w:rPr/>
+      </w:pPr>
+      <w:r>
+        <w:rPr>
+          <w:rStyle w:val="SourceText"/>
+          <w:highlight w:val="green"/>
+        </w:rPr>
+        <w:t xml:space="preserve">12. </w:t>
+      </w:r>
+      <w:hyperlink r:id="rId95">
+        <w:r>
+          <w:rPr>
+            <w:rStyle w:val="InternetLink"/>
+            <w:rFonts w:ascii="Liberation Mono" w:hAnsi="Liberation Mono" w:eastAsia="Liberation Mono" w:cs="Liberation Mono"/>
+            <w:highlight w:val="green"/>
+          </w:rPr>
+          <w:t>Why doesn't the metricbeat index name change each day?</w:t>
+        </w:r>
+      </w:hyperlink>
+      <w:r>
+        <w:rPr>
+          <w:rStyle w:val="SourceText"/>
+          <w:highlight w:val="green"/>
+        </w:rPr>
+        <w:t xml:space="preserve"> </w:t>
+      </w:r>
+      <w:hyperlink r:id="rId97">
+        <w:r>
+          <w:rPr>
+            <w:rStyle w:val="InternetLink"/>
+            <w:rFonts w:ascii="Liberation Mono" w:hAnsi="Liberation Mono" w:eastAsia="Liberation Mono" w:cs="Liberation Mono"/>
+            <w:highlight w:val="green"/>
+          </w:rPr>
+          <w:t>https://stackoverflow.com/questions/58033945/why-doesnt-the-metricbeat-index-name-change-each-day</w:t>
+        </w:r>
+      </w:hyperlink>
+    </w:p>
+    <w:p>
+      <w:pPr>
+        <w:pStyle w:val="Normal"/>
+        <w:spacing w:before="0" w:after="160"/>
+        <w:jc w:val="both"/>
+        <w:rPr>
+          <w:rStyle w:val="SourceText"/>
+          <w:highlight w:val="green"/>
+        </w:rPr>
+      </w:pPr>
+      <w:r>
+        <w:rPr/>
+      </w:r>
+    </w:p>
+    <w:p>
+      <w:pPr>
+        <w:pStyle w:val="Heading1"/>
+        <w:spacing w:before="0" w:after="160"/>
+        <w:jc w:val="center"/>
+        <w:rPr/>
+      </w:pPr>
+      <w:r>
+        <w:rPr>
+          <w:rStyle w:val="SourceText"/>
+        </w:rPr>
+        <w:t>Jenkins shared library</w:t>
+      </w:r>
+    </w:p>
+    <w:p>
+      <w:pPr>
+        <w:pStyle w:val="Normal"/>
+        <w:spacing w:before="0" w:after="160"/>
+        <w:jc w:val="both"/>
+        <w:rPr>
+          <w:rStyle w:val="SourceText"/>
+          <w:highlight w:val="green"/>
+        </w:rPr>
+      </w:pPr>
+      <w:r>
+        <w:rPr/>
+      </w:r>
+    </w:p>
+    <w:p>
+      <w:pPr>
+        <w:pStyle w:val="Normal"/>
+        <w:spacing w:before="0" w:after="160"/>
+        <w:jc w:val="both"/>
+        <w:rPr/>
+      </w:pPr>
+      <w:r>
+        <w:rPr>
+          <w:rStyle w:val="SourceText"/>
+          <w:highlight w:val="green"/>
+        </w:rPr>
+        <w:t>1.</w:t>
+      </w:r>
+      <w:bookmarkStart w:id="9" w:name="8e82"/>
+      <w:bookmarkEnd w:id="9"/>
+      <w:r>
+        <w:rPr>
+          <w:rStyle w:val="SourceText"/>
+          <w:highlight w:val="green"/>
+        </w:rPr>
+        <w:t>Jenkins agent monitoring with Prometheus</w:t>
+      </w:r>
+    </w:p>
+    <w:p>
+      <w:pPr>
+        <w:pStyle w:val="Normal"/>
+        <w:spacing w:before="0" w:after="160"/>
+        <w:jc w:val="both"/>
+        <w:rPr/>
+      </w:pPr>
+      <w:hyperlink r:id="rId99">
+        <w:r>
+          <w:rPr>
+            <w:rStyle w:val="InternetLink"/>
+            <w:rFonts w:ascii="Liberation Mono" w:hAnsi="Liberation Mono" w:eastAsia="Liberation Mono" w:cs="Liberation Mono"/>
+            <w:highlight w:val="green"/>
+          </w:rPr>
+          <w:t>https://medium.com/tresorit-engineering/jenkins-agent-monitoring-with-prometheus-39c9f5066f29</w:t>
+        </w:r>
+      </w:hyperlink>
+    </w:p>
+    <w:p>
+      <w:pPr>
+        <w:pStyle w:val="Normal"/>
+        <w:spacing w:before="0" w:after="160"/>
+        <w:jc w:val="both"/>
+        <w:rPr/>
+      </w:pPr>
+      <w:r>
+        <w:rPr>
+          <w:rStyle w:val="SourceText"/>
+          <w:highlight w:val="green"/>
+        </w:rPr>
+        <w:t>2.Devops Monitoring – Grafana, Prometheus, Node_Exporter, WMI_Exporter, Cadvisor</w:t>
+      </w:r>
+    </w:p>
+    <w:p>
+      <w:pPr>
+        <w:pStyle w:val="Normal"/>
+        <w:spacing w:before="0" w:after="160"/>
+        <w:jc w:val="both"/>
+        <w:rPr/>
+      </w:pPr>
+      <w:hyperlink r:id="rId101">
+        <w:r>
+          <w:rPr>
+            <w:rStyle w:val="InternetLink"/>
+            <w:rFonts w:ascii="Liberation Mono" w:hAnsi="Liberation Mono" w:eastAsia="Liberation Mono" w:cs="Liberation Mono"/>
+            <w:highlight w:val="green"/>
+          </w:rPr>
+          <w:t>https://devopsbyravi.wordpress.com/grafana-prometheus-node_exporter-wmi_exporter-cadvisor/</w:t>
+        </w:r>
+      </w:hyperlink>
+    </w:p>
+    <w:p>
+      <w:pPr>
+        <w:pStyle w:val="Normal"/>
+        <w:spacing w:before="0" w:after="160"/>
+        <w:jc w:val="both"/>
+        <w:rPr/>
+      </w:pPr>
+      <w:r>
+        <w:rPr>
+          <w:rStyle w:val="SourceText"/>
+          <w:highlight w:val="green"/>
+        </w:rPr>
+        <w:t>3. node exporter dashboard</w:t>
+      </w:r>
+    </w:p>
+    <w:p>
+      <w:pPr>
+        <w:pStyle w:val="Normal"/>
+        <w:spacing w:before="0" w:after="160"/>
+        <w:jc w:val="both"/>
+        <w:rPr/>
+      </w:pPr>
+      <w:hyperlink r:id="rId103">
+        <w:r>
+          <w:rPr>
+            <w:rStyle w:val="InternetLink"/>
+            <w:rFonts w:ascii="Liberation Mono" w:hAnsi="Liberation Mono" w:eastAsia="Liberation Mono" w:cs="Liberation Mono"/>
+          </w:rPr>
+          <w:t>https://grafana.com/grafana/dashboards/1860</w:t>
+        </w:r>
+      </w:hyperlink>
+    </w:p>
+    <w:p>
+      <w:pPr>
+        <w:pStyle w:val="Normal"/>
+        <w:spacing w:before="0" w:after="160"/>
+        <w:jc w:val="both"/>
+        <w:rPr/>
+      </w:pPr>
+      <w:r>
+        <w:rPr>
+          <w:rStyle w:val="SourceText"/>
+        </w:rPr>
+        <w:t xml:space="preserve">4. </w:t>
+      </w:r>
+      <w:r>
+        <w:rPr>
+          <w:rStyle w:val="SourceText"/>
+          <w:highlight w:val="green"/>
+        </w:rPr>
+        <w:t>How to Setup Prometheus Node Exporter on Kubernetes. https://devopscube.com/node-exporter-kubernetes/</w:t>
+      </w:r>
+    </w:p>
+    <w:p>
+      <w:pPr>
+        <w:pStyle w:val="Normal"/>
+        <w:spacing w:before="0" w:after="160"/>
+        <w:jc w:val="both"/>
+        <w:rPr/>
+      </w:pPr>
+      <w:r>
+        <w:rPr>
+          <w:rStyle w:val="SourceText"/>
+        </w:rPr>
+        <w:t xml:space="preserve">5. node exporter and kubernetes </w:t>
+      </w:r>
+      <w:hyperlink r:id="rId105">
+        <w:r>
+          <w:rPr>
+            <w:rStyle w:val="InternetLink"/>
+            <w:rFonts w:ascii="Liberation Mono" w:hAnsi="Liberation Mono" w:eastAsia="Liberation Mono" w:cs="Liberation Mono"/>
+          </w:rPr>
+          <w:t>https://www.cloudforecast.io/blog/node-exporter-and-kubernetes/</w:t>
+        </w:r>
+      </w:hyperlink>
+    </w:p>
+    <w:p>
+      <w:pPr>
+        <w:pStyle w:val="Normal"/>
+        <w:spacing w:before="0" w:after="160"/>
+        <w:jc w:val="both"/>
+        <w:rPr/>
+      </w:pPr>
+      <w:r>
+        <w:rPr>
+          <w:rStyle w:val="SourceText"/>
+        </w:rPr>
+        <w:t xml:space="preserve">6. </w:t>
+      </w:r>
+      <w:r>
+        <w:rPr>
+          <w:rStyle w:val="SourceText"/>
+        </w:rPr>
+        <w:t>Kubernetes monitoring with Prometheus, the ultimate guide</w:t>
+      </w:r>
+    </w:p>
+    <w:p>
+      <w:pPr>
+        <w:pStyle w:val="Normal"/>
+        <w:spacing w:before="0" w:after="160"/>
+        <w:jc w:val="both"/>
+        <w:rPr/>
+      </w:pPr>
+      <w:hyperlink r:id="rId106">
+        <w:r>
+          <w:rPr>
+            <w:rStyle w:val="InternetLink"/>
+            <w:rFonts w:ascii="Liberation Mono" w:hAnsi="Liberation Mono" w:eastAsia="Liberation Mono" w:cs="Liberation Mono"/>
+          </w:rPr>
+          <w:t>https://sysdig.com/blog/kubernetes-monitoring-prometheus/</w:t>
+        </w:r>
+      </w:hyperlink>
+      <w:hyperlink r:id="rId107">
+        <w:r>
+          <w:rPr>
+            <w:rStyle w:val="SourceText"/>
+          </w:rPr>
+          <w:t xml:space="preserve"> </w:t>
+        </w:r>
+      </w:hyperlink>
     </w:p>
     <w:sectPr>
       <w:type w:val="nextPage"/>
@@ -5501,119 +6907,110 @@
   <w:abstractNum w:abstractNumId="1">
     <w:lvl w:ilvl="0">
       <w:start w:val="1"/>
-      <w:numFmt w:val="none"/>
-      <w:suff w:val="nothing"/>
-      <w:lvlText w:val=""/>
+      <w:numFmt w:val="decimal"/>
+      <w:lvlText w:val="%1"/>
       <w:lvlJc w:val="left"/>
       <w:pPr>
         <w:tabs>
           <w:tab w:val="num" w:pos="0"/>
         </w:tabs>
-        <w:ind w:left="0" w:hanging="0"/>
+        <w:ind w:left="720" w:hanging="360"/>
       </w:pPr>
     </w:lvl>
     <w:lvl w:ilvl="1">
       <w:start w:val="1"/>
-      <w:numFmt w:val="none"/>
-      <w:suff w:val="nothing"/>
-      <w:lvlText w:val=""/>
+      <w:numFmt w:val="lowerLetter"/>
+      <w:lvlText w:val="%1.%2"/>
       <w:lvlJc w:val="left"/>
       <w:pPr>
         <w:tabs>
           <w:tab w:val="num" w:pos="0"/>
         </w:tabs>
-        <w:ind w:left="0" w:hanging="0"/>
+        <w:ind w:left="1440" w:hanging="360"/>
       </w:pPr>
     </w:lvl>
     <w:lvl w:ilvl="2">
       <w:start w:val="1"/>
-      <w:numFmt w:val="none"/>
-      <w:suff w:val="nothing"/>
-      <w:lvlText w:val=""/>
-      <w:lvlJc w:val="left"/>
+      <w:numFmt w:val="lowerRoman"/>
+      <w:lvlText w:val="%1.%2.%3"/>
+      <w:lvlJc w:val="right"/>
       <w:pPr>
         <w:tabs>
           <w:tab w:val="num" w:pos="0"/>
         </w:tabs>
-        <w:ind w:left="0" w:hanging="0"/>
+        <w:ind w:left="2160" w:hanging="180"/>
       </w:pPr>
     </w:lvl>
     <w:lvl w:ilvl="3">
       <w:start w:val="1"/>
-      <w:numFmt w:val="none"/>
-      <w:suff w:val="nothing"/>
-      <w:lvlText w:val=""/>
+      <w:numFmt w:val="decimal"/>
+      <w:lvlText w:val="%2.%3.%4"/>
       <w:lvlJc w:val="left"/>
       <w:pPr>
         <w:tabs>
           <w:tab w:val="num" w:pos="0"/>
         </w:tabs>
-        <w:ind w:left="0" w:hanging="0"/>
+        <w:ind w:left="2880" w:hanging="360"/>
       </w:pPr>
     </w:lvl>
     <w:lvl w:ilvl="4">
       <w:start w:val="1"/>
-      <w:numFmt w:val="none"/>
-      <w:suff w:val="nothing"/>
-      <w:lvlText w:val=""/>
+      <w:numFmt w:val="lowerLetter"/>
+      <w:lvlText w:val="%3.%4.%5"/>
       <w:lvlJc w:val="left"/>
       <w:pPr>
         <w:tabs>
           <w:tab w:val="num" w:pos="0"/>
         </w:tabs>
-        <w:ind w:left="0" w:hanging="0"/>
+        <w:ind w:left="3600" w:hanging="360"/>
       </w:pPr>
     </w:lvl>
     <w:lvl w:ilvl="5">
       <w:start w:val="1"/>
-      <w:numFmt w:val="none"/>
-      <w:suff w:val="nothing"/>
-      <w:lvlText w:val=""/>
-      <w:lvlJc w:val="left"/>
+      <w:numFmt w:val="lowerRoman"/>
+      <w:lvlText w:val="%4.%5.%6"/>
+      <w:lvlJc w:val="right"/>
       <w:pPr>
         <w:tabs>
           <w:tab w:val="num" w:pos="0"/>
         </w:tabs>
-        <w:ind w:left="0" w:hanging="0"/>
+        <w:ind w:left="4320" w:hanging="180"/>
       </w:pPr>
     </w:lvl>
     <w:lvl w:ilvl="6">
       <w:start w:val="1"/>
-      <w:numFmt w:val="none"/>
-      <w:suff w:val="nothing"/>
-      <w:lvlText w:val=""/>
+      <w:numFmt w:val="decimal"/>
+      <w:lvlText w:val="%5.%6.%7"/>
       <w:lvlJc w:val="left"/>
       <w:pPr>
         <w:tabs>
           <w:tab w:val="num" w:pos="0"/>
         </w:tabs>
-        <w:ind w:left="0" w:hanging="0"/>
+        <w:ind w:left="5040" w:hanging="360"/>
       </w:pPr>
     </w:lvl>
     <w:lvl w:ilvl="7">
       <w:start w:val="1"/>
-      <w:numFmt w:val="none"/>
-      <w:suff w:val="nothing"/>
-      <w:lvlText w:val=""/>
+      <w:numFmt w:val="lowerLetter"/>
+      <w:lvlText w:val="%6.%7.%8"/>
       <w:lvlJc w:val="left"/>
       <w:pPr>
         <w:tabs>
           <w:tab w:val="num" w:pos="0"/>
         </w:tabs>
-        <w:ind w:left="0" w:hanging="0"/>
+        <w:ind w:left="5760" w:hanging="360"/>
       </w:pPr>
     </w:lvl>
     <w:lvl w:ilvl="8">
       <w:start w:val="1"/>
-      <w:numFmt w:val="none"/>
-      <w:suff w:val="nothing"/>
-      <w:lvlText w:val=""/>
-      <w:lvlJc w:val="left"/>
+      <w:numFmt w:val="lowerRoman"/>
+      <w:lvlText w:val="%7.%8.%9"/>
+      <w:lvlJc w:val="right"/>
       <w:pPr>
         <w:tabs>
           <w:tab w:val="num" w:pos="0"/>
         </w:tabs>
-        <w:ind w:left="0" w:hanging="0"/>
+        <w:ind w:left="6480" w:hanging="180"/>
       </w:pPr>
     </w:lvl>
   </w:abstractNum>
@@ -5950,110 +7347,119 @@
   <w:abstractNum w:abstractNumId="5">
     <w:lvl w:ilvl="0">
       <w:start w:val="1"/>
-      <w:numFmt w:val="decimal"/>
-      <w:lvlText w:val="%1"/>
+      <w:numFmt w:val="none"/>
+      <w:suff w:val="nothing"/>
+      <w:lvlText w:val=""/>
       <w:lvlJc w:val="left"/>
       <w:pPr>
         <w:tabs>
           <w:tab w:val="num" w:pos="0"/>
         </w:tabs>
-        <w:ind w:left="720" w:hanging="360"/>
+        <w:ind w:left="0" w:hanging="0"/>
       </w:pPr>
     </w:lvl>
     <w:lvl w:ilvl="1">
       <w:start w:val="1"/>
-      <w:numFmt w:val="lowerLetter"/>
-      <w:lvlText w:val="%1.%2"/>
+      <w:numFmt w:val="none"/>
+      <w:suff w:val="nothing"/>
+      <w:lvlText w:val=""/>
       <w:lvlJc w:val="left"/>
       <w:pPr>
         <w:tabs>
           <w:tab w:val="num" w:pos="0"/>
         </w:tabs>
-        <w:ind w:left="1440" w:hanging="360"/>
+        <w:ind w:left="0" w:hanging="0"/>
       </w:pPr>
     </w:lvl>
     <w:lvl w:ilvl="2">
       <w:start w:val="1"/>
-      <w:numFmt w:val="lowerRoman"/>
-      <w:lvlText w:val="%1.%2.%3"/>
-      <w:lvlJc w:val="right"/>
+      <w:numFmt w:val="none"/>
+      <w:suff w:val="nothing"/>
+      <w:lvlText w:val=""/>
+      <w:lvlJc w:val="left"/>
       <w:pPr>
         <w:tabs>
           <w:tab w:val="num" w:pos="0"/>
         </w:tabs>
-        <w:ind w:left="2160" w:hanging="180"/>
+        <w:ind w:left="0" w:hanging="0"/>
       </w:pPr>
     </w:lvl>
     <w:lvl w:ilvl="3">
       <w:start w:val="1"/>
-      <w:numFmt w:val="decimal"/>
-      <w:lvlText w:val="%2.%3.%4"/>
+      <w:numFmt w:val="none"/>
+      <w:suff w:val="nothing"/>
+      <w:lvlText w:val=""/>
       <w:lvlJc w:val="left"/>
       <w:pPr>
         <w:tabs>
           <w:tab w:val="num" w:pos="0"/>
         </w:tabs>
-        <w:ind w:left="2880" w:hanging="360"/>
+        <w:ind w:left="0" w:hanging="0"/>
       </w:pPr>
     </w:lvl>
     <w:lvl w:ilvl="4">
       <w:start w:val="1"/>
-      <w:numFmt w:val="lowerLetter"/>
-      <w:lvlText w:val="%3.%4.%5"/>
+      <w:numFmt w:val="none"/>
+      <w:suff w:val="nothing"/>
+      <w:lvlText w:val=""/>
       <w:lvlJc w:val="left"/>
       <w:pPr>
         <w:tabs>
           <w:tab w:val="num" w:pos="0"/>
         </w:tabs>
-        <w:ind w:left="3600" w:hanging="360"/>
+        <w:ind w:left="0" w:hanging="0"/>
       </w:pPr>
     </w:lvl>
     <w:lvl w:ilvl="5">
       <w:start w:val="1"/>
-      <w:numFmt w:val="lowerRoman"/>
-      <w:lvlText w:val="%4.%5.%6"/>
-      <w:lvlJc w:val="right"/>
+      <w:numFmt w:val="none"/>
+      <w:suff w:val="nothing"/>
+      <w:lvlText w:val=""/>
+      <w:lvlJc w:val="left"/>
       <w:pPr>
         <w:tabs>
           <w:tab w:val="num" w:pos="0"/>
         </w:tabs>
-        <w:ind w:left="4320" w:hanging="180"/>
+        <w:ind w:left="0" w:hanging="0"/>
       </w:pPr>
     </w:lvl>
     <w:lvl w:ilvl="6">
       <w:start w:val="1"/>
-      <w:numFmt w:val="decimal"/>
-      <w:lvlText w:val="%5.%6.%7"/>
+      <w:numFmt w:val="none"/>
+      <w:suff w:val="nothing"/>
+      <w:lvlText w:val=""/>
       <w:lvlJc w:val="left"/>
       <w:pPr>
         <w:tabs>
           <w:tab w:val="num" w:pos="0"/>
         </w:tabs>
-        <w:ind w:left="5040" w:hanging="360"/>
+        <w:ind w:left="0" w:hanging="0"/>
       </w:pPr>
     </w:lvl>
     <w:lvl w:ilvl="7">
       <w:start w:val="1"/>
-      <w:numFmt w:val="lowerLetter"/>
-      <w:lvlText w:val="%6.%7.%8"/>
+      <w:numFmt w:val="none"/>
+      <w:suff w:val="nothing"/>
+      <w:lvlText w:val=""/>
       <w:lvlJc w:val="left"/>
       <w:pPr>
         <w:tabs>
           <w:tab w:val="num" w:pos="0"/>
         </w:tabs>
-        <w:ind w:left="5760" w:hanging="360"/>
+        <w:ind w:left="0" w:hanging="0"/>
       </w:pPr>
     </w:lvl>
     <w:lvl w:ilvl="8">
       <w:start w:val="1"/>
-      <w:numFmt w:val="lowerRoman"/>
-      <w:lvlText w:val="%7.%8.%9"/>
-      <w:lvlJc w:val="right"/>
+      <w:numFmt w:val="none"/>
+      <w:suff w:val="nothing"/>
+      <w:lvlText w:val=""/>
+      <w:lvlJc w:val="left"/>
       <w:pPr>
         <w:tabs>
           <w:tab w:val="num" w:pos="0"/>
         </w:tabs>
-        <w:ind w:left="6480" w:hanging="180"/>
+        <w:ind w:left="0" w:hanging="0"/>
       </w:pPr>
     </w:lvl>
   </w:abstractNum>
@@ -6098,9 +7504,7 @@
     <w:pPr>
       <w:widowControl/>
       <w:suppressAutoHyphens w:val="true"/>
-      <w:kinsoku w:val="true"/>
-      <w:overflowPunct w:val="true"/>
-      <w:autoSpaceDE w:val="true"/>
+      <w:overflowPunct w:val="false"/>
       <w:bidi w:val="0"/>
       <w:spacing w:lineRule="auto" w:line="259" w:before="0" w:after="160"/>
       <w:jc w:val="left"/>
@@ -6122,10 +7526,6 @@
     <w:pPr>
       <w:keepNext w:val="true"/>
       <w:keepLines/>
-      <w:numPr>
-        <w:ilvl w:val="0"/>
-        <w:numId w:val="0"/>
-      </w:numPr>
       <w:spacing w:before="240" w:after="0"/>
       <w:outlineLvl w:val="0"/>
     </w:pPr>
@@ -6144,10 +7544,6 @@
     <w:pPr>
       <w:keepNext w:val="true"/>
       <w:keepLines/>
-      <w:numPr>
-        <w:ilvl w:val="0"/>
-        <w:numId w:val="0"/>
-      </w:numPr>
       <w:spacing w:before="40" w:after="0"/>
       <w:outlineLvl w:val="1"/>
     </w:pPr>

</xml_diff>